<commit_message>
chifoumi v6 Ajout Fichier >> Paramétrage
</commit_message>
<xml_diff>
--- a/SEMESTRE-2/SAE/Chifumi_S2.01/chifoumi_dossierAnalyseConception.docx
+++ b/SEMESTRE-2/SAE/Chifumi_S2.01/chifoumi_dossierAnalyseConception.docx
@@ -669,7 +669,7 @@
               </wp:inline>
             </w:drawing>
           </mc:Choice>
-          <mc:Fallback xmlns:cx2="http://schemas.microsoft.com/office/drawing/2015/10/21/chartex" xmlns:cx3="http://schemas.microsoft.com/office/drawing/2016/5/9/chartex" xmlns:cx4="http://schemas.microsoft.com/office/drawing/2016/5/10/chartex" xmlns:cx5="http://schemas.microsoft.com/office/drawing/2016/5/11/chartex" xmlns:cx6="http://schemas.microsoft.com/office/drawing/2016/5/12/chartex" xmlns:cx7="http://schemas.microsoft.com/office/drawing/2016/5/13/chartex" xmlns:cx8="http://schemas.microsoft.com/office/drawing/2016/5/14/chartex" xmlns:aink="http://schemas.microsoft.com/office/drawing/2016/ink" xmlns:am3d="http://schemas.microsoft.com/office/drawing/2017/model3d" xmlns:w16cid="http://schemas.microsoft.com/office/word/2016/wordml/cid" xmlns:w16cex="http://schemas.microsoft.com/office/word/2018/wordml/cex" xmlns:w16="http://schemas.microsoft.com/office/word/2018/wordml" xmlns:w16sdtdh="http://schemas.microsoft.com/office/word/2020/wordml/sdtdatahash">
+          <mc:Fallback xmlns:w16sdtdh="http://schemas.microsoft.com/office/word/2020/wordml/sdtdatahash" xmlns:w16="http://schemas.microsoft.com/office/word/2018/wordml" xmlns:w16cex="http://schemas.microsoft.com/office/word/2018/wordml/cex" xmlns:w16cid="http://schemas.microsoft.com/office/word/2016/wordml/cid" xmlns:am3d="http://schemas.microsoft.com/office/drawing/2017/model3d" xmlns:aink="http://schemas.microsoft.com/office/drawing/2016/ink" xmlns:cx8="http://schemas.microsoft.com/office/drawing/2016/5/14/chartex" xmlns:cx7="http://schemas.microsoft.com/office/drawing/2016/5/13/chartex" xmlns:cx6="http://schemas.microsoft.com/office/drawing/2016/5/12/chartex" xmlns:cx5="http://schemas.microsoft.com/office/drawing/2016/5/11/chartex" xmlns:cx4="http://schemas.microsoft.com/office/drawing/2016/5/10/chartex" xmlns:cx3="http://schemas.microsoft.com/office/drawing/2016/5/9/chartex" xmlns:cx2="http://schemas.microsoft.com/office/drawing/2015/10/21/chartex">
             <w:pict>
               <v:group w14:anchorId="53942AA2" id="Group 273" o:spid="_x0000_s1026" style="width:485.5pt;height:.6pt;mso-position-horizontal-relative:char;mso-position-vertical-relative:line" coordsize="9710,12" o:gfxdata="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">
                 <v:group id="Group 274" o:spid="_x0000_s1027" style="position:absolute;left:6;top:6;width:9699;height:2" coordorigin="6,6" coordsize="9699,2" o:gfxdata="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">
@@ -974,7 +974,7 @@
         <mc:AlternateContent>
           <mc:Choice Requires="wps">
             <w:drawing>
-              <wp:anchor distT="0" distB="0" distL="114300" distR="114300" simplePos="0" relativeHeight="251655680" behindDoc="0" locked="0" layoutInCell="1" allowOverlap="1" wp14:anchorId="44D3F1FB" wp14:editId="001F0B58">
+              <wp:anchor distT="0" distB="0" distL="114300" distR="114300" simplePos="0" relativeHeight="251652096" behindDoc="0" locked="0" layoutInCell="1" allowOverlap="1" wp14:anchorId="44D3F1FB" wp14:editId="001F0B58">
                 <wp:simplePos x="0" y="0"/>
                 <wp:positionH relativeFrom="column">
                   <wp:posOffset>463399</wp:posOffset>
@@ -1042,7 +1042,7 @@
               </wp:anchor>
             </w:drawing>
           </mc:Choice>
-          <mc:Fallback xmlns:cx2="http://schemas.microsoft.com/office/drawing/2015/10/21/chartex" xmlns:cx3="http://schemas.microsoft.com/office/drawing/2016/5/9/chartex" xmlns:cx4="http://schemas.microsoft.com/office/drawing/2016/5/10/chartex" xmlns:cx5="http://schemas.microsoft.com/office/drawing/2016/5/11/chartex" xmlns:cx6="http://schemas.microsoft.com/office/drawing/2016/5/12/chartex" xmlns:cx7="http://schemas.microsoft.com/office/drawing/2016/5/13/chartex" xmlns:cx8="http://schemas.microsoft.com/office/drawing/2016/5/14/chartex" xmlns:aink="http://schemas.microsoft.com/office/drawing/2016/ink" xmlns:am3d="http://schemas.microsoft.com/office/drawing/2017/model3d" xmlns:w16cid="http://schemas.microsoft.com/office/word/2016/wordml/cid">
+          <mc:Fallback xmlns:w16cid="http://schemas.microsoft.com/office/word/2016/wordml/cid" xmlns:am3d="http://schemas.microsoft.com/office/drawing/2017/model3d" xmlns:aink="http://schemas.microsoft.com/office/drawing/2016/ink" xmlns:cx8="http://schemas.microsoft.com/office/drawing/2016/5/14/chartex" xmlns:cx7="http://schemas.microsoft.com/office/drawing/2016/5/13/chartex" xmlns:cx6="http://schemas.microsoft.com/office/drawing/2016/5/12/chartex" xmlns:cx5="http://schemas.microsoft.com/office/drawing/2016/5/11/chartex" xmlns:cx4="http://schemas.microsoft.com/office/drawing/2016/5/10/chartex" xmlns:cx3="http://schemas.microsoft.com/office/drawing/2016/5/9/chartex" xmlns:cx2="http://schemas.microsoft.com/office/drawing/2015/10/21/chartex">
             <w:pict>
               <v:rect w14:anchorId="3545CA73" id="Rectangle 3" o:spid="_x0000_s1026" style="position:absolute;margin-left:36.5pt;margin-top:13.3pt;width:10.75pt;height:26.25pt;rotation:90;z-index:251662336;visibility:visible;mso-wrap-style:square;mso-width-percent:0;mso-height-percent:0;mso-wrap-distance-left:9pt;mso-wrap-distance-top:0;mso-wrap-distance-right:9pt;mso-wrap-distance-bottom:0;mso-position-horizontal:absolute;mso-position-horizontal-relative:text;mso-position-vertical:absolute;mso-position-vertical-relative:text;mso-width-percent:0;mso-height-percent:0;mso-width-relative:margin;mso-height-relative:margin;v-text-anchor:middle" o:gfxdata="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" fillcolor="white [3212]" strokecolor="white [3212]" strokeweight="2pt"/>
             </w:pict>
@@ -1084,7 +1084,7 @@
         <mc:AlternateContent>
           <mc:Choice Requires="wps">
             <w:drawing>
-              <wp:anchor distT="0" distB="0" distL="114300" distR="114300" simplePos="0" relativeHeight="251656704" behindDoc="0" locked="0" layoutInCell="1" allowOverlap="1" wp14:anchorId="71F7879E" wp14:editId="2B695C7C">
+              <wp:anchor distT="0" distB="0" distL="114300" distR="114300" simplePos="0" relativeHeight="251653120" behindDoc="0" locked="0" layoutInCell="1" allowOverlap="1" wp14:anchorId="71F7879E" wp14:editId="2B695C7C">
                 <wp:simplePos x="0" y="0"/>
                 <wp:positionH relativeFrom="column">
                   <wp:posOffset>446929</wp:posOffset>
@@ -1152,7 +1152,7 @@
               </wp:anchor>
             </w:drawing>
           </mc:Choice>
-          <mc:Fallback xmlns:cx2="http://schemas.microsoft.com/office/drawing/2015/10/21/chartex" xmlns:cx3="http://schemas.microsoft.com/office/drawing/2016/5/9/chartex" xmlns:cx4="http://schemas.microsoft.com/office/drawing/2016/5/10/chartex" xmlns:cx5="http://schemas.microsoft.com/office/drawing/2016/5/11/chartex" xmlns:cx6="http://schemas.microsoft.com/office/drawing/2016/5/12/chartex" xmlns:cx7="http://schemas.microsoft.com/office/drawing/2016/5/13/chartex" xmlns:cx8="http://schemas.microsoft.com/office/drawing/2016/5/14/chartex" xmlns:aink="http://schemas.microsoft.com/office/drawing/2016/ink" xmlns:am3d="http://schemas.microsoft.com/office/drawing/2017/model3d" xmlns:w16cid="http://schemas.microsoft.com/office/word/2016/wordml/cid">
+          <mc:Fallback xmlns:w16cid="http://schemas.microsoft.com/office/word/2016/wordml/cid" xmlns:am3d="http://schemas.microsoft.com/office/drawing/2017/model3d" xmlns:aink="http://schemas.microsoft.com/office/drawing/2016/ink" xmlns:cx8="http://schemas.microsoft.com/office/drawing/2016/5/14/chartex" xmlns:cx7="http://schemas.microsoft.com/office/drawing/2016/5/13/chartex" xmlns:cx6="http://schemas.microsoft.com/office/drawing/2016/5/12/chartex" xmlns:cx5="http://schemas.microsoft.com/office/drawing/2016/5/11/chartex" xmlns:cx4="http://schemas.microsoft.com/office/drawing/2016/5/10/chartex" xmlns:cx3="http://schemas.microsoft.com/office/drawing/2016/5/9/chartex" xmlns:cx2="http://schemas.microsoft.com/office/drawing/2015/10/21/chartex">
             <w:pict>
               <v:rect w14:anchorId="7184DB69" id="Rectangle 4" o:spid="_x0000_s1026" style="position:absolute;margin-left:35.2pt;margin-top:92.85pt;width:12.4pt;height:26.25pt;rotation:90;z-index:251664384;visibility:visible;mso-wrap-style:square;mso-width-percent:0;mso-height-percent:0;mso-wrap-distance-left:9pt;mso-wrap-distance-top:0;mso-wrap-distance-right:9pt;mso-wrap-distance-bottom:0;mso-position-horizontal:absolute;mso-position-horizontal-relative:text;mso-position-vertical:absolute;mso-position-vertical-relative:text;mso-width-percent:0;mso-height-percent:0;mso-width-relative:margin;mso-height-relative:margin;v-text-anchor:middle" o:gfxdata="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" fillcolor="white [3212]" strokecolor="white [3212]" strokeweight="2pt"/>
             </w:pict>
@@ -1170,7 +1170,7 @@
         <mc:AlternateContent>
           <mc:Choice Requires="wps">
             <w:drawing>
-              <wp:anchor distT="0" distB="0" distL="114300" distR="114300" simplePos="0" relativeHeight="251657728" behindDoc="0" locked="0" layoutInCell="1" allowOverlap="1" wp14:anchorId="0C0E774B" wp14:editId="54416F60">
+              <wp:anchor distT="0" distB="0" distL="114300" distR="114300" simplePos="0" relativeHeight="251654144" behindDoc="0" locked="0" layoutInCell="1" allowOverlap="1" wp14:anchorId="0C0E774B" wp14:editId="54416F60">
                 <wp:simplePos x="0" y="0"/>
                 <wp:positionH relativeFrom="column">
                   <wp:posOffset>709295</wp:posOffset>
@@ -1225,7 +1225,7 @@
               </wp:anchor>
             </w:drawing>
           </mc:Choice>
-          <mc:Fallback xmlns:cx2="http://schemas.microsoft.com/office/drawing/2015/10/21/chartex" xmlns:cx3="http://schemas.microsoft.com/office/drawing/2016/5/9/chartex" xmlns:cx4="http://schemas.microsoft.com/office/drawing/2016/5/10/chartex" xmlns:cx5="http://schemas.microsoft.com/office/drawing/2016/5/11/chartex" xmlns:cx6="http://schemas.microsoft.com/office/drawing/2016/5/12/chartex" xmlns:cx7="http://schemas.microsoft.com/office/drawing/2016/5/13/chartex" xmlns:cx8="http://schemas.microsoft.com/office/drawing/2016/5/14/chartex" xmlns:aink="http://schemas.microsoft.com/office/drawing/2016/ink" xmlns:am3d="http://schemas.microsoft.com/office/drawing/2017/model3d" xmlns:w16cid="http://schemas.microsoft.com/office/word/2016/wordml/cid">
+          <mc:Fallback xmlns:w16cid="http://schemas.microsoft.com/office/word/2016/wordml/cid" xmlns:am3d="http://schemas.microsoft.com/office/drawing/2017/model3d" xmlns:aink="http://schemas.microsoft.com/office/drawing/2016/ink" xmlns:cx8="http://schemas.microsoft.com/office/drawing/2016/5/14/chartex" xmlns:cx7="http://schemas.microsoft.com/office/drawing/2016/5/13/chartex" xmlns:cx6="http://schemas.microsoft.com/office/drawing/2016/5/12/chartex" xmlns:cx5="http://schemas.microsoft.com/office/drawing/2016/5/11/chartex" xmlns:cx4="http://schemas.microsoft.com/office/drawing/2016/5/10/chartex" xmlns:cx3="http://schemas.microsoft.com/office/drawing/2016/5/9/chartex" xmlns:cx2="http://schemas.microsoft.com/office/drawing/2015/10/21/chartex">
             <w:pict>
               <v:line w14:anchorId="7D79F375" id="Connecteur droit 5" o:spid="_x0000_s1026" style="position:absolute;z-index:251665408;visibility:visible;mso-wrap-style:square;mso-height-percent:0;mso-wrap-distance-left:9pt;mso-wrap-distance-top:0;mso-wrap-distance-right:9pt;mso-wrap-distance-bottom:0;mso-position-horizontal:absolute;mso-position-horizontal-relative:text;mso-position-vertical:absolute;mso-position-vertical-relative:text;mso-height-percent:0;mso-height-relative:margin" from="55.85pt,4.9pt" to="55.85pt,108.9pt" o:gfxdata="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" strokecolor="black [3213]"/>
             </w:pict>
@@ -1243,7 +1243,7 @@
         <mc:AlternateContent>
           <mc:Choice Requires="wps">
             <w:drawing>
-              <wp:anchor distT="0" distB="0" distL="114300" distR="114300" simplePos="0" relativeHeight="251654656" behindDoc="0" locked="0" layoutInCell="1" allowOverlap="1" wp14:anchorId="25BD06ED" wp14:editId="3B2C8DC8">
+              <wp:anchor distT="0" distB="0" distL="114300" distR="114300" simplePos="0" relativeHeight="251651072" behindDoc="0" locked="0" layoutInCell="1" allowOverlap="1" wp14:anchorId="25BD06ED" wp14:editId="3B2C8DC8">
                 <wp:simplePos x="0" y="0"/>
                 <wp:positionH relativeFrom="column">
                   <wp:posOffset>228672</wp:posOffset>
@@ -1311,7 +1311,7 @@
               </wp:anchor>
             </w:drawing>
           </mc:Choice>
-          <mc:Fallback xmlns:cx2="http://schemas.microsoft.com/office/drawing/2015/10/21/chartex" xmlns:cx3="http://schemas.microsoft.com/office/drawing/2016/5/9/chartex" xmlns:cx4="http://schemas.microsoft.com/office/drawing/2016/5/10/chartex" xmlns:cx5="http://schemas.microsoft.com/office/drawing/2016/5/11/chartex" xmlns:cx6="http://schemas.microsoft.com/office/drawing/2016/5/12/chartex" xmlns:cx7="http://schemas.microsoft.com/office/drawing/2016/5/13/chartex" xmlns:cx8="http://schemas.microsoft.com/office/drawing/2016/5/14/chartex" xmlns:aink="http://schemas.microsoft.com/office/drawing/2016/ink" xmlns:am3d="http://schemas.microsoft.com/office/drawing/2017/model3d" xmlns:w16cid="http://schemas.microsoft.com/office/word/2016/wordml/cid">
+          <mc:Fallback xmlns:w16cid="http://schemas.microsoft.com/office/word/2016/wordml/cid" xmlns:am3d="http://schemas.microsoft.com/office/drawing/2017/model3d" xmlns:aink="http://schemas.microsoft.com/office/drawing/2016/ink" xmlns:cx8="http://schemas.microsoft.com/office/drawing/2016/5/14/chartex" xmlns:cx7="http://schemas.microsoft.com/office/drawing/2016/5/13/chartex" xmlns:cx6="http://schemas.microsoft.com/office/drawing/2016/5/12/chartex" xmlns:cx5="http://schemas.microsoft.com/office/drawing/2016/5/11/chartex" xmlns:cx4="http://schemas.microsoft.com/office/drawing/2016/5/10/chartex" xmlns:cx3="http://schemas.microsoft.com/office/drawing/2016/5/9/chartex" xmlns:cx2="http://schemas.microsoft.com/office/drawing/2015/10/21/chartex">
             <w:pict>
               <v:rect w14:anchorId="60A25306" id="Rectangle 2" o:spid="_x0000_s1026" style="position:absolute;margin-left:18pt;margin-top:.35pt;width:10.8pt;height:114.45pt;z-index:251660288;visibility:visible;mso-wrap-style:square;mso-width-percent:0;mso-height-percent:0;mso-wrap-distance-left:9pt;mso-wrap-distance-top:0;mso-wrap-distance-right:9pt;mso-wrap-distance-bottom:0;mso-position-horizontal:absolute;mso-position-horizontal-relative:text;mso-position-vertical:absolute;mso-position-vertical-relative:text;mso-width-percent:0;mso-height-percent:0;mso-width-relative:margin;mso-height-relative:margin;v-text-anchor:middle" o:gfxdata="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" fillcolor="white [3212]" strokecolor="white [3212]" strokeweight="2pt"/>
             </w:pict>
@@ -1580,7 +1580,7 @@
           <w:lang w:val="fr-FR" w:eastAsia="fr-FR"/>
         </w:rPr>
         <w:drawing>
-          <wp:anchor distT="0" distB="0" distL="114300" distR="114300" simplePos="0" relativeHeight="251653632" behindDoc="0" locked="0" layoutInCell="1" allowOverlap="1" wp14:anchorId="71F26E15" wp14:editId="516D6D93">
+          <wp:anchor distT="0" distB="0" distL="114300" distR="114300" simplePos="0" relativeHeight="251650048" behindDoc="0" locked="0" layoutInCell="1" allowOverlap="1" wp14:anchorId="71F26E15" wp14:editId="516D6D93">
             <wp:simplePos x="0" y="0"/>
             <wp:positionH relativeFrom="column">
               <wp:posOffset>227279</wp:posOffset>
@@ -11012,7 +11012,7 @@
             <v:path o:extrusionok="f" gradientshapeok="t" o:connecttype="rect"/>
             <o:lock v:ext="edit" aspectratio="t"/>
           </v:shapetype>
-          <v:shape id="_x0000_s1026" type="#_x0000_t75" style="position:absolute;left:0;text-align:left;margin-left:120.2pt;margin-top:11.45pt;width:261pt;height:405.75pt;z-index:-251654656;mso-position-horizontal-relative:text;mso-position-vertical-relative:text;mso-width-relative:page;mso-height-relative:page">
+          <v:shape id="_x0000_s1026" type="#_x0000_t75" style="position:absolute;left:0;text-align:left;margin-left:120.2pt;margin-top:11.45pt;width:261pt;height:405.75pt;z-index:-251651072;mso-position-horizontal-relative:text;mso-position-vertical-relative:text;mso-width-relative:page;mso-height-relative:page">
             <v:imagedata r:id="rId14" o:title="DET"/>
           </v:shape>
         </w:pict>
@@ -19146,7 +19146,7 @@
         <mc:AlternateContent>
           <mc:Choice Requires="wps">
             <w:drawing>
-              <wp:anchor distT="0" distB="0" distL="114300" distR="114300" simplePos="0" relativeHeight="251659776" behindDoc="0" locked="0" layoutInCell="1" allowOverlap="1" wp14:anchorId="68C0BE29" wp14:editId="3C9B0C35">
+              <wp:anchor distT="0" distB="0" distL="114300" distR="114300" simplePos="0" relativeHeight="251656192" behindDoc="0" locked="0" layoutInCell="1" allowOverlap="1" wp14:anchorId="68C0BE29" wp14:editId="3C9B0C35">
                 <wp:simplePos x="0" y="0"/>
                 <wp:positionH relativeFrom="column">
                   <wp:posOffset>3521074</wp:posOffset>
@@ -19300,7 +19300,7 @@
           <w:lang w:val="fr-FR" w:eastAsia="fr-FR"/>
         </w:rPr>
         <w:drawing>
-          <wp:anchor distT="0" distB="0" distL="114300" distR="114300" simplePos="0" relativeHeight="251658752" behindDoc="1" locked="0" layoutInCell="1" allowOverlap="1" wp14:anchorId="5C938C79" wp14:editId="3B8F26BD">
+          <wp:anchor distT="0" distB="0" distL="114300" distR="114300" simplePos="0" relativeHeight="251655168" behindDoc="1" locked="0" layoutInCell="1" allowOverlap="1" wp14:anchorId="5C938C79" wp14:editId="3B8F26BD">
             <wp:simplePos x="0" y="0"/>
             <wp:positionH relativeFrom="page">
               <wp:align>center</wp:align>
@@ -19464,7 +19464,7 @@
         <mc:AlternateContent>
           <mc:Choice Requires="wps">
             <w:drawing>
-              <wp:anchor distT="0" distB="0" distL="114300" distR="114300" simplePos="0" relativeHeight="251660800" behindDoc="0" locked="0" layoutInCell="1" allowOverlap="1" wp14:anchorId="722C216E" wp14:editId="06CF6E0C">
+              <wp:anchor distT="0" distB="0" distL="114300" distR="114300" simplePos="0" relativeHeight="251657216" behindDoc="0" locked="0" layoutInCell="1" allowOverlap="1" wp14:anchorId="722C216E" wp14:editId="06CF6E0C">
                 <wp:simplePos x="0" y="0"/>
                 <wp:positionH relativeFrom="column">
                   <wp:posOffset>3311525</wp:posOffset>
@@ -21722,7 +21722,7 @@
           <w:sz w:val="32"/>
           <w:szCs w:val="32"/>
           <w:bdr w:val="none" w:sz="0" w:space="0" w:color="auto" w:frame="1"/>
-          <w:lang w:eastAsia="fr-FR"/>
+          <w:lang w:val="fr-FR" w:eastAsia="fr-FR"/>
         </w:rPr>
         <w:drawing>
           <wp:inline distT="0" distB="0" distL="0" distR="0" wp14:anchorId="4291E94C" wp14:editId="72AFF387">
@@ -24614,12 +24614,12 @@
       <w:r>
         <w:rPr>
           <w:noProof/>
-          <w:lang w:val="fr-FR"/>
+          <w:lang w:val="fr-FR" w:eastAsia="fr-FR"/>
         </w:rPr>
         <mc:AlternateContent>
           <mc:Choice Requires="wps">
             <w:drawing>
-              <wp:anchor distT="45720" distB="45720" distL="114300" distR="114300" simplePos="0" relativeHeight="251672064" behindDoc="0" locked="0" layoutInCell="1" allowOverlap="1" wp14:anchorId="75995E45" wp14:editId="7C6A3F9F">
+              <wp:anchor distT="45720" distB="45720" distL="114300" distR="114300" simplePos="0" relativeHeight="251664384" behindDoc="0" locked="0" layoutInCell="1" allowOverlap="1" wp14:anchorId="75995E45" wp14:editId="7C6A3F9F">
                 <wp:simplePos x="0" y="0"/>
                 <wp:positionH relativeFrom="column">
                   <wp:posOffset>114300</wp:posOffset>
@@ -24689,7 +24689,7 @@
                 <v:stroke joinstyle="miter"/>
                 <v:path gradientshapeok="t" o:connecttype="rect"/>
               </v:shapetype>
-              <v:shape id="Zone de texte 2" o:spid="_x0000_s1026" type="#_x0000_t202" style="position:absolute;margin-left:9pt;margin-top:68.05pt;width:73.5pt;height:24pt;z-index:251672064;visibility:visible;mso-wrap-style:square;mso-width-percent:0;mso-height-percent:0;mso-wrap-distance-left:9pt;mso-wrap-distance-top:3.6pt;mso-wrap-distance-right:9pt;mso-wrap-distance-bottom:3.6pt;mso-position-horizontal:absolute;mso-position-horizontal-relative:text;mso-position-vertical:absolute;mso-position-vertical-relative:text;mso-width-percent:0;mso-height-percent:0;mso-width-relative:margin;mso-height-relative:margin;v-text-anchor:top" o:gfxdata="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" stroked="f">
+              <v:shape id="Zone de texte 2" o:spid="_x0000_s1026" type="#_x0000_t202" style="position:absolute;margin-left:9pt;margin-top:68.05pt;width:73.5pt;height:24pt;z-index:251664384;visibility:visible;mso-wrap-style:square;mso-width-percent:0;mso-height-percent:0;mso-wrap-distance-left:9pt;mso-wrap-distance-top:3.6pt;mso-wrap-distance-right:9pt;mso-wrap-distance-bottom:3.6pt;mso-position-horizontal:absolute;mso-position-horizontal-relative:text;mso-position-vertical:absolute;mso-position-vertical-relative:text;mso-width-percent:0;mso-height-percent:0;mso-width-relative:margin;mso-height-relative:margin;v-text-anchor:top" o:gfxdata="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" stroked="f">
                 <v:textbox>
                   <w:txbxContent>
                     <w:p>
@@ -24709,12 +24709,12 @@
       <w:r>
         <w:rPr>
           <w:noProof/>
-          <w:lang w:val="fr-FR"/>
+          <w:lang w:val="fr-FR" w:eastAsia="fr-FR"/>
         </w:rPr>
         <mc:AlternateContent>
           <mc:Choice Requires="wps">
             <w:drawing>
-              <wp:anchor distT="45720" distB="45720" distL="114300" distR="114300" simplePos="0" relativeHeight="251670016" behindDoc="0" locked="0" layoutInCell="1" allowOverlap="1" wp14:anchorId="4AF72F45" wp14:editId="427566AD">
+              <wp:anchor distT="45720" distB="45720" distL="114300" distR="114300" simplePos="0" relativeHeight="251663360" behindDoc="0" locked="0" layoutInCell="1" allowOverlap="1" wp14:anchorId="4AF72F45" wp14:editId="427566AD">
                 <wp:simplePos x="0" y="0"/>
                 <wp:positionH relativeFrom="column">
                   <wp:posOffset>3867150</wp:posOffset>
@@ -24782,7 +24782,7 @@
           </mc:Choice>
           <mc:Fallback>
             <w:pict>
-              <v:shape w14:anchorId="4AF72F45" id="_x0000_s1027" type="#_x0000_t202" style="position:absolute;margin-left:304.5pt;margin-top:57.55pt;width:73.5pt;height:24pt;z-index:251670016;visibility:visible;mso-wrap-style:square;mso-width-percent:0;mso-height-percent:0;mso-wrap-distance-left:9pt;mso-wrap-distance-top:3.6pt;mso-wrap-distance-right:9pt;mso-wrap-distance-bottom:3.6pt;mso-position-horizontal:absolute;mso-position-horizontal-relative:text;mso-position-vertical:absolute;mso-position-vertical-relative:text;mso-width-percent:0;mso-height-percent:0;mso-width-relative:margin;mso-height-relative:margin;v-text-anchor:top" o:gfxdata="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" stroked="f">
+              <v:shape w14:anchorId="4AF72F45" id="_x0000_s1027" type="#_x0000_t202" style="position:absolute;margin-left:304.5pt;margin-top:57.55pt;width:73.5pt;height:24pt;z-index:251663360;visibility:visible;mso-wrap-style:square;mso-width-percent:0;mso-height-percent:0;mso-wrap-distance-left:9pt;mso-wrap-distance-top:3.6pt;mso-wrap-distance-right:9pt;mso-wrap-distance-bottom:3.6pt;mso-position-horizontal:absolute;mso-position-horizontal-relative:text;mso-position-vertical:absolute;mso-position-vertical-relative:text;mso-width-percent:0;mso-height-percent:0;mso-width-relative:margin;mso-height-relative:margin;v-text-anchor:top" o:gfxdata="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" stroked="f">
                 <v:textbox>
                   <w:txbxContent>
                     <w:p>
@@ -24804,12 +24804,12 @@
       <w:r>
         <w:rPr>
           <w:noProof/>
-          <w:lang w:val="fr-FR"/>
+          <w:lang w:val="fr-FR" w:eastAsia="fr-FR"/>
         </w:rPr>
         <mc:AlternateContent>
           <mc:Choice Requires="wps">
             <w:drawing>
-              <wp:anchor distT="45720" distB="45720" distL="114300" distR="114300" simplePos="0" relativeHeight="251667968" behindDoc="0" locked="0" layoutInCell="1" allowOverlap="1" wp14:anchorId="76D5F8D0" wp14:editId="1B7FAD79">
+              <wp:anchor distT="45720" distB="45720" distL="114300" distR="114300" simplePos="0" relativeHeight="251662336" behindDoc="0" locked="0" layoutInCell="1" allowOverlap="1" wp14:anchorId="76D5F8D0" wp14:editId="1B7FAD79">
                 <wp:simplePos x="0" y="0"/>
                 <wp:positionH relativeFrom="column">
                   <wp:posOffset>3873500</wp:posOffset>
@@ -24877,7 +24877,7 @@
           </mc:Choice>
           <mc:Fallback>
             <w:pict>
-              <v:shape w14:anchorId="76D5F8D0" id="_x0000_s1028" type="#_x0000_t202" style="position:absolute;margin-left:305pt;margin-top:.45pt;width:73.5pt;height:24pt;z-index:251667968;visibility:visible;mso-wrap-style:square;mso-width-percent:0;mso-height-percent:0;mso-wrap-distance-left:9pt;mso-wrap-distance-top:3.6pt;mso-wrap-distance-right:9pt;mso-wrap-distance-bottom:3.6pt;mso-position-horizontal:absolute;mso-position-horizontal-relative:text;mso-position-vertical:absolute;mso-position-vertical-relative:text;mso-width-percent:0;mso-height-percent:0;mso-width-relative:margin;mso-height-relative:margin;v-text-anchor:top" o:gfxdata="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" stroked="f">
+              <v:shape w14:anchorId="76D5F8D0" id="_x0000_s1028" type="#_x0000_t202" style="position:absolute;margin-left:305pt;margin-top:.45pt;width:73.5pt;height:24pt;z-index:251662336;visibility:visible;mso-wrap-style:square;mso-width-percent:0;mso-height-percent:0;mso-wrap-distance-left:9pt;mso-wrap-distance-top:3.6pt;mso-wrap-distance-right:9pt;mso-wrap-distance-bottom:3.6pt;mso-position-horizontal:absolute;mso-position-horizontal-relative:text;mso-position-vertical:absolute;mso-position-vertical-relative:text;mso-width-percent:0;mso-height-percent:0;mso-width-relative:margin;mso-height-relative:margin;v-text-anchor:top" o:gfxdata="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" stroked="f">
                 <v:textbox>
                   <w:txbxContent>
                     <w:p>
@@ -24904,7 +24904,7 @@
         <mc:AlternateContent>
           <mc:Choice Requires="wps">
             <w:drawing>
-              <wp:anchor distT="0" distB="0" distL="114300" distR="114300" simplePos="0" relativeHeight="251665920" behindDoc="0" locked="0" layoutInCell="1" allowOverlap="1" wp14:anchorId="33CA9F7D" wp14:editId="14066AD0">
+              <wp:anchor distT="0" distB="0" distL="114300" distR="114300" simplePos="0" relativeHeight="251661312" behindDoc="0" locked="0" layoutInCell="1" allowOverlap="1" wp14:anchorId="33CA9F7D" wp14:editId="14066AD0">
                 <wp:simplePos x="0" y="0"/>
                 <wp:positionH relativeFrom="column">
                   <wp:posOffset>530225</wp:posOffset>
@@ -24975,7 +24975,7 @@
         <mc:AlternateContent>
           <mc:Choice Requires="wps">
             <w:drawing>
-              <wp:anchor distT="0" distB="0" distL="114300" distR="114300" simplePos="0" relativeHeight="251664896" behindDoc="0" locked="0" layoutInCell="1" allowOverlap="1" wp14:anchorId="482FCD0A" wp14:editId="6B94799F">
+              <wp:anchor distT="0" distB="0" distL="114300" distR="114300" simplePos="0" relativeHeight="251660288" behindDoc="0" locked="0" layoutInCell="1" allowOverlap="1" wp14:anchorId="482FCD0A" wp14:editId="6B94799F">
                 <wp:simplePos x="0" y="0"/>
                 <wp:positionH relativeFrom="column">
                   <wp:posOffset>2187575</wp:posOffset>
@@ -25042,7 +25042,7 @@
         <mc:AlternateContent>
           <mc:Choice Requires="wps">
             <w:drawing>
-              <wp:anchor distT="0" distB="0" distL="114300" distR="114300" simplePos="0" relativeHeight="251663872" behindDoc="0" locked="0" layoutInCell="1" allowOverlap="1" wp14:anchorId="25204B22" wp14:editId="20EBBAC6">
+              <wp:anchor distT="0" distB="0" distL="114300" distR="114300" simplePos="0" relativeHeight="251659264" behindDoc="0" locked="0" layoutInCell="1" allowOverlap="1" wp14:anchorId="25204B22" wp14:editId="20EBBAC6">
                 <wp:simplePos x="0" y="0"/>
                 <wp:positionH relativeFrom="column">
                   <wp:posOffset>2540000</wp:posOffset>
@@ -25107,7 +25107,7 @@
           <w:lang w:val="fr-FR" w:eastAsia="fr-FR"/>
         </w:rPr>
         <w:drawing>
-          <wp:anchor distT="0" distB="0" distL="114300" distR="114300" simplePos="0" relativeHeight="251662848" behindDoc="1" locked="0" layoutInCell="1" allowOverlap="1" wp14:anchorId="36C1D23F" wp14:editId="619BE0B1">
+          <wp:anchor distT="0" distB="0" distL="114300" distR="114300" simplePos="0" relativeHeight="251658240" behindDoc="1" locked="0" layoutInCell="1" allowOverlap="1" wp14:anchorId="36C1D23F" wp14:editId="619BE0B1">
             <wp:simplePos x="0" y="0"/>
             <wp:positionH relativeFrom="column">
               <wp:posOffset>1301750</wp:posOffset>
@@ -25177,7 +25177,7 @@
           <w:lang w:val="fr-FR"/>
         </w:rPr>
         <w:pict w14:anchorId="30D17649">
-          <v:shape id="_x0000_i1036" type="#_x0000_t75" style="width:82.5pt;height:35.25pt">
+          <v:shape id="_x0000_i1025" type="#_x0000_t75" style="width:82.5pt;height:35.25pt">
             <v:imagedata r:id="rId22" o:title="pause"/>
           </v:shape>
         </w:pict>
@@ -26422,18 +26422,7 @@
           <w:lang w:val="fr-FR" w:eastAsia="fr-FR"/>
         </w:rPr>
         <w:lastRenderedPageBreak/>
-        <w:t>20</w:t>
-      </w:r>
-      <w:r>
-        <w:rPr>
-          <w:rFonts w:ascii="Times New Roman" w:eastAsia="Times New Roman" w:hAnsi="Times New Roman" w:cs="Times New Roman"/>
-          <w:b/>
-          <w:bCs/>
-          <w:sz w:val="28"/>
-          <w:szCs w:val="32"/>
-          <w:lang w:val="fr-FR" w:eastAsia="fr-FR"/>
-        </w:rPr>
-        <w:t xml:space="preserve">. </w:t>
+        <w:t xml:space="preserve">20. </w:t>
       </w:r>
       <w:r>
         <w:rPr>
@@ -27630,7 +27619,6 @@
                 <w:lang w:val="fr-FR" w:eastAsia="fr-FR"/>
               </w:rPr>
             </w:pPr>
-            <w:bookmarkStart w:id="4" w:name="_GoBack"/>
             <w:r>
               <w:rPr>
                 <w:rFonts w:ascii="Times New Roman" w:eastAsia="Times New Roman" w:hAnsi="Times New Roman" w:cs="Times New Roman"/>
@@ -27681,13 +27669,3663 @@
                 </wp:inline>
               </w:drawing>
             </w:r>
-            <w:bookmarkEnd w:id="4"/>
           </w:p>
         </w:tc>
       </w:tr>
     </w:tbl>
     <w:p>
       <w:pPr>
+        <w:pStyle w:val="Titre1"/>
+        <w:numPr>
+          <w:ilvl w:val="0"/>
+          <w:numId w:val="0"/>
+        </w:numPr>
+        <w:ind w:left="432"/>
+        <w:rPr>
+          <w:color w:val="2929FF"/>
+          <w:sz w:val="32"/>
+          <w:szCs w:val="32"/>
+        </w:rPr>
+      </w:pPr>
+    </w:p>
+    <w:p>
+      <w:pPr>
+        <w:pStyle w:val="Titre1"/>
+        <w:numPr>
+          <w:ilvl w:val="0"/>
+          <w:numId w:val="0"/>
+        </w:numPr>
+        <w:ind w:left="432"/>
+        <w:rPr>
+          <w:color w:val="2929FF"/>
+          <w:sz w:val="32"/>
+          <w:szCs w:val="32"/>
+        </w:rPr>
+      </w:pPr>
+    </w:p>
+    <w:p>
+      <w:pPr>
+        <w:pStyle w:val="Titre1"/>
+        <w:numPr>
+          <w:ilvl w:val="0"/>
+          <w:numId w:val="0"/>
+        </w:numPr>
+        <w:ind w:left="432"/>
+        <w:rPr>
+          <w:color w:val="2929FF"/>
+          <w:sz w:val="32"/>
+          <w:szCs w:val="32"/>
+        </w:rPr>
+      </w:pPr>
+    </w:p>
+    <w:p>
+      <w:pPr>
+        <w:pStyle w:val="Titre1"/>
+        <w:numPr>
+          <w:ilvl w:val="0"/>
+          <w:numId w:val="0"/>
+        </w:numPr>
+        <w:ind w:left="432"/>
+        <w:rPr>
+          <w:color w:val="2929FF"/>
+          <w:sz w:val="32"/>
+          <w:szCs w:val="32"/>
+        </w:rPr>
+      </w:pPr>
+    </w:p>
+    <w:p>
+      <w:pPr>
+        <w:pStyle w:val="Titre1"/>
+        <w:numPr>
+          <w:ilvl w:val="0"/>
+          <w:numId w:val="0"/>
+        </w:numPr>
+        <w:ind w:left="432"/>
+        <w:rPr>
+          <w:color w:val="2929FF"/>
+          <w:sz w:val="32"/>
+          <w:szCs w:val="32"/>
+        </w:rPr>
+      </w:pPr>
+    </w:p>
+    <w:p>
+      <w:pPr>
+        <w:pStyle w:val="Titre1"/>
+        <w:numPr>
+          <w:ilvl w:val="0"/>
+          <w:numId w:val="0"/>
+        </w:numPr>
+        <w:ind w:left="432"/>
+      </w:pPr>
+      <w:r>
+        <w:rPr>
+          <w:color w:val="2929FF"/>
+          <w:sz w:val="32"/>
+          <w:szCs w:val="32"/>
+        </w:rPr>
+        <w:lastRenderedPageBreak/>
+        <w:t>Version v6</w:t>
+      </w:r>
+      <w:bookmarkStart w:id="4" w:name="_GoBack"/>
+      <w:bookmarkEnd w:id="4"/>
+    </w:p>
+    <w:p>
+      <w:pPr>
+        <w:pStyle w:val="NormalWeb"/>
+        <w:spacing w:before="69" w:beforeAutospacing="0" w:after="0" w:afterAutospacing="0"/>
+        <w:ind w:firstLine="432"/>
+        <w:rPr>
+          <w:b/>
+          <w:bCs/>
+          <w:sz w:val="28"/>
+          <w:szCs w:val="32"/>
+        </w:rPr>
+      </w:pPr>
+      <w:r>
+        <w:rPr>
+          <w:b/>
+          <w:bCs/>
+          <w:sz w:val="28"/>
+          <w:szCs w:val="32"/>
+        </w:rPr>
+        <w:t>21. Diagramme états-transitions -actions du jeu</w:t>
+      </w:r>
+    </w:p>
+    <w:p>
+      <w:pPr>
+        <w:pStyle w:val="NormalWeb"/>
+        <w:spacing w:before="69" w:beforeAutospacing="0" w:after="0" w:afterAutospacing="0"/>
+      </w:pPr>
+      <w:r>
+        <w:rPr>
+          <w:b/>
+          <w:bCs/>
+          <w:noProof/>
+          <w:color w:val="0000FF"/>
+          <w:sz w:val="32"/>
+          <w:szCs w:val="32"/>
+          <w:bdr w:val="none" w:sz="0" w:space="0" w:color="auto" w:frame="1"/>
+        </w:rPr>
+        <w:drawing>
+          <wp:inline distT="0" distB="0" distL="0" distR="0" wp14:anchorId="1054D84A" wp14:editId="71E52B34">
+            <wp:extent cx="5638800" cy="2714625"/>
+            <wp:effectExtent l="0" t="0" r="0" b="9525"/>
+            <wp:docPr id="36" name="Image 36" descr="https://lh3.googleusercontent.com/V6rdcMZReEnzkuWsD1hczs3p4L15bZHtkUzFoPJIAfpDhrd_TKHSLRK1_Om-EF3cxXbh8G_xgDZnkSfzA6uorzUw8yYTi8JZKNRgPZkp9lVCStZBlVeI3QstCmKAOR9wFmvQ7YI"/>
+            <wp:cNvGraphicFramePr>
+              <a:graphicFrameLocks xmlns:a="http://schemas.openxmlformats.org/drawingml/2006/main" noChangeAspect="1"/>
+            </wp:cNvGraphicFramePr>
+            <a:graphic xmlns:a="http://schemas.openxmlformats.org/drawingml/2006/main">
+              <a:graphicData uri="http://schemas.openxmlformats.org/drawingml/2006/picture">
+                <pic:pic xmlns:pic="http://schemas.openxmlformats.org/drawingml/2006/picture">
+                  <pic:nvPicPr>
+                    <pic:cNvPr id="0" name="Picture 2" descr="https://lh3.googleusercontent.com/V6rdcMZReEnzkuWsD1hczs3p4L15bZHtkUzFoPJIAfpDhrd_TKHSLRK1_Om-EF3cxXbh8G_xgDZnkSfzA6uorzUw8yYTi8JZKNRgPZkp9lVCStZBlVeI3QstCmKAOR9wFmvQ7YI"/>
+                    <pic:cNvPicPr>
+                      <a:picLocks noChangeAspect="1" noChangeArrowheads="1"/>
+                    </pic:cNvPicPr>
+                  </pic:nvPicPr>
+                  <pic:blipFill>
+                    <a:blip r:embed="rId28">
+                      <a:extLst>
+                        <a:ext uri="{28A0092B-C50C-407E-A947-70E740481C1C}">
+                          <a14:useLocalDpi xmlns:a14="http://schemas.microsoft.com/office/drawing/2010/main" val="0"/>
+                        </a:ext>
+                      </a:extLst>
+                    </a:blip>
+                    <a:srcRect/>
+                    <a:stretch>
+                      <a:fillRect/>
+                    </a:stretch>
+                  </pic:blipFill>
+                  <pic:spPr bwMode="auto">
+                    <a:xfrm>
+                      <a:off x="0" y="0"/>
+                      <a:ext cx="5638800" cy="2714625"/>
+                    </a:xfrm>
+                    <a:prstGeom prst="rect">
+                      <a:avLst/>
+                    </a:prstGeom>
+                    <a:noFill/>
+                    <a:ln>
+                      <a:noFill/>
+                    </a:ln>
+                  </pic:spPr>
+                </pic:pic>
+              </a:graphicData>
+            </a:graphic>
+          </wp:inline>
+        </w:drawing>
+      </w:r>
+    </w:p>
+    <w:p/>
+    <w:p>
+      <w:pPr>
+        <w:pStyle w:val="NormalWeb"/>
+        <w:spacing w:before="240" w:beforeAutospacing="0" w:after="0" w:afterAutospacing="0"/>
+        <w:ind w:left="924"/>
+      </w:pPr>
+      <w:r>
+        <w:rPr>
+          <w:b/>
+          <w:bCs/>
+          <w:color w:val="000000"/>
+          <w:sz w:val="22"/>
+          <w:szCs w:val="22"/>
+        </w:rPr>
+        <w:t>Dictionnaire</w:t>
+      </w:r>
+      <w:r>
+        <w:rPr>
+          <w:rFonts w:ascii="Calibri" w:hAnsi="Calibri" w:cs="Calibri"/>
+          <w:color w:val="000000"/>
+          <w:sz w:val="22"/>
+          <w:szCs w:val="22"/>
+        </w:rPr>
+        <w:t xml:space="preserve"> </w:t>
+      </w:r>
+      <w:r>
+        <w:rPr>
+          <w:b/>
+          <w:bCs/>
+          <w:color w:val="000000"/>
+          <w:sz w:val="22"/>
+          <w:szCs w:val="22"/>
+        </w:rPr>
+        <w:t>des états du jeu</w:t>
+      </w:r>
+      <w:r>
+        <w:rPr>
+          <w:rFonts w:ascii="Calibri" w:hAnsi="Calibri" w:cs="Calibri"/>
+          <w:color w:val="000000"/>
+          <w:sz w:val="22"/>
+          <w:szCs w:val="22"/>
+        </w:rPr>
+        <w:t>    </w:t>
+      </w:r>
+    </w:p>
+    <w:tbl>
+      <w:tblPr>
+        <w:tblW w:w="0" w:type="auto"/>
+        <w:tblCellMar>
+          <w:top w:w="15" w:type="dxa"/>
+          <w:left w:w="15" w:type="dxa"/>
+          <w:bottom w:w="15" w:type="dxa"/>
+          <w:right w:w="15" w:type="dxa"/>
+        </w:tblCellMar>
+        <w:tblLook w:val="04A0" w:firstRow="1" w:lastRow="0" w:firstColumn="1" w:lastColumn="0" w:noHBand="0" w:noVBand="1"/>
+      </w:tblPr>
+      <w:tblGrid>
+        <w:gridCol w:w="1739"/>
+        <w:gridCol w:w="3849"/>
+      </w:tblGrid>
+      <w:tr>
+        <w:trPr>
+          <w:trHeight w:val="263"/>
+        </w:trPr>
+        <w:tc>
+          <w:tcPr>
+            <w:tcW w:w="0" w:type="auto"/>
+            <w:tcBorders>
+              <w:top w:val="single" w:sz="4" w:space="0" w:color="000000"/>
+              <w:left w:val="single" w:sz="4" w:space="0" w:color="000000"/>
+              <w:bottom w:val="single" w:sz="4" w:space="0" w:color="000000"/>
+              <w:right w:val="single" w:sz="4" w:space="0" w:color="000000"/>
+            </w:tcBorders>
+            <w:tcMar>
+              <w:top w:w="100" w:type="dxa"/>
+              <w:left w:w="100" w:type="dxa"/>
+              <w:bottom w:w="100" w:type="dxa"/>
+              <w:right w:w="100" w:type="dxa"/>
+            </w:tcMar>
+            <w:hideMark/>
+          </w:tcPr>
+          <w:p>
+            <w:pPr>
+              <w:pStyle w:val="NormalWeb"/>
+              <w:spacing w:before="0" w:beforeAutospacing="0" w:after="0" w:afterAutospacing="0"/>
+              <w:ind w:left="793"/>
+            </w:pPr>
+            <w:proofErr w:type="spellStart"/>
+            <w:r>
+              <w:rPr>
+                <w:i/>
+                <w:iCs/>
+                <w:color w:val="000000"/>
+                <w:sz w:val="22"/>
+                <w:szCs w:val="22"/>
+              </w:rPr>
+              <w:t>nomEtat</w:t>
+            </w:r>
+            <w:proofErr w:type="spellEnd"/>
+          </w:p>
+        </w:tc>
+        <w:tc>
+          <w:tcPr>
+            <w:tcW w:w="0" w:type="auto"/>
+            <w:tcBorders>
+              <w:top w:val="single" w:sz="4" w:space="0" w:color="000000"/>
+              <w:left w:val="single" w:sz="4" w:space="0" w:color="000000"/>
+              <w:bottom w:val="single" w:sz="4" w:space="0" w:color="000000"/>
+              <w:right w:val="single" w:sz="4" w:space="0" w:color="000000"/>
+            </w:tcBorders>
+            <w:tcMar>
+              <w:top w:w="100" w:type="dxa"/>
+              <w:left w:w="100" w:type="dxa"/>
+              <w:bottom w:w="100" w:type="dxa"/>
+              <w:right w:w="100" w:type="dxa"/>
+            </w:tcMar>
+            <w:hideMark/>
+          </w:tcPr>
+          <w:p>
+            <w:pPr>
+              <w:pStyle w:val="NormalWeb"/>
+              <w:spacing w:before="0" w:beforeAutospacing="0" w:after="0" w:afterAutospacing="0"/>
+              <w:jc w:val="center"/>
+            </w:pPr>
+            <w:r>
+              <w:rPr>
+                <w:i/>
+                <w:iCs/>
+                <w:color w:val="000000"/>
+                <w:sz w:val="22"/>
+                <w:szCs w:val="22"/>
+              </w:rPr>
+              <w:t>Signification</w:t>
+            </w:r>
+          </w:p>
+        </w:tc>
+      </w:tr>
+      <w:tr>
+        <w:trPr>
+          <w:trHeight w:val="1088"/>
+        </w:trPr>
+        <w:tc>
+          <w:tcPr>
+            <w:tcW w:w="0" w:type="auto"/>
+            <w:tcBorders>
+              <w:top w:val="single" w:sz="4" w:space="0" w:color="000000"/>
+              <w:left w:val="single" w:sz="4" w:space="0" w:color="000000"/>
+              <w:bottom w:val="single" w:sz="4" w:space="0" w:color="000000"/>
+              <w:right w:val="single" w:sz="4" w:space="0" w:color="000000"/>
+            </w:tcBorders>
+            <w:tcMar>
+              <w:top w:w="100" w:type="dxa"/>
+              <w:left w:w="100" w:type="dxa"/>
+              <w:bottom w:w="100" w:type="dxa"/>
+              <w:right w:w="100" w:type="dxa"/>
+            </w:tcMar>
+            <w:hideMark/>
+          </w:tcPr>
+          <w:p>
+            <w:pPr>
+              <w:pStyle w:val="NormalWeb"/>
+              <w:spacing w:before="17" w:beforeAutospacing="0" w:after="0" w:afterAutospacing="0"/>
+              <w:ind w:left="37"/>
+              <w:jc w:val="center"/>
+            </w:pPr>
+            <w:r>
+              <w:rPr>
+                <w:color w:val="000000"/>
+                <w:sz w:val="20"/>
+                <w:szCs w:val="20"/>
+              </w:rPr>
+              <w:t>inactif</w:t>
+            </w:r>
+          </w:p>
+        </w:tc>
+        <w:tc>
+          <w:tcPr>
+            <w:tcW w:w="0" w:type="auto"/>
+            <w:tcBorders>
+              <w:top w:val="single" w:sz="4" w:space="0" w:color="000000"/>
+              <w:left w:val="single" w:sz="4" w:space="0" w:color="000000"/>
+              <w:bottom w:val="single" w:sz="4" w:space="0" w:color="000000"/>
+              <w:right w:val="single" w:sz="4" w:space="0" w:color="000000"/>
+            </w:tcBorders>
+            <w:tcMar>
+              <w:top w:w="100" w:type="dxa"/>
+              <w:left w:w="100" w:type="dxa"/>
+              <w:bottom w:w="100" w:type="dxa"/>
+              <w:right w:w="100" w:type="dxa"/>
+            </w:tcMar>
+            <w:hideMark/>
+          </w:tcPr>
+          <w:p>
+            <w:pPr>
+              <w:pStyle w:val="NormalWeb"/>
+              <w:spacing w:before="0" w:beforeAutospacing="0" w:after="0" w:afterAutospacing="0"/>
+              <w:ind w:left="63"/>
+            </w:pPr>
+            <w:r>
+              <w:rPr>
+                <w:color w:val="000000"/>
+                <w:sz w:val="22"/>
+                <w:szCs w:val="22"/>
+              </w:rPr>
+              <w:t>l’utilisateur démarre une nouvelle partie </w:t>
+            </w:r>
+          </w:p>
+        </w:tc>
+      </w:tr>
+      <w:tr>
+        <w:trPr>
+          <w:trHeight w:val="853"/>
+        </w:trPr>
+        <w:tc>
+          <w:tcPr>
+            <w:tcW w:w="0" w:type="auto"/>
+            <w:tcBorders>
+              <w:top w:val="single" w:sz="4" w:space="0" w:color="000000"/>
+              <w:left w:val="single" w:sz="4" w:space="0" w:color="000000"/>
+              <w:bottom w:val="single" w:sz="4" w:space="0" w:color="000000"/>
+              <w:right w:val="single" w:sz="4" w:space="0" w:color="000000"/>
+            </w:tcBorders>
+            <w:tcMar>
+              <w:top w:w="100" w:type="dxa"/>
+              <w:left w:w="100" w:type="dxa"/>
+              <w:bottom w:w="100" w:type="dxa"/>
+              <w:right w:w="100" w:type="dxa"/>
+            </w:tcMar>
+            <w:hideMark/>
+          </w:tcPr>
+          <w:p>
+            <w:pPr>
+              <w:pStyle w:val="NormalWeb"/>
+              <w:spacing w:before="143" w:beforeAutospacing="0" w:after="0" w:afterAutospacing="0"/>
+              <w:ind w:left="37"/>
+              <w:jc w:val="center"/>
+            </w:pPr>
+            <w:r>
+              <w:rPr>
+                <w:color w:val="000000"/>
+                <w:sz w:val="20"/>
+                <w:szCs w:val="20"/>
+              </w:rPr>
+              <w:t>actif</w:t>
+            </w:r>
+          </w:p>
+        </w:tc>
+        <w:tc>
+          <w:tcPr>
+            <w:tcW w:w="0" w:type="auto"/>
+            <w:tcBorders>
+              <w:top w:val="single" w:sz="4" w:space="0" w:color="000000"/>
+              <w:left w:val="single" w:sz="4" w:space="0" w:color="000000"/>
+              <w:bottom w:val="single" w:sz="4" w:space="0" w:color="000000"/>
+              <w:right w:val="single" w:sz="4" w:space="0" w:color="000000"/>
+            </w:tcBorders>
+            <w:tcMar>
+              <w:top w:w="100" w:type="dxa"/>
+              <w:left w:w="100" w:type="dxa"/>
+              <w:bottom w:w="100" w:type="dxa"/>
+              <w:right w:w="100" w:type="dxa"/>
+            </w:tcMar>
+            <w:hideMark/>
+          </w:tcPr>
+          <w:p>
+            <w:pPr>
+              <w:pStyle w:val="NormalWeb"/>
+              <w:spacing w:before="0" w:beforeAutospacing="0" w:after="0" w:afterAutospacing="0"/>
+              <w:ind w:left="63" w:right="360"/>
+            </w:pPr>
+            <w:r>
+              <w:rPr>
+                <w:color w:val="000000"/>
+                <w:sz w:val="22"/>
+                <w:szCs w:val="22"/>
+              </w:rPr>
+              <w:t>l’utilisateur joue contre la machine</w:t>
+            </w:r>
+          </w:p>
+        </w:tc>
+      </w:tr>
+    </w:tbl>
+    <w:p/>
+    <w:p>
+      <w:pPr>
+        <w:pStyle w:val="NormalWeb"/>
+        <w:spacing w:before="0" w:beforeAutospacing="0" w:after="0" w:afterAutospacing="0"/>
+        <w:ind w:left="923"/>
+      </w:pPr>
+      <w:r>
+        <w:rPr>
+          <w:b/>
+          <w:bCs/>
+          <w:color w:val="000000"/>
+          <w:sz w:val="22"/>
+          <w:szCs w:val="22"/>
+        </w:rPr>
+        <w:t>Dictionnaire des événements faisant changer le jeu d’état</w:t>
+      </w:r>
+    </w:p>
+    <w:tbl>
+      <w:tblPr>
+        <w:tblW w:w="0" w:type="auto"/>
+        <w:tblCellMar>
+          <w:top w:w="15" w:type="dxa"/>
+          <w:left w:w="15" w:type="dxa"/>
+          <w:bottom w:w="15" w:type="dxa"/>
+          <w:right w:w="15" w:type="dxa"/>
+        </w:tblCellMar>
+        <w:tblLook w:val="04A0" w:firstRow="1" w:lastRow="0" w:firstColumn="1" w:lastColumn="0" w:noHBand="0" w:noVBand="1"/>
+      </w:tblPr>
+      <w:tblGrid>
+        <w:gridCol w:w="2605"/>
+        <w:gridCol w:w="4625"/>
+      </w:tblGrid>
+      <w:tr>
+        <w:trPr>
+          <w:trHeight w:val="263"/>
+        </w:trPr>
+        <w:tc>
+          <w:tcPr>
+            <w:tcW w:w="0" w:type="auto"/>
+            <w:tcBorders>
+              <w:top w:val="single" w:sz="4" w:space="0" w:color="000000"/>
+              <w:left w:val="single" w:sz="4" w:space="0" w:color="000000"/>
+              <w:bottom w:val="single" w:sz="4" w:space="0" w:color="000000"/>
+              <w:right w:val="single" w:sz="4" w:space="0" w:color="000000"/>
+            </w:tcBorders>
+            <w:tcMar>
+              <w:top w:w="100" w:type="dxa"/>
+              <w:left w:w="100" w:type="dxa"/>
+              <w:bottom w:w="100" w:type="dxa"/>
+              <w:right w:w="100" w:type="dxa"/>
+            </w:tcMar>
+            <w:hideMark/>
+          </w:tcPr>
+          <w:p>
+            <w:pPr>
+              <w:pStyle w:val="NormalWeb"/>
+              <w:spacing w:before="0" w:beforeAutospacing="0" w:after="0" w:afterAutospacing="0"/>
+              <w:ind w:left="793"/>
+            </w:pPr>
+            <w:proofErr w:type="spellStart"/>
+            <w:r>
+              <w:rPr>
+                <w:i/>
+                <w:iCs/>
+                <w:color w:val="000000"/>
+                <w:sz w:val="22"/>
+                <w:szCs w:val="22"/>
+              </w:rPr>
+              <w:t>nomEvénement</w:t>
+            </w:r>
+            <w:proofErr w:type="spellEnd"/>
+          </w:p>
+        </w:tc>
+        <w:tc>
+          <w:tcPr>
+            <w:tcW w:w="0" w:type="auto"/>
+            <w:tcBorders>
+              <w:top w:val="single" w:sz="4" w:space="0" w:color="000000"/>
+              <w:left w:val="single" w:sz="4" w:space="0" w:color="000000"/>
+              <w:bottom w:val="single" w:sz="4" w:space="0" w:color="000000"/>
+              <w:right w:val="single" w:sz="4" w:space="0" w:color="000000"/>
+            </w:tcBorders>
+            <w:tcMar>
+              <w:top w:w="100" w:type="dxa"/>
+              <w:left w:w="100" w:type="dxa"/>
+              <w:bottom w:w="100" w:type="dxa"/>
+              <w:right w:w="100" w:type="dxa"/>
+            </w:tcMar>
+            <w:hideMark/>
+          </w:tcPr>
+          <w:p>
+            <w:pPr>
+              <w:pStyle w:val="NormalWeb"/>
+              <w:spacing w:before="0" w:beforeAutospacing="0" w:after="0" w:afterAutospacing="0"/>
+              <w:jc w:val="center"/>
+            </w:pPr>
+            <w:r>
+              <w:rPr>
+                <w:i/>
+                <w:iCs/>
+                <w:color w:val="000000"/>
+                <w:sz w:val="22"/>
+                <w:szCs w:val="22"/>
+              </w:rPr>
+              <w:t>Signification</w:t>
+            </w:r>
+          </w:p>
+        </w:tc>
+      </w:tr>
+      <w:tr>
+        <w:trPr>
+          <w:trHeight w:val="263"/>
+        </w:trPr>
+        <w:tc>
+          <w:tcPr>
+            <w:tcW w:w="0" w:type="auto"/>
+            <w:tcBorders>
+              <w:top w:val="single" w:sz="4" w:space="0" w:color="000000"/>
+              <w:left w:val="single" w:sz="4" w:space="0" w:color="000000"/>
+              <w:bottom w:val="single" w:sz="4" w:space="0" w:color="000000"/>
+              <w:right w:val="single" w:sz="4" w:space="0" w:color="000000"/>
+            </w:tcBorders>
+            <w:tcMar>
+              <w:top w:w="100" w:type="dxa"/>
+              <w:left w:w="100" w:type="dxa"/>
+              <w:bottom w:w="100" w:type="dxa"/>
+              <w:right w:w="100" w:type="dxa"/>
+            </w:tcMar>
+            <w:hideMark/>
+          </w:tcPr>
+          <w:p>
+            <w:pPr>
+              <w:pStyle w:val="NormalWeb"/>
+              <w:spacing w:before="17" w:beforeAutospacing="0" w:after="0" w:afterAutospacing="0"/>
+              <w:jc w:val="center"/>
+            </w:pPr>
+            <w:r>
+              <w:rPr>
+                <w:color w:val="000000"/>
+                <w:sz w:val="20"/>
+                <w:szCs w:val="20"/>
+              </w:rPr>
+              <w:t>nouvelle partie</w:t>
+            </w:r>
+          </w:p>
+        </w:tc>
+        <w:tc>
+          <w:tcPr>
+            <w:tcW w:w="0" w:type="auto"/>
+            <w:tcBorders>
+              <w:top w:val="single" w:sz="4" w:space="0" w:color="000000"/>
+              <w:left w:val="single" w:sz="4" w:space="0" w:color="000000"/>
+              <w:bottom w:val="single" w:sz="4" w:space="0" w:color="000000"/>
+              <w:right w:val="single" w:sz="4" w:space="0" w:color="000000"/>
+            </w:tcBorders>
+            <w:tcMar>
+              <w:top w:w="100" w:type="dxa"/>
+              <w:left w:w="100" w:type="dxa"/>
+              <w:bottom w:w="100" w:type="dxa"/>
+              <w:right w:w="100" w:type="dxa"/>
+            </w:tcMar>
+            <w:hideMark/>
+          </w:tcPr>
+          <w:p>
+            <w:pPr>
+              <w:pStyle w:val="NormalWeb"/>
+              <w:spacing w:before="0" w:beforeAutospacing="0" w:after="0" w:afterAutospacing="0"/>
+              <w:ind w:left="63"/>
+            </w:pPr>
+            <w:r>
+              <w:rPr>
+                <w:color w:val="000000"/>
+                <w:sz w:val="22"/>
+                <w:szCs w:val="22"/>
+              </w:rPr>
+              <w:t>l’utilisateur démarre une nouvelle partie </w:t>
+            </w:r>
+          </w:p>
+        </w:tc>
+      </w:tr>
+      <w:tr>
+        <w:trPr>
+          <w:trHeight w:val="517"/>
+        </w:trPr>
+        <w:tc>
+          <w:tcPr>
+            <w:tcW w:w="0" w:type="auto"/>
+            <w:tcBorders>
+              <w:top w:val="single" w:sz="4" w:space="0" w:color="000000"/>
+              <w:left w:val="single" w:sz="4" w:space="0" w:color="000000"/>
+              <w:bottom w:val="single" w:sz="4" w:space="0" w:color="000000"/>
+              <w:right w:val="single" w:sz="4" w:space="0" w:color="000000"/>
+            </w:tcBorders>
+            <w:tcMar>
+              <w:top w:w="100" w:type="dxa"/>
+              <w:left w:w="100" w:type="dxa"/>
+              <w:bottom w:w="100" w:type="dxa"/>
+              <w:right w:w="100" w:type="dxa"/>
+            </w:tcMar>
+            <w:hideMark/>
+          </w:tcPr>
+          <w:p>
+            <w:pPr>
+              <w:pStyle w:val="NormalWeb"/>
+              <w:spacing w:before="143" w:beforeAutospacing="0" w:after="0" w:afterAutospacing="0"/>
+              <w:jc w:val="center"/>
+            </w:pPr>
+            <w:r>
+              <w:rPr>
+                <w:color w:val="000000"/>
+                <w:sz w:val="20"/>
+                <w:szCs w:val="20"/>
+              </w:rPr>
+              <w:t>joue un coup</w:t>
+            </w:r>
+          </w:p>
+        </w:tc>
+        <w:tc>
+          <w:tcPr>
+            <w:tcW w:w="0" w:type="auto"/>
+            <w:tcBorders>
+              <w:top w:val="single" w:sz="4" w:space="0" w:color="000000"/>
+              <w:left w:val="single" w:sz="4" w:space="0" w:color="000000"/>
+              <w:bottom w:val="single" w:sz="4" w:space="0" w:color="000000"/>
+              <w:right w:val="single" w:sz="4" w:space="0" w:color="000000"/>
+            </w:tcBorders>
+            <w:tcMar>
+              <w:top w:w="100" w:type="dxa"/>
+              <w:left w:w="100" w:type="dxa"/>
+              <w:bottom w:w="100" w:type="dxa"/>
+              <w:right w:w="100" w:type="dxa"/>
+            </w:tcMar>
+            <w:hideMark/>
+          </w:tcPr>
+          <w:p>
+            <w:pPr>
+              <w:pStyle w:val="NormalWeb"/>
+              <w:spacing w:before="0" w:beforeAutospacing="0" w:after="0" w:afterAutospacing="0"/>
+              <w:ind w:left="63" w:right="360"/>
+            </w:pPr>
+            <w:r>
+              <w:rPr>
+                <w:color w:val="000000"/>
+                <w:sz w:val="22"/>
+                <w:szCs w:val="22"/>
+              </w:rPr>
+              <w:t>l’utilisateur joue un coup et continue la partie</w:t>
+            </w:r>
+          </w:p>
+        </w:tc>
+      </w:tr>
+      <w:tr>
+        <w:trPr>
+          <w:trHeight w:val="517"/>
+        </w:trPr>
+        <w:tc>
+          <w:tcPr>
+            <w:tcW w:w="0" w:type="auto"/>
+            <w:tcBorders>
+              <w:top w:val="single" w:sz="4" w:space="0" w:color="000000"/>
+              <w:left w:val="single" w:sz="4" w:space="0" w:color="000000"/>
+              <w:bottom w:val="single" w:sz="4" w:space="0" w:color="000000"/>
+              <w:right w:val="single" w:sz="4" w:space="0" w:color="000000"/>
+            </w:tcBorders>
+            <w:tcMar>
+              <w:top w:w="100" w:type="dxa"/>
+              <w:left w:w="100" w:type="dxa"/>
+              <w:bottom w:w="100" w:type="dxa"/>
+              <w:right w:w="100" w:type="dxa"/>
+            </w:tcMar>
+            <w:hideMark/>
+          </w:tcPr>
+          <w:p>
+            <w:pPr>
+              <w:pStyle w:val="NormalWeb"/>
+              <w:spacing w:before="143" w:beforeAutospacing="0" w:after="0" w:afterAutospacing="0"/>
+              <w:jc w:val="center"/>
+            </w:pPr>
+            <w:r>
+              <w:rPr>
+                <w:color w:val="000000"/>
+                <w:sz w:val="20"/>
+                <w:szCs w:val="20"/>
+              </w:rPr>
+              <w:t>partie Terminée</w:t>
+            </w:r>
+          </w:p>
+        </w:tc>
+        <w:tc>
+          <w:tcPr>
+            <w:tcW w:w="0" w:type="auto"/>
+            <w:tcBorders>
+              <w:top w:val="single" w:sz="4" w:space="0" w:color="000000"/>
+              <w:left w:val="single" w:sz="4" w:space="0" w:color="000000"/>
+              <w:bottom w:val="single" w:sz="4" w:space="0" w:color="000000"/>
+              <w:right w:val="single" w:sz="4" w:space="0" w:color="000000"/>
+            </w:tcBorders>
+            <w:tcMar>
+              <w:top w:w="100" w:type="dxa"/>
+              <w:left w:w="100" w:type="dxa"/>
+              <w:bottom w:w="100" w:type="dxa"/>
+              <w:right w:w="100" w:type="dxa"/>
+            </w:tcMar>
+            <w:hideMark/>
+          </w:tcPr>
+          <w:p>
+            <w:pPr>
+              <w:pStyle w:val="NormalWeb"/>
+              <w:spacing w:before="143" w:beforeAutospacing="0" w:after="0" w:afterAutospacing="0"/>
+            </w:pPr>
+            <w:r>
+              <w:rPr>
+                <w:color w:val="000000"/>
+                <w:sz w:val="20"/>
+                <w:szCs w:val="20"/>
+              </w:rPr>
+              <w:t>le joueur ou la machine a atteint 5 points</w:t>
+            </w:r>
+          </w:p>
+        </w:tc>
+      </w:tr>
+      <w:tr>
+        <w:trPr>
+          <w:trHeight w:val="517"/>
+        </w:trPr>
+        <w:tc>
+          <w:tcPr>
+            <w:tcW w:w="0" w:type="auto"/>
+            <w:tcBorders>
+              <w:top w:val="single" w:sz="4" w:space="0" w:color="000000"/>
+              <w:left w:val="single" w:sz="4" w:space="0" w:color="000000"/>
+              <w:bottom w:val="single" w:sz="4" w:space="0" w:color="000000"/>
+              <w:right w:val="single" w:sz="4" w:space="0" w:color="000000"/>
+            </w:tcBorders>
+            <w:tcMar>
+              <w:top w:w="100" w:type="dxa"/>
+              <w:left w:w="100" w:type="dxa"/>
+              <w:bottom w:w="100" w:type="dxa"/>
+              <w:right w:w="100" w:type="dxa"/>
+            </w:tcMar>
+            <w:hideMark/>
+          </w:tcPr>
+          <w:p>
+            <w:pPr>
+              <w:pStyle w:val="NormalWeb"/>
+              <w:spacing w:before="143" w:beforeAutospacing="0" w:after="0" w:afterAutospacing="0"/>
+              <w:jc w:val="center"/>
+            </w:pPr>
+            <w:proofErr w:type="spellStart"/>
+            <w:r>
+              <w:rPr>
+                <w:color w:val="000000"/>
+                <w:sz w:val="20"/>
+                <w:szCs w:val="20"/>
+              </w:rPr>
+              <w:t>arret</w:t>
+            </w:r>
+            <w:proofErr w:type="spellEnd"/>
+            <w:r>
+              <w:rPr>
+                <w:color w:val="000000"/>
+                <w:sz w:val="20"/>
+                <w:szCs w:val="20"/>
+              </w:rPr>
+              <w:t xml:space="preserve"> de la partie temps écoulé</w:t>
+            </w:r>
+          </w:p>
+        </w:tc>
+        <w:tc>
+          <w:tcPr>
+            <w:tcW w:w="0" w:type="auto"/>
+            <w:tcBorders>
+              <w:top w:val="single" w:sz="4" w:space="0" w:color="000000"/>
+              <w:left w:val="single" w:sz="4" w:space="0" w:color="000000"/>
+              <w:bottom w:val="single" w:sz="4" w:space="0" w:color="000000"/>
+              <w:right w:val="single" w:sz="4" w:space="0" w:color="000000"/>
+            </w:tcBorders>
+            <w:tcMar>
+              <w:top w:w="100" w:type="dxa"/>
+              <w:left w:w="100" w:type="dxa"/>
+              <w:bottom w:w="100" w:type="dxa"/>
+              <w:right w:w="100" w:type="dxa"/>
+            </w:tcMar>
+            <w:hideMark/>
+          </w:tcPr>
+          <w:p>
+            <w:pPr>
+              <w:pStyle w:val="NormalWeb"/>
+              <w:spacing w:before="143" w:beforeAutospacing="0" w:after="0" w:afterAutospacing="0"/>
+            </w:pPr>
+            <w:r>
+              <w:rPr>
+                <w:color w:val="000000"/>
+                <w:sz w:val="20"/>
+                <w:szCs w:val="20"/>
+              </w:rPr>
+              <w:t>le chrono a atteint 0</w:t>
+            </w:r>
+          </w:p>
+        </w:tc>
+      </w:tr>
+      <w:tr>
+        <w:trPr>
+          <w:trHeight w:val="517"/>
+        </w:trPr>
+        <w:tc>
+          <w:tcPr>
+            <w:tcW w:w="0" w:type="auto"/>
+            <w:tcBorders>
+              <w:top w:val="single" w:sz="4" w:space="0" w:color="000000"/>
+              <w:left w:val="single" w:sz="4" w:space="0" w:color="000000"/>
+              <w:bottom w:val="single" w:sz="4" w:space="0" w:color="000000"/>
+              <w:right w:val="single" w:sz="4" w:space="0" w:color="000000"/>
+            </w:tcBorders>
+            <w:tcMar>
+              <w:top w:w="100" w:type="dxa"/>
+              <w:left w:w="100" w:type="dxa"/>
+              <w:bottom w:w="100" w:type="dxa"/>
+              <w:right w:w="100" w:type="dxa"/>
+            </w:tcMar>
+            <w:hideMark/>
+          </w:tcPr>
+          <w:p>
+            <w:pPr>
+              <w:pStyle w:val="NormalWeb"/>
+              <w:spacing w:before="143" w:beforeAutospacing="0" w:after="0" w:afterAutospacing="0"/>
+              <w:jc w:val="center"/>
+            </w:pPr>
+            <w:r>
+              <w:rPr>
+                <w:color w:val="000000"/>
+                <w:sz w:val="20"/>
+                <w:szCs w:val="20"/>
+              </w:rPr>
+              <w:t>Personnaliser la partie</w:t>
+            </w:r>
+          </w:p>
+        </w:tc>
+        <w:tc>
+          <w:tcPr>
+            <w:tcW w:w="0" w:type="auto"/>
+            <w:tcBorders>
+              <w:top w:val="single" w:sz="4" w:space="0" w:color="000000"/>
+              <w:left w:val="single" w:sz="4" w:space="0" w:color="000000"/>
+              <w:bottom w:val="single" w:sz="4" w:space="0" w:color="000000"/>
+              <w:right w:val="single" w:sz="4" w:space="0" w:color="000000"/>
+            </w:tcBorders>
+            <w:tcMar>
+              <w:top w:w="100" w:type="dxa"/>
+              <w:left w:w="100" w:type="dxa"/>
+              <w:bottom w:w="100" w:type="dxa"/>
+              <w:right w:w="100" w:type="dxa"/>
+            </w:tcMar>
+            <w:hideMark/>
+          </w:tcPr>
+          <w:p>
+            <w:pPr>
+              <w:pStyle w:val="NormalWeb"/>
+              <w:spacing w:before="143" w:beforeAutospacing="0" w:after="0" w:afterAutospacing="0"/>
+            </w:pPr>
+            <w:r>
+              <w:rPr>
+                <w:color w:val="000000"/>
+                <w:sz w:val="20"/>
+                <w:szCs w:val="20"/>
+              </w:rPr>
+              <w:t>Personnalisation du jeu</w:t>
+            </w:r>
+          </w:p>
+        </w:tc>
+      </w:tr>
+    </w:tbl>
+    <w:p>
+      <w:pPr>
+        <w:pStyle w:val="NormalWeb"/>
+        <w:spacing w:before="71" w:beforeAutospacing="0" w:after="0" w:afterAutospacing="0"/>
+        <w:ind w:left="923"/>
+        <w:rPr>
+          <w:b/>
+          <w:bCs/>
+          <w:color w:val="000000"/>
+          <w:sz w:val="22"/>
+          <w:szCs w:val="22"/>
+        </w:rPr>
+      </w:pPr>
+    </w:p>
+    <w:p>
+      <w:pPr>
+        <w:pStyle w:val="NormalWeb"/>
+        <w:spacing w:before="71" w:beforeAutospacing="0" w:after="0" w:afterAutospacing="0"/>
+        <w:ind w:left="923"/>
+        <w:rPr>
+          <w:b/>
+          <w:bCs/>
+          <w:color w:val="000000"/>
+          <w:sz w:val="22"/>
+          <w:szCs w:val="22"/>
+        </w:rPr>
+      </w:pPr>
+    </w:p>
+    <w:p>
+      <w:pPr>
+        <w:pStyle w:val="NormalWeb"/>
+        <w:spacing w:before="71" w:beforeAutospacing="0" w:after="0" w:afterAutospacing="0"/>
+        <w:ind w:left="923"/>
+        <w:rPr>
+          <w:b/>
+          <w:bCs/>
+          <w:color w:val="000000"/>
+          <w:sz w:val="22"/>
+          <w:szCs w:val="22"/>
+        </w:rPr>
+      </w:pPr>
+    </w:p>
+    <w:p>
+      <w:pPr>
+        <w:pStyle w:val="NormalWeb"/>
+        <w:spacing w:before="71" w:beforeAutospacing="0" w:after="0" w:afterAutospacing="0"/>
+        <w:ind w:left="923"/>
+        <w:rPr>
+          <w:b/>
+          <w:bCs/>
+          <w:color w:val="000000"/>
+          <w:sz w:val="22"/>
+          <w:szCs w:val="22"/>
+        </w:rPr>
+      </w:pPr>
+    </w:p>
+    <w:p>
+      <w:pPr>
+        <w:pStyle w:val="NormalWeb"/>
+        <w:spacing w:before="71" w:beforeAutospacing="0" w:after="0" w:afterAutospacing="0"/>
+        <w:ind w:left="923"/>
+      </w:pPr>
+      <w:r>
+        <w:rPr>
+          <w:b/>
+          <w:bCs/>
+          <w:color w:val="000000"/>
+          <w:sz w:val="22"/>
+          <w:szCs w:val="22"/>
+        </w:rPr>
+        <w:lastRenderedPageBreak/>
+        <w:t>Description des actions réalisées lors de la traversée des transitions</w:t>
+      </w:r>
+    </w:p>
+    <w:tbl>
+      <w:tblPr>
+        <w:tblW w:w="0" w:type="auto"/>
+        <w:tblCellMar>
+          <w:top w:w="15" w:type="dxa"/>
+          <w:left w:w="15" w:type="dxa"/>
+          <w:bottom w:w="15" w:type="dxa"/>
+          <w:right w:w="15" w:type="dxa"/>
+        </w:tblCellMar>
+        <w:tblLook w:val="04A0" w:firstRow="1" w:lastRow="0" w:firstColumn="1" w:lastColumn="0" w:noHBand="0" w:noVBand="1"/>
+      </w:tblPr>
+      <w:tblGrid>
+        <w:gridCol w:w="2829"/>
+        <w:gridCol w:w="6639"/>
+      </w:tblGrid>
+      <w:tr>
+        <w:trPr>
+          <w:trHeight w:val="646"/>
+        </w:trPr>
+        <w:tc>
+          <w:tcPr>
+            <w:tcW w:w="0" w:type="auto"/>
+            <w:tcBorders>
+              <w:top w:val="single" w:sz="4" w:space="0" w:color="000000"/>
+              <w:left w:val="single" w:sz="4" w:space="0" w:color="000000"/>
+              <w:bottom w:val="single" w:sz="4" w:space="0" w:color="000000"/>
+              <w:right w:val="single" w:sz="4" w:space="0" w:color="000000"/>
+            </w:tcBorders>
+            <w:tcMar>
+              <w:top w:w="100" w:type="dxa"/>
+              <w:left w:w="100" w:type="dxa"/>
+              <w:bottom w:w="100" w:type="dxa"/>
+              <w:right w:w="100" w:type="dxa"/>
+            </w:tcMar>
+            <w:hideMark/>
+          </w:tcPr>
+          <w:p>
+            <w:pPr>
+              <w:pStyle w:val="NormalWeb"/>
+              <w:spacing w:before="17" w:beforeAutospacing="0" w:after="0" w:afterAutospacing="0"/>
+              <w:ind w:right="1"/>
+              <w:jc w:val="center"/>
+            </w:pPr>
+            <w:r>
+              <w:rPr>
+                <w:color w:val="000000"/>
+                <w:sz w:val="20"/>
+                <w:szCs w:val="20"/>
+              </w:rPr>
+              <w:t>Inactif -&gt; Actif (nouvelle partie)</w:t>
+            </w:r>
+          </w:p>
+        </w:tc>
+        <w:tc>
+          <w:tcPr>
+            <w:tcW w:w="0" w:type="auto"/>
+            <w:tcBorders>
+              <w:top w:val="single" w:sz="4" w:space="0" w:color="000000"/>
+              <w:left w:val="single" w:sz="4" w:space="0" w:color="000000"/>
+              <w:bottom w:val="single" w:sz="4" w:space="0" w:color="000000"/>
+              <w:right w:val="single" w:sz="4" w:space="0" w:color="000000"/>
+            </w:tcBorders>
+            <w:tcMar>
+              <w:top w:w="100" w:type="dxa"/>
+              <w:left w:w="100" w:type="dxa"/>
+              <w:bottom w:w="100" w:type="dxa"/>
+              <w:right w:w="100" w:type="dxa"/>
+            </w:tcMar>
+            <w:vAlign w:val="center"/>
+            <w:hideMark/>
+          </w:tcPr>
+          <w:p>
+            <w:pPr>
+              <w:pStyle w:val="NormalWeb"/>
+              <w:spacing w:before="0" w:beforeAutospacing="0" w:after="0" w:afterAutospacing="0"/>
+              <w:ind w:left="63" w:right="139"/>
+            </w:pPr>
+            <w:r>
+              <w:rPr>
+                <w:color w:val="000000"/>
+                <w:sz w:val="22"/>
+                <w:szCs w:val="22"/>
+              </w:rPr>
+              <w:t>Le joueur vient d’arriver sur l’application et souhaite lancer une partie </w:t>
+            </w:r>
+          </w:p>
+        </w:tc>
+      </w:tr>
+      <w:tr>
+        <w:trPr>
+          <w:trHeight w:val="995"/>
+        </w:trPr>
+        <w:tc>
+          <w:tcPr>
+            <w:tcW w:w="0" w:type="auto"/>
+            <w:tcBorders>
+              <w:top w:val="single" w:sz="4" w:space="0" w:color="000000"/>
+              <w:left w:val="single" w:sz="4" w:space="0" w:color="000000"/>
+              <w:bottom w:val="single" w:sz="4" w:space="0" w:color="000000"/>
+              <w:right w:val="single" w:sz="4" w:space="0" w:color="000000"/>
+            </w:tcBorders>
+            <w:tcMar>
+              <w:top w:w="100" w:type="dxa"/>
+              <w:left w:w="100" w:type="dxa"/>
+              <w:bottom w:w="100" w:type="dxa"/>
+              <w:right w:w="100" w:type="dxa"/>
+            </w:tcMar>
+            <w:hideMark/>
+          </w:tcPr>
+          <w:p>
+            <w:pPr>
+              <w:pStyle w:val="NormalWeb"/>
+              <w:spacing w:before="143" w:beforeAutospacing="0" w:after="0" w:afterAutospacing="0"/>
+              <w:ind w:left="145" w:right="1"/>
+              <w:jc w:val="center"/>
+            </w:pPr>
+            <w:r>
+              <w:rPr>
+                <w:color w:val="000000"/>
+                <w:sz w:val="20"/>
+                <w:szCs w:val="20"/>
+              </w:rPr>
+              <w:t>Actif (joue un coup)</w:t>
+            </w:r>
+          </w:p>
+        </w:tc>
+        <w:tc>
+          <w:tcPr>
+            <w:tcW w:w="0" w:type="auto"/>
+            <w:tcBorders>
+              <w:top w:val="single" w:sz="4" w:space="0" w:color="000000"/>
+              <w:left w:val="single" w:sz="4" w:space="0" w:color="000000"/>
+              <w:bottom w:val="single" w:sz="4" w:space="0" w:color="000000"/>
+              <w:right w:val="single" w:sz="4" w:space="0" w:color="000000"/>
+            </w:tcBorders>
+            <w:tcMar>
+              <w:top w:w="100" w:type="dxa"/>
+              <w:left w:w="100" w:type="dxa"/>
+              <w:bottom w:w="100" w:type="dxa"/>
+              <w:right w:w="100" w:type="dxa"/>
+            </w:tcMar>
+            <w:vAlign w:val="center"/>
+            <w:hideMark/>
+          </w:tcPr>
+          <w:p>
+            <w:pPr>
+              <w:pStyle w:val="NormalWeb"/>
+              <w:spacing w:before="0" w:beforeAutospacing="0" w:after="0" w:afterAutospacing="0"/>
+              <w:ind w:left="63" w:right="360"/>
+            </w:pPr>
+            <w:r>
+              <w:rPr>
+                <w:color w:val="000000"/>
+                <w:sz w:val="22"/>
+                <w:szCs w:val="22"/>
+              </w:rPr>
+              <w:t>Le joueur choisit un coup et joue contre la machine. </w:t>
+            </w:r>
+          </w:p>
+        </w:tc>
+      </w:tr>
+      <w:tr>
+        <w:trPr>
+          <w:trHeight w:val="995"/>
+        </w:trPr>
+        <w:tc>
+          <w:tcPr>
+            <w:tcW w:w="0" w:type="auto"/>
+            <w:tcBorders>
+              <w:top w:val="single" w:sz="4" w:space="0" w:color="000000"/>
+              <w:left w:val="single" w:sz="4" w:space="0" w:color="000000"/>
+              <w:bottom w:val="single" w:sz="4" w:space="0" w:color="000000"/>
+              <w:right w:val="single" w:sz="4" w:space="0" w:color="000000"/>
+            </w:tcBorders>
+            <w:tcMar>
+              <w:top w:w="100" w:type="dxa"/>
+              <w:left w:w="100" w:type="dxa"/>
+              <w:bottom w:w="100" w:type="dxa"/>
+              <w:right w:w="100" w:type="dxa"/>
+            </w:tcMar>
+            <w:hideMark/>
+          </w:tcPr>
+          <w:p>
+            <w:pPr>
+              <w:pStyle w:val="NormalWeb"/>
+              <w:spacing w:before="143" w:beforeAutospacing="0" w:after="0" w:afterAutospacing="0"/>
+              <w:ind w:left="145" w:right="1"/>
+              <w:jc w:val="center"/>
+            </w:pPr>
+            <w:r>
+              <w:rPr>
+                <w:color w:val="000000"/>
+                <w:sz w:val="20"/>
+                <w:szCs w:val="20"/>
+              </w:rPr>
+              <w:t>Actif </w:t>
+            </w:r>
+          </w:p>
+          <w:p>
+            <w:pPr>
+              <w:pStyle w:val="NormalWeb"/>
+              <w:spacing w:before="143" w:beforeAutospacing="0" w:after="0" w:afterAutospacing="0"/>
+              <w:ind w:left="145" w:right="1"/>
+              <w:jc w:val="center"/>
+            </w:pPr>
+            <w:r>
+              <w:rPr>
+                <w:color w:val="000000"/>
+                <w:sz w:val="20"/>
+                <w:szCs w:val="20"/>
+              </w:rPr>
+              <w:t>(nouvelle partie)</w:t>
+            </w:r>
+          </w:p>
+        </w:tc>
+        <w:tc>
+          <w:tcPr>
+            <w:tcW w:w="0" w:type="auto"/>
+            <w:tcBorders>
+              <w:top w:val="single" w:sz="4" w:space="0" w:color="000000"/>
+              <w:left w:val="single" w:sz="4" w:space="0" w:color="000000"/>
+              <w:bottom w:val="single" w:sz="4" w:space="0" w:color="000000"/>
+              <w:right w:val="single" w:sz="4" w:space="0" w:color="000000"/>
+            </w:tcBorders>
+            <w:tcMar>
+              <w:top w:w="100" w:type="dxa"/>
+              <w:left w:w="100" w:type="dxa"/>
+              <w:bottom w:w="100" w:type="dxa"/>
+              <w:right w:w="100" w:type="dxa"/>
+            </w:tcMar>
+            <w:vAlign w:val="center"/>
+            <w:hideMark/>
+          </w:tcPr>
+          <w:p>
+            <w:pPr>
+              <w:pStyle w:val="NormalWeb"/>
+              <w:spacing w:before="0" w:beforeAutospacing="0" w:after="0" w:afterAutospacing="0"/>
+              <w:ind w:left="63" w:right="360"/>
+            </w:pPr>
+            <w:r>
+              <w:rPr>
+                <w:color w:val="000000"/>
+                <w:sz w:val="22"/>
+                <w:szCs w:val="22"/>
+              </w:rPr>
+              <w:t xml:space="preserve">Permet de mettre le jeu à </w:t>
+            </w:r>
+            <w:proofErr w:type="spellStart"/>
+            <w:r>
+              <w:rPr>
+                <w:color w:val="000000"/>
+                <w:sz w:val="22"/>
+                <w:szCs w:val="22"/>
+              </w:rPr>
+              <w:t>zero</w:t>
+            </w:r>
+            <w:proofErr w:type="spellEnd"/>
+            <w:r>
+              <w:rPr>
+                <w:color w:val="000000"/>
+                <w:sz w:val="22"/>
+                <w:szCs w:val="22"/>
+              </w:rPr>
+              <w:t xml:space="preserve"> et de recommencer une partie </w:t>
+            </w:r>
+          </w:p>
+        </w:tc>
+      </w:tr>
+      <w:tr>
+        <w:trPr>
+          <w:trHeight w:val="995"/>
+        </w:trPr>
+        <w:tc>
+          <w:tcPr>
+            <w:tcW w:w="0" w:type="auto"/>
+            <w:tcBorders>
+              <w:top w:val="single" w:sz="4" w:space="0" w:color="000000"/>
+              <w:left w:val="single" w:sz="4" w:space="0" w:color="000000"/>
+              <w:bottom w:val="single" w:sz="4" w:space="0" w:color="000000"/>
+              <w:right w:val="single" w:sz="4" w:space="0" w:color="000000"/>
+            </w:tcBorders>
+            <w:tcMar>
+              <w:top w:w="100" w:type="dxa"/>
+              <w:left w:w="100" w:type="dxa"/>
+              <w:bottom w:w="100" w:type="dxa"/>
+              <w:right w:w="100" w:type="dxa"/>
+            </w:tcMar>
+            <w:hideMark/>
+          </w:tcPr>
+          <w:p>
+            <w:pPr>
+              <w:pStyle w:val="NormalWeb"/>
+              <w:spacing w:before="143" w:beforeAutospacing="0" w:after="0" w:afterAutospacing="0"/>
+              <w:ind w:left="145" w:right="1"/>
+              <w:jc w:val="center"/>
+            </w:pPr>
+            <w:r>
+              <w:rPr>
+                <w:color w:val="000000"/>
+                <w:sz w:val="20"/>
+                <w:szCs w:val="20"/>
+              </w:rPr>
+              <w:t>Actif-&gt;Inactif </w:t>
+            </w:r>
+          </w:p>
+          <w:p>
+            <w:pPr>
+              <w:pStyle w:val="NormalWeb"/>
+              <w:spacing w:before="143" w:beforeAutospacing="0" w:after="0" w:afterAutospacing="0"/>
+              <w:ind w:left="145" w:right="1"/>
+              <w:jc w:val="center"/>
+            </w:pPr>
+            <w:r>
+              <w:rPr>
+                <w:color w:val="000000"/>
+                <w:sz w:val="20"/>
+                <w:szCs w:val="20"/>
+              </w:rPr>
+              <w:t>(partie Terminée)</w:t>
+            </w:r>
+          </w:p>
+        </w:tc>
+        <w:tc>
+          <w:tcPr>
+            <w:tcW w:w="0" w:type="auto"/>
+            <w:tcBorders>
+              <w:top w:val="single" w:sz="4" w:space="0" w:color="000000"/>
+              <w:left w:val="single" w:sz="4" w:space="0" w:color="000000"/>
+              <w:bottom w:val="single" w:sz="4" w:space="0" w:color="000000"/>
+              <w:right w:val="single" w:sz="4" w:space="0" w:color="000000"/>
+            </w:tcBorders>
+            <w:tcMar>
+              <w:top w:w="100" w:type="dxa"/>
+              <w:left w:w="100" w:type="dxa"/>
+              <w:bottom w:w="100" w:type="dxa"/>
+              <w:right w:w="100" w:type="dxa"/>
+            </w:tcMar>
+            <w:vAlign w:val="center"/>
+            <w:hideMark/>
+          </w:tcPr>
+          <w:p>
+            <w:pPr>
+              <w:pStyle w:val="NormalWeb"/>
+              <w:spacing w:before="0" w:beforeAutospacing="0" w:after="0" w:afterAutospacing="0"/>
+              <w:ind w:left="63" w:right="360"/>
+            </w:pPr>
+            <w:r>
+              <w:rPr>
+                <w:color w:val="000000"/>
+                <w:sz w:val="22"/>
+                <w:szCs w:val="22"/>
+              </w:rPr>
+              <w:t>La partie est terminée, la machine ou le joueur a atteint 5 points</w:t>
+            </w:r>
+          </w:p>
+        </w:tc>
+      </w:tr>
+      <w:tr>
+        <w:trPr>
+          <w:trHeight w:val="995"/>
+        </w:trPr>
+        <w:tc>
+          <w:tcPr>
+            <w:tcW w:w="0" w:type="auto"/>
+            <w:tcBorders>
+              <w:top w:val="single" w:sz="4" w:space="0" w:color="000000"/>
+              <w:left w:val="single" w:sz="4" w:space="0" w:color="000000"/>
+              <w:bottom w:val="single" w:sz="4" w:space="0" w:color="000000"/>
+              <w:right w:val="single" w:sz="4" w:space="0" w:color="000000"/>
+            </w:tcBorders>
+            <w:tcMar>
+              <w:top w:w="100" w:type="dxa"/>
+              <w:left w:w="100" w:type="dxa"/>
+              <w:bottom w:w="100" w:type="dxa"/>
+              <w:right w:w="100" w:type="dxa"/>
+            </w:tcMar>
+            <w:hideMark/>
+          </w:tcPr>
+          <w:p>
+            <w:pPr>
+              <w:pStyle w:val="NormalWeb"/>
+              <w:spacing w:before="143" w:beforeAutospacing="0" w:after="0" w:afterAutospacing="0"/>
+              <w:ind w:left="145" w:right="1"/>
+              <w:jc w:val="center"/>
+            </w:pPr>
+            <w:r>
+              <w:rPr>
+                <w:color w:val="000000"/>
+                <w:sz w:val="20"/>
+                <w:szCs w:val="20"/>
+              </w:rPr>
+              <w:t>Actif-&gt;Inactif</w:t>
+            </w:r>
+          </w:p>
+          <w:p>
+            <w:pPr>
+              <w:pStyle w:val="NormalWeb"/>
+              <w:spacing w:before="143" w:beforeAutospacing="0" w:after="0" w:afterAutospacing="0"/>
+              <w:ind w:left="145" w:right="1"/>
+              <w:jc w:val="center"/>
+            </w:pPr>
+            <w:r>
+              <w:rPr>
+                <w:color w:val="000000"/>
+                <w:sz w:val="18"/>
+                <w:szCs w:val="18"/>
+              </w:rPr>
+              <w:t>(</w:t>
+            </w:r>
+            <w:proofErr w:type="spellStart"/>
+            <w:r>
+              <w:rPr>
+                <w:color w:val="000000"/>
+                <w:sz w:val="18"/>
+                <w:szCs w:val="18"/>
+              </w:rPr>
+              <w:t>arret</w:t>
+            </w:r>
+            <w:proofErr w:type="spellEnd"/>
+            <w:r>
+              <w:rPr>
+                <w:color w:val="000000"/>
+                <w:sz w:val="18"/>
+                <w:szCs w:val="18"/>
+              </w:rPr>
+              <w:t xml:space="preserve"> de la partie temps écoulé)</w:t>
+            </w:r>
+          </w:p>
+        </w:tc>
+        <w:tc>
+          <w:tcPr>
+            <w:tcW w:w="0" w:type="auto"/>
+            <w:tcBorders>
+              <w:top w:val="single" w:sz="4" w:space="0" w:color="000000"/>
+              <w:left w:val="single" w:sz="4" w:space="0" w:color="000000"/>
+              <w:bottom w:val="single" w:sz="4" w:space="0" w:color="000000"/>
+              <w:right w:val="single" w:sz="4" w:space="0" w:color="000000"/>
+            </w:tcBorders>
+            <w:tcMar>
+              <w:top w:w="100" w:type="dxa"/>
+              <w:left w:w="100" w:type="dxa"/>
+              <w:bottom w:w="100" w:type="dxa"/>
+              <w:right w:w="100" w:type="dxa"/>
+            </w:tcMar>
+            <w:vAlign w:val="center"/>
+            <w:hideMark/>
+          </w:tcPr>
+          <w:p>
+            <w:pPr>
+              <w:pStyle w:val="NormalWeb"/>
+              <w:spacing w:before="0" w:beforeAutospacing="0" w:after="0" w:afterAutospacing="0"/>
+              <w:ind w:left="63" w:right="360"/>
+            </w:pPr>
+            <w:r>
+              <w:rPr>
+                <w:color w:val="000000"/>
+                <w:sz w:val="22"/>
+                <w:szCs w:val="22"/>
+              </w:rPr>
+              <w:t xml:space="preserve">La partie est terminée quand le </w:t>
+            </w:r>
+            <w:proofErr w:type="spellStart"/>
+            <w:r>
+              <w:rPr>
+                <w:color w:val="000000"/>
+                <w:sz w:val="22"/>
+                <w:szCs w:val="22"/>
+              </w:rPr>
+              <w:t>timer</w:t>
+            </w:r>
+            <w:proofErr w:type="spellEnd"/>
+            <w:r>
+              <w:rPr>
+                <w:color w:val="000000"/>
+                <w:sz w:val="22"/>
+                <w:szCs w:val="22"/>
+              </w:rPr>
+              <w:t xml:space="preserve"> a atteint 0</w:t>
+            </w:r>
+          </w:p>
+        </w:tc>
+      </w:tr>
+      <w:tr>
+        <w:trPr>
+          <w:trHeight w:val="995"/>
+        </w:trPr>
+        <w:tc>
+          <w:tcPr>
+            <w:tcW w:w="0" w:type="auto"/>
+            <w:tcBorders>
+              <w:top w:val="single" w:sz="4" w:space="0" w:color="000000"/>
+              <w:left w:val="single" w:sz="4" w:space="0" w:color="000000"/>
+              <w:bottom w:val="single" w:sz="4" w:space="0" w:color="000000"/>
+              <w:right w:val="single" w:sz="4" w:space="0" w:color="000000"/>
+            </w:tcBorders>
+            <w:tcMar>
+              <w:top w:w="100" w:type="dxa"/>
+              <w:left w:w="100" w:type="dxa"/>
+              <w:bottom w:w="100" w:type="dxa"/>
+              <w:right w:w="100" w:type="dxa"/>
+            </w:tcMar>
+            <w:hideMark/>
+          </w:tcPr>
+          <w:p>
+            <w:pPr>
+              <w:pStyle w:val="NormalWeb"/>
+              <w:spacing w:before="143" w:beforeAutospacing="0" w:after="0" w:afterAutospacing="0"/>
+              <w:ind w:left="145" w:right="1"/>
+              <w:jc w:val="center"/>
+            </w:pPr>
+            <w:r>
+              <w:rPr>
+                <w:color w:val="000000"/>
+                <w:sz w:val="20"/>
+                <w:szCs w:val="20"/>
+              </w:rPr>
+              <w:t>Inactif (Personnaliser la partie)</w:t>
+            </w:r>
+          </w:p>
+        </w:tc>
+        <w:tc>
+          <w:tcPr>
+            <w:tcW w:w="0" w:type="auto"/>
+            <w:tcBorders>
+              <w:top w:val="single" w:sz="4" w:space="0" w:color="000000"/>
+              <w:left w:val="single" w:sz="4" w:space="0" w:color="000000"/>
+              <w:bottom w:val="single" w:sz="4" w:space="0" w:color="000000"/>
+              <w:right w:val="single" w:sz="4" w:space="0" w:color="000000"/>
+            </w:tcBorders>
+            <w:tcMar>
+              <w:top w:w="100" w:type="dxa"/>
+              <w:left w:w="100" w:type="dxa"/>
+              <w:bottom w:w="100" w:type="dxa"/>
+              <w:right w:w="100" w:type="dxa"/>
+            </w:tcMar>
+            <w:vAlign w:val="center"/>
+            <w:hideMark/>
+          </w:tcPr>
+          <w:p>
+            <w:pPr>
+              <w:pStyle w:val="NormalWeb"/>
+              <w:spacing w:before="0" w:beforeAutospacing="0" w:after="0" w:afterAutospacing="0"/>
+              <w:ind w:left="63" w:right="360"/>
+            </w:pPr>
+            <w:r>
+              <w:rPr>
+                <w:color w:val="000000"/>
+                <w:sz w:val="22"/>
+                <w:szCs w:val="22"/>
+              </w:rPr>
+              <w:t>Le joueur souhaite personnaliser son jeu avant de lancer une partie</w:t>
+            </w:r>
+          </w:p>
+        </w:tc>
+      </w:tr>
+    </w:tbl>
+    <w:p>
+      <w:pPr>
+        <w:spacing w:after="240"/>
+      </w:pPr>
+      <w:r>
+        <w:br/>
+      </w:r>
+      <w:r>
+        <w:br/>
+      </w:r>
+    </w:p>
+    <w:p>
+      <w:pPr>
+        <w:pStyle w:val="NormalWeb"/>
+        <w:spacing w:before="120" w:beforeAutospacing="0" w:after="200" w:afterAutospacing="0"/>
+        <w:ind w:left="425"/>
+        <w:rPr>
+          <w:sz w:val="22"/>
+        </w:rPr>
+      </w:pPr>
+      <w:r>
+        <w:rPr>
+          <w:b/>
+          <w:bCs/>
+          <w:sz w:val="28"/>
+          <w:szCs w:val="32"/>
+        </w:rPr>
+        <w:t>22. Nouveaux éléments d’interface</w:t>
+      </w:r>
+    </w:p>
+    <w:p>
+      <w:pPr>
+        <w:pStyle w:val="NormalWeb"/>
+        <w:spacing w:before="120" w:beforeAutospacing="0" w:after="200" w:afterAutospacing="0"/>
+        <w:ind w:left="425"/>
+      </w:pPr>
+      <w:r>
+        <w:rPr>
+          <w:b/>
+          <w:bCs/>
+          <w:noProof/>
+          <w:color w:val="0000FF"/>
+          <w:sz w:val="32"/>
+          <w:szCs w:val="32"/>
+          <w:bdr w:val="none" w:sz="0" w:space="0" w:color="auto" w:frame="1"/>
+        </w:rPr>
+        <w:drawing>
+          <wp:inline distT="0" distB="0" distL="0" distR="0" wp14:anchorId="21FA4F40" wp14:editId="24B55EEC">
+            <wp:extent cx="3147100" cy="3028950"/>
+            <wp:effectExtent l="0" t="0" r="0" b="0"/>
+            <wp:docPr id="35" name="Image 35"/>
+            <wp:cNvGraphicFramePr>
+              <a:graphicFrameLocks xmlns:a="http://schemas.openxmlformats.org/drawingml/2006/main" noChangeAspect="1"/>
+            </wp:cNvGraphicFramePr>
+            <a:graphic xmlns:a="http://schemas.openxmlformats.org/drawingml/2006/main">
+              <a:graphicData uri="http://schemas.openxmlformats.org/drawingml/2006/picture">
+                <pic:pic xmlns:pic="http://schemas.openxmlformats.org/drawingml/2006/picture">
+                  <pic:nvPicPr>
+                    <pic:cNvPr id="0" name="Picture 3" descr="https://lh6.googleusercontent.com/8O069fVTW1p1oMHZ2bbgs1urhbNZT2IijGvExPb-ZSyC14xDOTWXL2OrNkykWdt83587WAnRpM_8oIjFUYNjdCePmm_-6ERjmdGfR_5px96et9cppvNdPNCFhZVJi1ZBzxTHBCc"/>
+                    <pic:cNvPicPr>
+                      <a:picLocks noChangeAspect="1" noChangeArrowheads="1"/>
+                    </pic:cNvPicPr>
+                  </pic:nvPicPr>
+                  <pic:blipFill>
+                    <a:blip r:embed="rId29">
+                      <a:extLst>
+                        <a:ext uri="{28A0092B-C50C-407E-A947-70E740481C1C}">
+                          <a14:useLocalDpi xmlns:a14="http://schemas.microsoft.com/office/drawing/2010/main" val="0"/>
+                        </a:ext>
+                      </a:extLst>
+                    </a:blip>
+                    <a:stretch>
+                      <a:fillRect/>
+                    </a:stretch>
+                  </pic:blipFill>
+                  <pic:spPr bwMode="auto">
+                    <a:xfrm>
+                      <a:off x="0" y="0"/>
+                      <a:ext cx="3147100" cy="3028950"/>
+                    </a:xfrm>
+                    <a:prstGeom prst="rect">
+                      <a:avLst/>
+                    </a:prstGeom>
+                    <a:noFill/>
+                    <a:ln>
+                      <a:noFill/>
+                    </a:ln>
+                  </pic:spPr>
+                </pic:pic>
+              </a:graphicData>
+            </a:graphic>
+          </wp:inline>
+        </w:drawing>
+      </w:r>
+    </w:p>
+    <w:p>
+      <w:pPr>
+        <w:spacing w:after="240"/>
+      </w:pPr>
+    </w:p>
+    <w:p>
+      <w:pPr>
+        <w:pStyle w:val="NormalWeb"/>
+        <w:spacing w:before="120" w:beforeAutospacing="0" w:after="200" w:afterAutospacing="0"/>
+        <w:ind w:left="425"/>
+        <w:rPr>
+          <w:sz w:val="22"/>
+        </w:rPr>
+      </w:pPr>
+      <w:r>
+        <w:rPr>
+          <w:b/>
+          <w:bCs/>
+          <w:sz w:val="28"/>
+          <w:szCs w:val="32"/>
+        </w:rPr>
+        <w:lastRenderedPageBreak/>
+        <w:t>23. Liste des fichiers sources de cette version</w:t>
+      </w:r>
+    </w:p>
+    <w:p>
+      <w:pPr>
+        <w:pStyle w:val="Titre3"/>
+        <w:numPr>
+          <w:ilvl w:val="0"/>
+          <w:numId w:val="0"/>
+        </w:numPr>
+        <w:ind w:left="720" w:hanging="720"/>
+        <w:rPr>
+          <w:rFonts w:cs="Times New Roman"/>
+          <w:b w:val="0"/>
+          <w:bCs w:val="0"/>
+          <w:i w:val="0"/>
+          <w:sz w:val="24"/>
+          <w:lang w:val="fr-FR"/>
+        </w:rPr>
+      </w:pPr>
+      <w:proofErr w:type="spellStart"/>
+      <w:r>
+        <w:rPr>
+          <w:rFonts w:cs="Times New Roman"/>
+          <w:b w:val="0"/>
+          <w:bCs w:val="0"/>
+          <w:i w:val="0"/>
+          <w:sz w:val="24"/>
+          <w:lang w:val="fr-FR"/>
+        </w:rPr>
+        <w:t>MonChifoumi</w:t>
+      </w:r>
+      <w:proofErr w:type="spellEnd"/>
+      <w:r>
+        <w:rPr>
+          <w:rFonts w:cs="Times New Roman"/>
+          <w:b w:val="0"/>
+          <w:bCs w:val="0"/>
+          <w:i w:val="0"/>
+          <w:sz w:val="24"/>
+          <w:lang w:val="fr-FR"/>
+        </w:rPr>
+        <w:t> :</w:t>
+      </w:r>
+    </w:p>
+    <w:p>
+      <w:pPr>
+        <w:pStyle w:val="Titre3"/>
+        <w:numPr>
+          <w:ilvl w:val="0"/>
+          <w:numId w:val="0"/>
+        </w:numPr>
+        <w:ind w:left="720" w:hanging="720"/>
+        <w:rPr>
+          <w:rFonts w:cs="Times New Roman"/>
+          <w:b w:val="0"/>
+          <w:bCs w:val="0"/>
+          <w:sz w:val="24"/>
+          <w:lang w:val="fr-FR"/>
+        </w:rPr>
+      </w:pPr>
+      <w:r>
+        <w:rPr>
+          <w:rFonts w:cs="Times New Roman"/>
+          <w:b w:val="0"/>
+          <w:bCs w:val="0"/>
+          <w:i w:val="0"/>
+          <w:sz w:val="24"/>
+          <w:lang w:val="fr-FR"/>
+        </w:rPr>
+        <w:tab/>
+        <w:t xml:space="preserve">chifoumi.cpp : </w:t>
+      </w:r>
+      <w:r>
+        <w:rPr>
+          <w:rFonts w:cs="Times New Roman"/>
+          <w:b w:val="0"/>
+          <w:bCs w:val="0"/>
+          <w:sz w:val="24"/>
+          <w:lang w:val="fr-FR"/>
+        </w:rPr>
+        <w:t xml:space="preserve">Définition des méthodes de la classe </w:t>
+      </w:r>
+      <w:proofErr w:type="spellStart"/>
+      <w:r>
+        <w:rPr>
+          <w:rFonts w:cs="Times New Roman"/>
+          <w:b w:val="0"/>
+          <w:bCs w:val="0"/>
+          <w:sz w:val="24"/>
+          <w:lang w:val="fr-FR"/>
+        </w:rPr>
+        <w:t>chifoumi</w:t>
+      </w:r>
+      <w:proofErr w:type="spellEnd"/>
+      <w:r>
+        <w:rPr>
+          <w:rFonts w:cs="Times New Roman"/>
+          <w:b w:val="0"/>
+          <w:bCs w:val="0"/>
+          <w:sz w:val="24"/>
+          <w:lang w:val="fr-FR"/>
+        </w:rPr>
+        <w:t>.</w:t>
+      </w:r>
+    </w:p>
+    <w:p>
+      <w:pPr>
+        <w:pStyle w:val="Titre3"/>
+        <w:numPr>
+          <w:ilvl w:val="0"/>
+          <w:numId w:val="0"/>
+        </w:numPr>
+        <w:ind w:left="720" w:hanging="720"/>
+        <w:rPr>
+          <w:rFonts w:cs="Times New Roman"/>
+          <w:b w:val="0"/>
+          <w:bCs w:val="0"/>
+          <w:sz w:val="24"/>
+          <w:lang w:val="fr-FR"/>
+        </w:rPr>
+      </w:pPr>
+      <w:r>
+        <w:rPr>
+          <w:rFonts w:cs="Times New Roman"/>
+          <w:b w:val="0"/>
+          <w:bCs w:val="0"/>
+          <w:i w:val="0"/>
+          <w:sz w:val="24"/>
+          <w:lang w:val="fr-FR"/>
+        </w:rPr>
+        <w:tab/>
+      </w:r>
+      <w:proofErr w:type="spellStart"/>
+      <w:proofErr w:type="gramStart"/>
+      <w:r>
+        <w:rPr>
+          <w:rFonts w:cs="Times New Roman"/>
+          <w:b w:val="0"/>
+          <w:bCs w:val="0"/>
+          <w:i w:val="0"/>
+          <w:sz w:val="24"/>
+          <w:lang w:val="fr-FR"/>
+        </w:rPr>
+        <w:t>chifoumi</w:t>
+      </w:r>
+      <w:proofErr w:type="gramEnd"/>
+      <w:r>
+        <w:rPr>
+          <w:rFonts w:cs="Times New Roman"/>
+          <w:b w:val="0"/>
+          <w:bCs w:val="0"/>
+          <w:i w:val="0"/>
+          <w:sz w:val="24"/>
+          <w:lang w:val="fr-FR"/>
+        </w:rPr>
+        <w:t>.h</w:t>
+      </w:r>
+      <w:proofErr w:type="spellEnd"/>
+      <w:r>
+        <w:rPr>
+          <w:rFonts w:cs="Times New Roman"/>
+          <w:b w:val="0"/>
+          <w:bCs w:val="0"/>
+          <w:i w:val="0"/>
+          <w:sz w:val="24"/>
+          <w:lang w:val="fr-FR"/>
+        </w:rPr>
+        <w:t xml:space="preserve"> : </w:t>
+      </w:r>
+      <w:r>
+        <w:rPr>
+          <w:rFonts w:cs="Times New Roman"/>
+          <w:b w:val="0"/>
+          <w:bCs w:val="0"/>
+          <w:sz w:val="24"/>
+          <w:lang w:val="fr-FR"/>
+        </w:rPr>
+        <w:t xml:space="preserve">Déclaration de la classe </w:t>
+      </w:r>
+      <w:proofErr w:type="spellStart"/>
+      <w:r>
+        <w:rPr>
+          <w:rFonts w:cs="Times New Roman"/>
+          <w:b w:val="0"/>
+          <w:bCs w:val="0"/>
+          <w:sz w:val="24"/>
+          <w:lang w:val="fr-FR"/>
+        </w:rPr>
+        <w:t>chifoumi</w:t>
+      </w:r>
+      <w:proofErr w:type="spellEnd"/>
+      <w:r>
+        <w:rPr>
+          <w:rFonts w:cs="Times New Roman"/>
+          <w:b w:val="0"/>
+          <w:bCs w:val="0"/>
+          <w:sz w:val="24"/>
+          <w:lang w:val="fr-FR"/>
+        </w:rPr>
+        <w:t xml:space="preserve"> et toutes ses méthodes.</w:t>
+      </w:r>
+    </w:p>
+    <w:p>
+      <w:pPr>
+        <w:pStyle w:val="Titre3"/>
+        <w:numPr>
+          <w:ilvl w:val="0"/>
+          <w:numId w:val="0"/>
+        </w:numPr>
+        <w:ind w:left="720" w:hanging="720"/>
+        <w:rPr>
+          <w:rFonts w:cs="Times New Roman"/>
+          <w:b w:val="0"/>
+          <w:bCs w:val="0"/>
+          <w:i w:val="0"/>
+          <w:sz w:val="24"/>
+          <w:lang w:val="fr-FR"/>
+        </w:rPr>
+      </w:pPr>
+      <w:r>
+        <w:rPr>
+          <w:rFonts w:cs="Times New Roman"/>
+          <w:b w:val="0"/>
+          <w:bCs w:val="0"/>
+          <w:i w:val="0"/>
+          <w:sz w:val="24"/>
+          <w:lang w:val="fr-FR"/>
+        </w:rPr>
+        <w:tab/>
+        <w:t xml:space="preserve">chifoumivue.cpp : </w:t>
+      </w:r>
+      <w:r>
+        <w:rPr>
+          <w:rFonts w:cs="Times New Roman"/>
+          <w:b w:val="0"/>
+          <w:bCs w:val="0"/>
+          <w:sz w:val="24"/>
+          <w:lang w:val="fr-FR"/>
+        </w:rPr>
+        <w:t xml:space="preserve">Définition des méthodes de la classe </w:t>
+      </w:r>
+      <w:proofErr w:type="spellStart"/>
+      <w:r>
+        <w:rPr>
+          <w:rFonts w:cs="Times New Roman"/>
+          <w:b w:val="0"/>
+          <w:bCs w:val="0"/>
+          <w:sz w:val="24"/>
+          <w:lang w:val="fr-FR"/>
+        </w:rPr>
+        <w:t>chifoumivue</w:t>
+      </w:r>
+      <w:proofErr w:type="spellEnd"/>
+      <w:r>
+        <w:rPr>
+          <w:rFonts w:cs="Times New Roman"/>
+          <w:b w:val="0"/>
+          <w:bCs w:val="0"/>
+          <w:sz w:val="24"/>
+          <w:lang w:val="fr-FR"/>
+        </w:rPr>
+        <w:t xml:space="preserve"> et </w:t>
+      </w:r>
+      <w:proofErr w:type="spellStart"/>
+      <w:r>
+        <w:rPr>
+          <w:rFonts w:cs="Times New Roman"/>
+          <w:b w:val="0"/>
+          <w:bCs w:val="0"/>
+          <w:sz w:val="24"/>
+          <w:lang w:val="fr-FR"/>
+        </w:rPr>
+        <w:t>connection</w:t>
+      </w:r>
+      <w:proofErr w:type="spellEnd"/>
+      <w:r>
+        <w:rPr>
+          <w:rFonts w:cs="Times New Roman"/>
+          <w:b w:val="0"/>
+          <w:bCs w:val="0"/>
+          <w:sz w:val="24"/>
+          <w:lang w:val="fr-FR"/>
+        </w:rPr>
+        <w:t xml:space="preserve"> boutons-slots</w:t>
+      </w:r>
+    </w:p>
+    <w:p>
+      <w:pPr>
+        <w:pStyle w:val="Titre3"/>
+        <w:numPr>
+          <w:ilvl w:val="0"/>
+          <w:numId w:val="0"/>
+        </w:numPr>
+        <w:ind w:left="720" w:hanging="720"/>
+        <w:rPr>
+          <w:rFonts w:cs="Times New Roman"/>
+          <w:b w:val="0"/>
+          <w:bCs w:val="0"/>
+          <w:sz w:val="24"/>
+          <w:lang w:val="fr-FR"/>
+        </w:rPr>
+      </w:pPr>
+      <w:r>
+        <w:rPr>
+          <w:rFonts w:cs="Times New Roman"/>
+          <w:b w:val="0"/>
+          <w:bCs w:val="0"/>
+          <w:i w:val="0"/>
+          <w:sz w:val="24"/>
+          <w:lang w:val="fr-FR"/>
+        </w:rPr>
+        <w:tab/>
+      </w:r>
+      <w:proofErr w:type="spellStart"/>
+      <w:proofErr w:type="gramStart"/>
+      <w:r>
+        <w:rPr>
+          <w:rFonts w:cs="Times New Roman"/>
+          <w:b w:val="0"/>
+          <w:bCs w:val="0"/>
+          <w:i w:val="0"/>
+          <w:sz w:val="24"/>
+          <w:lang w:val="fr-FR"/>
+        </w:rPr>
+        <w:t>chifoumivue</w:t>
+      </w:r>
+      <w:proofErr w:type="gramEnd"/>
+      <w:r>
+        <w:rPr>
+          <w:rFonts w:cs="Times New Roman"/>
+          <w:b w:val="0"/>
+          <w:bCs w:val="0"/>
+          <w:i w:val="0"/>
+          <w:sz w:val="24"/>
+          <w:lang w:val="fr-FR"/>
+        </w:rPr>
+        <w:t>.h</w:t>
+      </w:r>
+      <w:proofErr w:type="spellEnd"/>
+      <w:r>
+        <w:rPr>
+          <w:rFonts w:cs="Times New Roman"/>
+          <w:b w:val="0"/>
+          <w:bCs w:val="0"/>
+          <w:i w:val="0"/>
+          <w:sz w:val="24"/>
+          <w:lang w:val="fr-FR"/>
+        </w:rPr>
+        <w:t xml:space="preserve"> : </w:t>
+      </w:r>
+      <w:r>
+        <w:rPr>
+          <w:rFonts w:cs="Times New Roman"/>
+          <w:b w:val="0"/>
+          <w:bCs w:val="0"/>
+          <w:sz w:val="24"/>
+          <w:lang w:val="fr-FR"/>
+        </w:rPr>
+        <w:t xml:space="preserve">Déclaration de la classe </w:t>
+      </w:r>
+      <w:proofErr w:type="spellStart"/>
+      <w:r>
+        <w:rPr>
+          <w:rFonts w:cs="Times New Roman"/>
+          <w:b w:val="0"/>
+          <w:bCs w:val="0"/>
+          <w:sz w:val="24"/>
+          <w:lang w:val="fr-FR"/>
+        </w:rPr>
+        <w:t>chifoumivue</w:t>
+      </w:r>
+      <w:proofErr w:type="spellEnd"/>
+      <w:r>
+        <w:rPr>
+          <w:rFonts w:cs="Times New Roman"/>
+          <w:b w:val="0"/>
+          <w:bCs w:val="0"/>
+          <w:sz w:val="24"/>
+          <w:lang w:val="fr-FR"/>
+        </w:rPr>
+        <w:t xml:space="preserve"> et toutes ses méthodes (ce fichier fera le lien avec </w:t>
+      </w:r>
+      <w:proofErr w:type="spellStart"/>
+      <w:r>
+        <w:rPr>
+          <w:rFonts w:cs="Times New Roman"/>
+          <w:b w:val="0"/>
+          <w:bCs w:val="0"/>
+          <w:sz w:val="24"/>
+          <w:lang w:val="fr-FR"/>
+        </w:rPr>
+        <w:t>l’ui</w:t>
+      </w:r>
+      <w:proofErr w:type="spellEnd"/>
+      <w:r>
+        <w:rPr>
+          <w:rFonts w:cs="Times New Roman"/>
+          <w:b w:val="0"/>
+          <w:bCs w:val="0"/>
+          <w:sz w:val="24"/>
+          <w:lang w:val="fr-FR"/>
+        </w:rPr>
+        <w:t>)</w:t>
+      </w:r>
+    </w:p>
+    <w:p>
+      <w:pPr>
+        <w:pStyle w:val="Titre3"/>
+        <w:numPr>
+          <w:ilvl w:val="0"/>
+          <w:numId w:val="0"/>
+        </w:numPr>
+        <w:ind w:left="720" w:hanging="720"/>
+        <w:rPr>
+          <w:rFonts w:cs="Times New Roman"/>
+          <w:b w:val="0"/>
+          <w:bCs w:val="0"/>
+          <w:sz w:val="24"/>
+          <w:lang w:val="fr-FR"/>
+        </w:rPr>
+      </w:pPr>
+      <w:r>
+        <w:rPr>
+          <w:rFonts w:cs="Times New Roman"/>
+          <w:b w:val="0"/>
+          <w:bCs w:val="0"/>
+          <w:i w:val="0"/>
+          <w:sz w:val="24"/>
+          <w:lang w:val="fr-FR"/>
+        </w:rPr>
+        <w:tab/>
+      </w:r>
+      <w:proofErr w:type="spellStart"/>
+      <w:proofErr w:type="gramStart"/>
+      <w:r>
+        <w:rPr>
+          <w:rFonts w:cs="Times New Roman"/>
+          <w:b w:val="0"/>
+          <w:bCs w:val="0"/>
+          <w:i w:val="0"/>
+          <w:sz w:val="24"/>
+          <w:lang w:val="fr-FR"/>
+        </w:rPr>
+        <w:t>chifoumivue</w:t>
+      </w:r>
+      <w:proofErr w:type="gramEnd"/>
+      <w:r>
+        <w:rPr>
+          <w:rFonts w:cs="Times New Roman"/>
+          <w:b w:val="0"/>
+          <w:bCs w:val="0"/>
+          <w:i w:val="0"/>
+          <w:sz w:val="24"/>
+          <w:lang w:val="fr-FR"/>
+        </w:rPr>
+        <w:t>.ui</w:t>
+      </w:r>
+      <w:proofErr w:type="spellEnd"/>
+      <w:r>
+        <w:rPr>
+          <w:rFonts w:cs="Times New Roman"/>
+          <w:b w:val="0"/>
+          <w:bCs w:val="0"/>
+          <w:i w:val="0"/>
+          <w:sz w:val="24"/>
+          <w:lang w:val="fr-FR"/>
+        </w:rPr>
+        <w:t xml:space="preserve"> : </w:t>
+      </w:r>
+      <w:r>
+        <w:rPr>
+          <w:rFonts w:cs="Times New Roman"/>
+          <w:b w:val="0"/>
+          <w:bCs w:val="0"/>
+          <w:sz w:val="24"/>
+          <w:lang w:val="fr-FR"/>
+        </w:rPr>
+        <w:t>Interface de la fenêtre principale</w:t>
+      </w:r>
+    </w:p>
+    <w:p>
+      <w:pPr>
+        <w:pStyle w:val="Titre3"/>
+        <w:numPr>
+          <w:ilvl w:val="0"/>
+          <w:numId w:val="0"/>
+        </w:numPr>
+        <w:ind w:left="720" w:hanging="720"/>
+        <w:rPr>
+          <w:rFonts w:cs="Times New Roman"/>
+          <w:b w:val="0"/>
+          <w:bCs w:val="0"/>
+          <w:sz w:val="24"/>
+          <w:lang w:val="fr-FR"/>
+        </w:rPr>
+      </w:pPr>
+      <w:r>
+        <w:rPr>
+          <w:rFonts w:cs="Times New Roman"/>
+          <w:b w:val="0"/>
+          <w:bCs w:val="0"/>
+          <w:i w:val="0"/>
+          <w:sz w:val="24"/>
+          <w:lang w:val="fr-FR"/>
+        </w:rPr>
+        <w:tab/>
+        <w:t xml:space="preserve">main.cpp : </w:t>
+      </w:r>
+      <w:r>
+        <w:rPr>
+          <w:rFonts w:cs="Times New Roman"/>
+          <w:b w:val="0"/>
+          <w:bCs w:val="0"/>
+          <w:sz w:val="24"/>
+          <w:lang w:val="fr-FR"/>
+        </w:rPr>
+        <w:t>prépare et affiche la fenêtre principale</w:t>
+      </w:r>
+    </w:p>
+    <w:p>
+      <w:pPr>
+        <w:pStyle w:val="Titre3"/>
+        <w:numPr>
+          <w:ilvl w:val="0"/>
+          <w:numId w:val="0"/>
+        </w:numPr>
+        <w:ind w:left="720" w:hanging="720"/>
+        <w:rPr>
+          <w:rFonts w:cs="Times New Roman"/>
+          <w:b w:val="0"/>
+          <w:bCs w:val="0"/>
+          <w:sz w:val="24"/>
+          <w:lang w:val="fr-FR"/>
+        </w:rPr>
+      </w:pPr>
+      <w:r>
+        <w:rPr>
+          <w:rFonts w:cs="Times New Roman"/>
+          <w:b w:val="0"/>
+          <w:bCs w:val="0"/>
+          <w:i w:val="0"/>
+          <w:sz w:val="24"/>
+          <w:lang w:val="fr-FR"/>
+        </w:rPr>
+        <w:tab/>
+        <w:t xml:space="preserve">MonChifoumi.pro : </w:t>
+      </w:r>
+      <w:r>
+        <w:rPr>
+          <w:rFonts w:cs="Times New Roman"/>
+          <w:b w:val="0"/>
+          <w:bCs w:val="0"/>
+          <w:sz w:val="24"/>
+          <w:lang w:val="fr-FR"/>
+        </w:rPr>
+        <w:t>Fichier de configuration</w:t>
+      </w:r>
+    </w:p>
+    <w:p>
+      <w:pPr>
+        <w:pStyle w:val="Titre3"/>
+        <w:numPr>
+          <w:ilvl w:val="0"/>
+          <w:numId w:val="0"/>
+        </w:numPr>
+        <w:ind w:left="720"/>
+        <w:rPr>
+          <w:rFonts w:cs="Times New Roman"/>
+          <w:b w:val="0"/>
+          <w:bCs w:val="0"/>
+          <w:sz w:val="24"/>
+          <w:lang w:val="fr-FR"/>
+        </w:rPr>
+      </w:pPr>
+      <w:r>
+        <w:rPr>
+          <w:rFonts w:cs="Times New Roman"/>
+          <w:b w:val="0"/>
+          <w:bCs w:val="0"/>
+          <w:sz w:val="24"/>
+          <w:lang w:val="fr-FR"/>
+        </w:rPr>
+        <w:t xml:space="preserve">parametres.cpp : </w:t>
+      </w:r>
+      <w:proofErr w:type="spellStart"/>
+      <w:r>
+        <w:rPr>
+          <w:rFonts w:cs="Times New Roman"/>
+          <w:b w:val="0"/>
+          <w:bCs w:val="0"/>
+          <w:sz w:val="24"/>
+          <w:lang w:val="fr-FR"/>
+        </w:rPr>
+        <w:t>Dialog</w:t>
+      </w:r>
+      <w:proofErr w:type="spellEnd"/>
+      <w:r>
+        <w:rPr>
+          <w:rFonts w:cs="Times New Roman"/>
+          <w:b w:val="0"/>
+          <w:bCs w:val="0"/>
+          <w:sz w:val="24"/>
+          <w:lang w:val="fr-FR"/>
+        </w:rPr>
+        <w:t xml:space="preserve"> permettant le paramétrage Nom, </w:t>
+      </w:r>
+      <w:proofErr w:type="spellStart"/>
+      <w:r>
+        <w:rPr>
+          <w:rFonts w:cs="Times New Roman"/>
+          <w:b w:val="0"/>
+          <w:bCs w:val="0"/>
+          <w:sz w:val="24"/>
+          <w:lang w:val="fr-FR"/>
+        </w:rPr>
+        <w:t>NbPointsMax</w:t>
+      </w:r>
+      <w:proofErr w:type="spellEnd"/>
+      <w:r>
+        <w:rPr>
+          <w:rFonts w:cs="Times New Roman"/>
+          <w:b w:val="0"/>
+          <w:bCs w:val="0"/>
+          <w:sz w:val="24"/>
+          <w:lang w:val="fr-FR"/>
+        </w:rPr>
+        <w:t xml:space="preserve">, temps en seconde. </w:t>
+      </w:r>
+    </w:p>
+    <w:p>
+      <w:pPr>
+        <w:pStyle w:val="Titre3"/>
+        <w:numPr>
+          <w:ilvl w:val="0"/>
+          <w:numId w:val="0"/>
+        </w:numPr>
+        <w:ind w:left="720"/>
+        <w:rPr>
+          <w:rFonts w:cs="Times New Roman"/>
+          <w:b w:val="0"/>
+          <w:bCs w:val="0"/>
+          <w:sz w:val="24"/>
+          <w:lang w:val="fr-FR"/>
+        </w:rPr>
+      </w:pPr>
+      <w:proofErr w:type="spellStart"/>
+      <w:r>
+        <w:rPr>
+          <w:rFonts w:cs="Times New Roman"/>
+          <w:b w:val="0"/>
+          <w:bCs w:val="0"/>
+          <w:sz w:val="24"/>
+          <w:lang w:val="fr-FR"/>
+        </w:rPr>
+        <w:t>Parametres.h</w:t>
+      </w:r>
+      <w:proofErr w:type="spellEnd"/>
+      <w:r>
+        <w:rPr>
+          <w:rFonts w:cs="Times New Roman"/>
+          <w:b w:val="0"/>
+          <w:bCs w:val="0"/>
+          <w:sz w:val="24"/>
+          <w:lang w:val="fr-FR"/>
+        </w:rPr>
+        <w:t>: la déclaration des fonctions / procédures nécessaire à la bonne exécution du programme</w:t>
+      </w:r>
+    </w:p>
+    <w:p>
+      <w:pPr>
+        <w:pStyle w:val="Titre3"/>
+        <w:numPr>
+          <w:ilvl w:val="0"/>
+          <w:numId w:val="0"/>
+        </w:numPr>
+        <w:ind w:left="720"/>
+        <w:rPr>
+          <w:rFonts w:cs="Times New Roman"/>
+          <w:b w:val="0"/>
+          <w:bCs w:val="0"/>
+          <w:sz w:val="24"/>
+          <w:lang w:val="fr-FR"/>
+        </w:rPr>
+      </w:pPr>
+      <w:proofErr w:type="spellStart"/>
+      <w:proofErr w:type="gramStart"/>
+      <w:r>
+        <w:rPr>
+          <w:rFonts w:cs="Times New Roman"/>
+          <w:b w:val="0"/>
+          <w:bCs w:val="0"/>
+          <w:sz w:val="24"/>
+          <w:lang w:val="fr-FR"/>
+        </w:rPr>
+        <w:t>parametres</w:t>
+      </w:r>
+      <w:proofErr w:type="gramEnd"/>
+      <w:r>
+        <w:rPr>
+          <w:rFonts w:cs="Times New Roman"/>
+          <w:b w:val="0"/>
+          <w:bCs w:val="0"/>
+          <w:sz w:val="24"/>
+          <w:lang w:val="fr-FR"/>
+        </w:rPr>
+        <w:t>.ui</w:t>
+      </w:r>
+      <w:proofErr w:type="spellEnd"/>
+      <w:r>
+        <w:rPr>
+          <w:rFonts w:cs="Times New Roman"/>
+          <w:b w:val="0"/>
+          <w:bCs w:val="0"/>
+          <w:sz w:val="24"/>
+          <w:lang w:val="fr-FR"/>
+        </w:rPr>
+        <w:t xml:space="preserve"> :Fichier permettant la réalisation et le placement des éléments graphiques de la </w:t>
+      </w:r>
+      <w:proofErr w:type="spellStart"/>
+      <w:r>
+        <w:rPr>
+          <w:rFonts w:cs="Times New Roman"/>
+          <w:b w:val="0"/>
+          <w:bCs w:val="0"/>
+          <w:sz w:val="24"/>
+          <w:lang w:val="fr-FR"/>
+        </w:rPr>
+        <w:t>dialog</w:t>
+      </w:r>
+      <w:proofErr w:type="spellEnd"/>
+      <w:r>
+        <w:rPr>
+          <w:rFonts w:cs="Times New Roman"/>
+          <w:b w:val="0"/>
+          <w:bCs w:val="0"/>
+          <w:sz w:val="24"/>
+          <w:lang w:val="fr-FR"/>
+        </w:rPr>
+        <w:t xml:space="preserve"> </w:t>
+      </w:r>
+      <w:proofErr w:type="spellStart"/>
+      <w:r>
+        <w:rPr>
+          <w:rFonts w:cs="Times New Roman"/>
+          <w:b w:val="0"/>
+          <w:bCs w:val="0"/>
+          <w:sz w:val="24"/>
+          <w:lang w:val="fr-FR"/>
+        </w:rPr>
+        <w:t>parametre</w:t>
+      </w:r>
+      <w:proofErr w:type="spellEnd"/>
+      <w:r>
+        <w:rPr>
+          <w:rFonts w:cs="Times New Roman"/>
+          <w:b w:val="0"/>
+          <w:bCs w:val="0"/>
+          <w:sz w:val="24"/>
+          <w:lang w:val="fr-FR"/>
+        </w:rPr>
+        <w:t>.</w:t>
+      </w:r>
+    </w:p>
+    <w:p>
+      <w:pPr>
+        <w:pStyle w:val="Titre3"/>
+        <w:numPr>
+          <w:ilvl w:val="0"/>
+          <w:numId w:val="0"/>
+        </w:numPr>
+        <w:ind w:left="720" w:hanging="295"/>
+        <w:rPr>
+          <w:rFonts w:cs="Times New Roman"/>
+          <w:b w:val="0"/>
+          <w:bCs w:val="0"/>
+          <w:sz w:val="24"/>
+          <w:lang w:val="fr-FR"/>
+        </w:rPr>
+      </w:pPr>
+      <w:proofErr w:type="spellStart"/>
+      <w:r>
+        <w:rPr>
+          <w:rFonts w:cs="Times New Roman"/>
+          <w:b w:val="0"/>
+          <w:bCs w:val="0"/>
+          <w:sz w:val="24"/>
+          <w:lang w:val="fr-FR"/>
+        </w:rPr>
+        <w:t>ressourcesChifoumi.qrc</w:t>
+      </w:r>
+      <w:proofErr w:type="spellEnd"/>
+      <w:r>
+        <w:rPr>
+          <w:rFonts w:cs="Times New Roman"/>
+          <w:b w:val="0"/>
+          <w:bCs w:val="0"/>
+          <w:sz w:val="24"/>
+          <w:lang w:val="fr-FR"/>
+        </w:rPr>
+        <w:t xml:space="preserve"> : Fichier de ressources </w:t>
+      </w:r>
+      <w:proofErr w:type="spellStart"/>
+      <w:r>
+        <w:rPr>
+          <w:rFonts w:cs="Times New Roman"/>
+          <w:b w:val="0"/>
+          <w:bCs w:val="0"/>
+          <w:sz w:val="24"/>
+          <w:lang w:val="fr-FR"/>
+        </w:rPr>
+        <w:t>Qt</w:t>
+      </w:r>
+      <w:proofErr w:type="spellEnd"/>
+    </w:p>
+    <w:p>
+      <w:pPr>
+        <w:spacing w:after="240"/>
+      </w:pPr>
+    </w:p>
+    <w:p>
+      <w:pPr>
+        <w:pStyle w:val="NormalWeb"/>
+        <w:spacing w:before="120" w:beforeAutospacing="0" w:after="200" w:afterAutospacing="0"/>
+        <w:ind w:left="425"/>
+        <w:rPr>
+          <w:sz w:val="22"/>
+        </w:rPr>
+      </w:pPr>
+      <w:r>
+        <w:rPr>
+          <w:b/>
+          <w:bCs/>
+          <w:sz w:val="28"/>
+          <w:szCs w:val="32"/>
+        </w:rPr>
+        <w:t>24. Fichiers modifiés</w:t>
+      </w:r>
+    </w:p>
+    <w:p/>
+    <w:p>
+      <w:pPr>
+        <w:pStyle w:val="NormalWeb"/>
+        <w:spacing w:before="0" w:beforeAutospacing="0" w:after="0" w:afterAutospacing="0"/>
+      </w:pPr>
+      <w:r>
+        <w:rPr>
+          <w:color w:val="000000"/>
+          <w:sz w:val="32"/>
+          <w:szCs w:val="32"/>
+        </w:rPr>
+        <w:t>Chifoumivue.cpp :</w:t>
+      </w:r>
+    </w:p>
+    <w:p>
+      <w:pPr>
+        <w:pStyle w:val="NormalWeb"/>
+        <w:spacing w:before="120" w:beforeAutospacing="0" w:after="200" w:afterAutospacing="0"/>
+        <w:ind w:left="425"/>
+      </w:pPr>
+      <w:r>
+        <w:rPr>
+          <w:noProof/>
+        </w:rPr>
+        <w:drawing>
+          <wp:inline distT="0" distB="0" distL="0" distR="0" wp14:anchorId="272FD449" wp14:editId="3E45A514">
+            <wp:extent cx="6362700" cy="4406265"/>
+            <wp:effectExtent l="0" t="0" r="0" b="0"/>
+            <wp:docPr id="37" name="Image 37"/>
+            <wp:cNvGraphicFramePr>
+              <a:graphicFrameLocks xmlns:a="http://schemas.openxmlformats.org/drawingml/2006/main" noChangeAspect="1"/>
+            </wp:cNvGraphicFramePr>
+            <a:graphic xmlns:a="http://schemas.openxmlformats.org/drawingml/2006/main">
+              <a:graphicData uri="http://schemas.openxmlformats.org/drawingml/2006/picture">
+                <pic:pic xmlns:pic="http://schemas.openxmlformats.org/drawingml/2006/picture">
+                  <pic:nvPicPr>
+                    <pic:cNvPr id="37" name="cppparameter.PNG"/>
+                    <pic:cNvPicPr/>
+                  </pic:nvPicPr>
+                  <pic:blipFill>
+                    <a:blip r:embed="rId30">
+                      <a:extLst>
+                        <a:ext uri="{28A0092B-C50C-407E-A947-70E740481C1C}">
+                          <a14:useLocalDpi xmlns:a14="http://schemas.microsoft.com/office/drawing/2010/main" val="0"/>
+                        </a:ext>
+                      </a:extLst>
+                    </a:blip>
+                    <a:stretch>
+                      <a:fillRect/>
+                    </a:stretch>
+                  </pic:blipFill>
+                  <pic:spPr>
+                    <a:xfrm>
+                      <a:off x="0" y="0"/>
+                      <a:ext cx="6362700" cy="4406265"/>
+                    </a:xfrm>
+                    <a:prstGeom prst="rect">
+                      <a:avLst/>
+                    </a:prstGeom>
+                  </pic:spPr>
+                </pic:pic>
+              </a:graphicData>
+            </a:graphic>
+          </wp:inline>
+        </w:drawing>
+      </w:r>
+    </w:p>
+    <w:p>
+      <w:pPr>
+        <w:pStyle w:val="NormalWeb"/>
+        <w:spacing w:before="0" w:beforeAutospacing="0" w:after="0" w:afterAutospacing="0"/>
+        <w:rPr>
+          <w:color w:val="000000"/>
+          <w:sz w:val="32"/>
+          <w:szCs w:val="32"/>
+        </w:rPr>
+      </w:pPr>
+    </w:p>
+    <w:p>
+      <w:pPr>
+        <w:pStyle w:val="NormalWeb"/>
+        <w:spacing w:before="0" w:beforeAutospacing="0" w:after="0" w:afterAutospacing="0"/>
+        <w:rPr>
+          <w:color w:val="000000"/>
+          <w:sz w:val="32"/>
+          <w:szCs w:val="32"/>
+        </w:rPr>
+      </w:pPr>
+    </w:p>
+    <w:p>
+      <w:pPr>
+        <w:pStyle w:val="NormalWeb"/>
+        <w:spacing w:before="0" w:beforeAutospacing="0" w:after="0" w:afterAutospacing="0"/>
+      </w:pPr>
+      <w:proofErr w:type="spellStart"/>
+      <w:proofErr w:type="gramStart"/>
+      <w:r>
+        <w:rPr>
+          <w:color w:val="000000"/>
+          <w:sz w:val="32"/>
+          <w:szCs w:val="32"/>
+        </w:rPr>
+        <w:lastRenderedPageBreak/>
+        <w:t>parametres</w:t>
+      </w:r>
+      <w:proofErr w:type="gramEnd"/>
+      <w:r>
+        <w:rPr>
+          <w:color w:val="000000"/>
+          <w:sz w:val="32"/>
+          <w:szCs w:val="32"/>
+        </w:rPr>
+        <w:t>.h</w:t>
+      </w:r>
+      <w:proofErr w:type="spellEnd"/>
+      <w:r>
+        <w:rPr>
+          <w:color w:val="000000"/>
+          <w:sz w:val="32"/>
+          <w:szCs w:val="32"/>
+        </w:rPr>
+        <w:t xml:space="preserve"> :</w:t>
+      </w:r>
+    </w:p>
+    <w:p>
+      <w:pPr>
+        <w:pStyle w:val="NormalWeb"/>
+        <w:spacing w:before="120" w:beforeAutospacing="0" w:after="200" w:afterAutospacing="0"/>
+        <w:ind w:left="425"/>
+      </w:pPr>
+      <w:r>
+        <w:rPr>
+          <w:noProof/>
+        </w:rPr>
+        <w:drawing>
+          <wp:inline distT="0" distB="0" distL="0" distR="0" wp14:anchorId="01FE73DE" wp14:editId="377E7EC2">
+            <wp:extent cx="4601217" cy="5410955"/>
+            <wp:effectExtent l="0" t="0" r="8890" b="0"/>
+            <wp:docPr id="38" name="Image 38"/>
+            <wp:cNvGraphicFramePr>
+              <a:graphicFrameLocks xmlns:a="http://schemas.openxmlformats.org/drawingml/2006/main" noChangeAspect="1"/>
+            </wp:cNvGraphicFramePr>
+            <a:graphic xmlns:a="http://schemas.openxmlformats.org/drawingml/2006/main">
+              <a:graphicData uri="http://schemas.openxmlformats.org/drawingml/2006/picture">
+                <pic:pic xmlns:pic="http://schemas.openxmlformats.org/drawingml/2006/picture">
+                  <pic:nvPicPr>
+                    <pic:cNvPr id="38" name="hparametter.PNG"/>
+                    <pic:cNvPicPr/>
+                  </pic:nvPicPr>
+                  <pic:blipFill>
+                    <a:blip r:embed="rId31">
+                      <a:extLst>
+                        <a:ext uri="{28A0092B-C50C-407E-A947-70E740481C1C}">
+                          <a14:useLocalDpi xmlns:a14="http://schemas.microsoft.com/office/drawing/2010/main" val="0"/>
+                        </a:ext>
+                      </a:extLst>
+                    </a:blip>
+                    <a:stretch>
+                      <a:fillRect/>
+                    </a:stretch>
+                  </pic:blipFill>
+                  <pic:spPr>
+                    <a:xfrm>
+                      <a:off x="0" y="0"/>
+                      <a:ext cx="4601217" cy="5410955"/>
+                    </a:xfrm>
+                    <a:prstGeom prst="rect">
+                      <a:avLst/>
+                    </a:prstGeom>
+                  </pic:spPr>
+                </pic:pic>
+              </a:graphicData>
+            </a:graphic>
+          </wp:inline>
+        </w:drawing>
+      </w:r>
+    </w:p>
+    <w:p>
+      <w:pPr>
+        <w:pStyle w:val="NormalWeb"/>
+        <w:spacing w:before="0" w:beforeAutospacing="0" w:after="0" w:afterAutospacing="0"/>
+      </w:pPr>
+      <w:r>
+        <w:br/>
+      </w:r>
+      <w:r>
+        <w:rPr>
+          <w:color w:val="000000"/>
+          <w:sz w:val="32"/>
+          <w:szCs w:val="32"/>
+        </w:rPr>
+        <w:t>parametres.cpp</w:t>
+      </w:r>
+      <w:r>
+        <w:rPr>
+          <w:color w:val="000000"/>
+          <w:sz w:val="32"/>
+          <w:szCs w:val="32"/>
+        </w:rPr>
+        <w:t xml:space="preserve"> :</w:t>
+      </w:r>
+    </w:p>
+    <w:p>
+      <w:pPr>
+        <w:spacing w:after="240"/>
+      </w:pPr>
+    </w:p>
+    <w:p>
+      <w:pPr>
+        <w:spacing w:after="240"/>
+      </w:pPr>
+      <w:r>
+        <w:rPr>
+          <w:noProof/>
+          <w:lang w:val="fr-FR" w:eastAsia="fr-FR"/>
+        </w:rPr>
+        <w:lastRenderedPageBreak/>
+        <w:drawing>
+          <wp:inline distT="0" distB="0" distL="0" distR="0" wp14:anchorId="3FFD7C80" wp14:editId="01DE6CC3">
+            <wp:extent cx="3696216" cy="5877745"/>
+            <wp:effectExtent l="0" t="0" r="0" b="0"/>
+            <wp:docPr id="39" name="Image 39"/>
+            <wp:cNvGraphicFramePr>
+              <a:graphicFrameLocks xmlns:a="http://schemas.openxmlformats.org/drawingml/2006/main" noChangeAspect="1"/>
+            </wp:cNvGraphicFramePr>
+            <a:graphic xmlns:a="http://schemas.openxmlformats.org/drawingml/2006/main">
+              <a:graphicData uri="http://schemas.openxmlformats.org/drawingml/2006/picture">
+                <pic:pic xmlns:pic="http://schemas.openxmlformats.org/drawingml/2006/picture">
+                  <pic:nvPicPr>
+                    <pic:cNvPr id="39" name="cpppppppp.PNG"/>
+                    <pic:cNvPicPr/>
+                  </pic:nvPicPr>
+                  <pic:blipFill>
+                    <a:blip r:embed="rId32">
+                      <a:extLst>
+                        <a:ext uri="{28A0092B-C50C-407E-A947-70E740481C1C}">
+                          <a14:useLocalDpi xmlns:a14="http://schemas.microsoft.com/office/drawing/2010/main" val="0"/>
+                        </a:ext>
+                      </a:extLst>
+                    </a:blip>
+                    <a:stretch>
+                      <a:fillRect/>
+                    </a:stretch>
+                  </pic:blipFill>
+                  <pic:spPr>
+                    <a:xfrm>
+                      <a:off x="0" y="0"/>
+                      <a:ext cx="3696216" cy="5877745"/>
+                    </a:xfrm>
+                    <a:prstGeom prst="rect">
+                      <a:avLst/>
+                    </a:prstGeom>
+                  </pic:spPr>
+                </pic:pic>
+              </a:graphicData>
+            </a:graphic>
+          </wp:inline>
+        </w:drawing>
+      </w:r>
+      <w:r>
+        <w:br/>
+      </w:r>
+      <w:r>
+        <w:br/>
+      </w:r>
+    </w:p>
+    <w:p>
+      <w:pPr>
+        <w:pStyle w:val="NormalWeb"/>
+        <w:spacing w:before="120" w:beforeAutospacing="0" w:after="200" w:afterAutospacing="0"/>
+        <w:ind w:left="425"/>
+        <w:rPr>
+          <w:b/>
+          <w:bCs/>
+          <w:color w:val="0000FF"/>
+          <w:sz w:val="32"/>
+          <w:szCs w:val="32"/>
+        </w:rPr>
+      </w:pPr>
+    </w:p>
+    <w:p>
+      <w:pPr>
+        <w:pStyle w:val="NormalWeb"/>
+        <w:spacing w:before="120" w:beforeAutospacing="0" w:after="200" w:afterAutospacing="0"/>
+        <w:ind w:left="425"/>
+        <w:rPr>
+          <w:b/>
+          <w:bCs/>
+          <w:color w:val="0000FF"/>
+          <w:sz w:val="32"/>
+          <w:szCs w:val="32"/>
+        </w:rPr>
+      </w:pPr>
+    </w:p>
+    <w:p>
+      <w:pPr>
+        <w:pStyle w:val="NormalWeb"/>
+        <w:spacing w:before="120" w:beforeAutospacing="0" w:after="200" w:afterAutospacing="0"/>
+        <w:ind w:left="425"/>
+        <w:rPr>
+          <w:b/>
+          <w:bCs/>
+          <w:color w:val="0000FF"/>
+          <w:sz w:val="32"/>
+          <w:szCs w:val="32"/>
+        </w:rPr>
+      </w:pPr>
+    </w:p>
+    <w:p>
+      <w:pPr>
+        <w:pStyle w:val="NormalWeb"/>
+        <w:spacing w:before="120" w:beforeAutospacing="0" w:after="200" w:afterAutospacing="0"/>
+        <w:ind w:left="425"/>
+        <w:rPr>
+          <w:b/>
+          <w:bCs/>
+          <w:color w:val="0000FF"/>
+          <w:sz w:val="32"/>
+          <w:szCs w:val="32"/>
+        </w:rPr>
+      </w:pPr>
+    </w:p>
+    <w:p>
+      <w:pPr>
+        <w:pStyle w:val="NormalWeb"/>
+        <w:spacing w:before="120" w:beforeAutospacing="0" w:after="200" w:afterAutospacing="0"/>
+        <w:ind w:left="425"/>
+        <w:rPr>
+          <w:b/>
+          <w:bCs/>
+          <w:color w:val="0000FF"/>
+          <w:sz w:val="32"/>
+          <w:szCs w:val="32"/>
+        </w:rPr>
+      </w:pPr>
+    </w:p>
+    <w:p>
+      <w:pPr>
+        <w:pStyle w:val="NormalWeb"/>
+        <w:spacing w:before="120" w:beforeAutospacing="0" w:after="200" w:afterAutospacing="0"/>
+        <w:ind w:left="425"/>
+        <w:rPr>
+          <w:b/>
+          <w:bCs/>
+          <w:color w:val="0000FF"/>
+          <w:sz w:val="32"/>
+          <w:szCs w:val="32"/>
+        </w:rPr>
+      </w:pPr>
+    </w:p>
+    <w:p>
+      <w:pPr>
+        <w:pStyle w:val="NormalWeb"/>
+        <w:spacing w:before="120" w:beforeAutospacing="0" w:after="200" w:afterAutospacing="0"/>
+        <w:ind w:left="425"/>
+        <w:rPr>
+          <w:b/>
+          <w:bCs/>
+          <w:color w:val="0000FF"/>
+          <w:sz w:val="32"/>
+          <w:szCs w:val="32"/>
+        </w:rPr>
+      </w:pPr>
+    </w:p>
+    <w:p>
+      <w:pPr>
+        <w:pStyle w:val="NormalWeb"/>
+        <w:spacing w:before="120" w:beforeAutospacing="0" w:after="200" w:afterAutospacing="0"/>
+        <w:ind w:left="425"/>
+        <w:rPr>
+          <w:b/>
+          <w:bCs/>
+          <w:color w:val="0000FF"/>
+          <w:sz w:val="32"/>
+          <w:szCs w:val="32"/>
+        </w:rPr>
+      </w:pPr>
+    </w:p>
+    <w:p>
+      <w:pPr>
+        <w:pStyle w:val="NormalWeb"/>
+        <w:spacing w:before="120" w:beforeAutospacing="0" w:after="200" w:afterAutospacing="0"/>
+        <w:ind w:left="425"/>
+        <w:rPr>
+          <w:sz w:val="22"/>
+        </w:rPr>
+      </w:pPr>
+      <w:r>
+        <w:rPr>
+          <w:b/>
+          <w:bCs/>
+          <w:sz w:val="28"/>
+          <w:szCs w:val="32"/>
+        </w:rPr>
+        <w:lastRenderedPageBreak/>
+        <w:t>25. Résultats des tests réalisés </w:t>
+      </w:r>
+    </w:p>
+    <w:p/>
+    <w:tbl>
+      <w:tblPr>
+        <w:tblW w:w="0" w:type="auto"/>
+        <w:tblCellMar>
+          <w:top w:w="15" w:type="dxa"/>
+          <w:left w:w="15" w:type="dxa"/>
+          <w:bottom w:w="15" w:type="dxa"/>
+          <w:right w:w="15" w:type="dxa"/>
+        </w:tblCellMar>
+        <w:tblLook w:val="04A0" w:firstRow="1" w:lastRow="0" w:firstColumn="1" w:lastColumn="0" w:noHBand="0" w:noVBand="1"/>
+      </w:tblPr>
+      <w:tblGrid>
+        <w:gridCol w:w="1169"/>
+        <w:gridCol w:w="3021"/>
+        <w:gridCol w:w="5810"/>
+      </w:tblGrid>
+      <w:tr>
+        <w:tc>
+          <w:tcPr>
+            <w:tcW w:w="0" w:type="auto"/>
+            <w:tcBorders>
+              <w:top w:val="single" w:sz="8" w:space="0" w:color="000000"/>
+              <w:left w:val="single" w:sz="8" w:space="0" w:color="000000"/>
+              <w:bottom w:val="single" w:sz="8" w:space="0" w:color="000000"/>
+              <w:right w:val="single" w:sz="8" w:space="0" w:color="000000"/>
+            </w:tcBorders>
+            <w:tcMar>
+              <w:top w:w="100" w:type="dxa"/>
+              <w:left w:w="100" w:type="dxa"/>
+              <w:bottom w:w="100" w:type="dxa"/>
+              <w:right w:w="100" w:type="dxa"/>
+            </w:tcMar>
+            <w:hideMark/>
+          </w:tcPr>
+          <w:p>
+            <w:pPr>
+              <w:pStyle w:val="NormalWeb"/>
+              <w:spacing w:before="0" w:beforeAutospacing="0" w:after="0" w:afterAutospacing="0"/>
+            </w:pPr>
+            <w:r>
+              <w:rPr>
+                <w:color w:val="000000"/>
+                <w:sz w:val="32"/>
+                <w:szCs w:val="32"/>
+              </w:rPr>
+              <w:t>Classe </w:t>
+            </w:r>
+          </w:p>
+        </w:tc>
+        <w:tc>
+          <w:tcPr>
+            <w:tcW w:w="0" w:type="auto"/>
+            <w:tcBorders>
+              <w:top w:val="single" w:sz="8" w:space="0" w:color="000000"/>
+              <w:left w:val="single" w:sz="8" w:space="0" w:color="000000"/>
+              <w:bottom w:val="single" w:sz="8" w:space="0" w:color="000000"/>
+              <w:right w:val="single" w:sz="8" w:space="0" w:color="000000"/>
+            </w:tcBorders>
+            <w:tcMar>
+              <w:top w:w="100" w:type="dxa"/>
+              <w:left w:w="100" w:type="dxa"/>
+              <w:bottom w:w="100" w:type="dxa"/>
+              <w:right w:w="100" w:type="dxa"/>
+            </w:tcMar>
+            <w:hideMark/>
+          </w:tcPr>
+          <w:p>
+            <w:pPr>
+              <w:pStyle w:val="NormalWeb"/>
+              <w:spacing w:before="0" w:beforeAutospacing="0" w:after="0" w:afterAutospacing="0"/>
+            </w:pPr>
+            <w:r>
+              <w:rPr>
+                <w:color w:val="000000"/>
+                <w:sz w:val="32"/>
+                <w:szCs w:val="32"/>
+              </w:rPr>
+              <w:t>Descriptions</w:t>
+            </w:r>
+          </w:p>
+        </w:tc>
+        <w:tc>
+          <w:tcPr>
+            <w:tcW w:w="0" w:type="auto"/>
+            <w:tcBorders>
+              <w:top w:val="single" w:sz="8" w:space="0" w:color="000000"/>
+              <w:left w:val="single" w:sz="8" w:space="0" w:color="000000"/>
+              <w:bottom w:val="single" w:sz="8" w:space="0" w:color="000000"/>
+              <w:right w:val="single" w:sz="8" w:space="0" w:color="000000"/>
+            </w:tcBorders>
+            <w:tcMar>
+              <w:top w:w="100" w:type="dxa"/>
+              <w:left w:w="100" w:type="dxa"/>
+              <w:bottom w:w="100" w:type="dxa"/>
+              <w:right w:w="100" w:type="dxa"/>
+            </w:tcMar>
+            <w:hideMark/>
+          </w:tcPr>
+          <w:p>
+            <w:pPr>
+              <w:pStyle w:val="NormalWeb"/>
+              <w:spacing w:before="0" w:beforeAutospacing="0" w:after="0" w:afterAutospacing="0"/>
+            </w:pPr>
+            <w:r>
+              <w:rPr>
+                <w:color w:val="000000"/>
+                <w:sz w:val="32"/>
+                <w:szCs w:val="32"/>
+              </w:rPr>
+              <w:t>Résultat</w:t>
+            </w:r>
+          </w:p>
+        </w:tc>
+      </w:tr>
+      <w:tr>
+        <w:tc>
+          <w:tcPr>
+            <w:tcW w:w="0" w:type="auto"/>
+            <w:tcBorders>
+              <w:top w:val="single" w:sz="8" w:space="0" w:color="000000"/>
+              <w:left w:val="single" w:sz="8" w:space="0" w:color="000000"/>
+              <w:bottom w:val="single" w:sz="8" w:space="0" w:color="000000"/>
+              <w:right w:val="single" w:sz="8" w:space="0" w:color="000000"/>
+            </w:tcBorders>
+            <w:tcMar>
+              <w:top w:w="100" w:type="dxa"/>
+              <w:left w:w="100" w:type="dxa"/>
+              <w:bottom w:w="100" w:type="dxa"/>
+              <w:right w:w="100" w:type="dxa"/>
+            </w:tcMar>
+            <w:hideMark/>
+          </w:tcPr>
+          <w:p>
+            <w:pPr>
+              <w:pStyle w:val="NormalWeb"/>
+              <w:spacing w:before="0" w:beforeAutospacing="0" w:after="0" w:afterAutospacing="0"/>
+            </w:pPr>
+            <w:r>
+              <w:rPr>
+                <w:color w:val="000000"/>
+                <w:sz w:val="32"/>
+                <w:szCs w:val="32"/>
+              </w:rPr>
+              <w:t>valide n°1</w:t>
+            </w:r>
+          </w:p>
+        </w:tc>
+        <w:tc>
+          <w:tcPr>
+            <w:tcW w:w="0" w:type="auto"/>
+            <w:tcBorders>
+              <w:top w:val="single" w:sz="8" w:space="0" w:color="000000"/>
+              <w:left w:val="single" w:sz="8" w:space="0" w:color="000000"/>
+              <w:bottom w:val="single" w:sz="8" w:space="0" w:color="000000"/>
+              <w:right w:val="single" w:sz="8" w:space="0" w:color="000000"/>
+            </w:tcBorders>
+            <w:tcMar>
+              <w:top w:w="100" w:type="dxa"/>
+              <w:left w:w="100" w:type="dxa"/>
+              <w:bottom w:w="100" w:type="dxa"/>
+              <w:right w:w="100" w:type="dxa"/>
+            </w:tcMar>
+            <w:hideMark/>
+          </w:tcPr>
+          <w:p>
+            <w:pPr>
+              <w:pStyle w:val="NormalWeb"/>
+              <w:spacing w:before="0" w:beforeAutospacing="0" w:after="0" w:afterAutospacing="0"/>
+            </w:pPr>
+            <w:r>
+              <w:rPr>
+                <w:color w:val="000000"/>
+                <w:sz w:val="32"/>
+                <w:szCs w:val="32"/>
+              </w:rPr>
+              <w:t>Ouvrir la fenêtre de dialogue et rien changer.</w:t>
+            </w:r>
+          </w:p>
+        </w:tc>
+        <w:tc>
+          <w:tcPr>
+            <w:tcW w:w="0" w:type="auto"/>
+            <w:tcBorders>
+              <w:top w:val="single" w:sz="8" w:space="0" w:color="000000"/>
+              <w:left w:val="single" w:sz="8" w:space="0" w:color="000000"/>
+              <w:bottom w:val="single" w:sz="8" w:space="0" w:color="000000"/>
+              <w:right w:val="single" w:sz="8" w:space="0" w:color="000000"/>
+            </w:tcBorders>
+            <w:tcMar>
+              <w:top w:w="100" w:type="dxa"/>
+              <w:left w:w="100" w:type="dxa"/>
+              <w:bottom w:w="100" w:type="dxa"/>
+              <w:right w:w="100" w:type="dxa"/>
+            </w:tcMar>
+            <w:hideMark/>
+          </w:tcPr>
+          <w:p>
+            <w:pPr>
+              <w:pStyle w:val="NormalWeb"/>
+              <w:spacing w:before="69" w:beforeAutospacing="0" w:after="0" w:afterAutospacing="0"/>
+              <w:ind w:hanging="432"/>
+            </w:pPr>
+            <w:r>
+              <w:rPr>
+                <w:noProof/>
+              </w:rPr>
+              <w:drawing>
+                <wp:inline distT="0" distB="0" distL="0" distR="0" wp14:anchorId="7E1EE7ED" wp14:editId="61D15D87">
+                  <wp:extent cx="3771032" cy="2611496"/>
+                  <wp:effectExtent l="0" t="0" r="1270" b="0"/>
+                  <wp:docPr id="40" name="Image 40"/>
+                  <wp:cNvGraphicFramePr>
+                    <a:graphicFrameLocks xmlns:a="http://schemas.openxmlformats.org/drawingml/2006/main" noChangeAspect="1"/>
+                  </wp:cNvGraphicFramePr>
+                  <a:graphic xmlns:a="http://schemas.openxmlformats.org/drawingml/2006/main">
+                    <a:graphicData uri="http://schemas.openxmlformats.org/drawingml/2006/picture">
+                      <pic:pic xmlns:pic="http://schemas.openxmlformats.org/drawingml/2006/picture">
+                        <pic:nvPicPr>
+                          <pic:cNvPr id="40" name="mamavide.PNG"/>
+                          <pic:cNvPicPr/>
+                        </pic:nvPicPr>
+                        <pic:blipFill>
+                          <a:blip r:embed="rId33">
+                            <a:extLst>
+                              <a:ext uri="{28A0092B-C50C-407E-A947-70E740481C1C}">
+                                <a14:useLocalDpi xmlns:a14="http://schemas.microsoft.com/office/drawing/2010/main" val="0"/>
+                              </a:ext>
+                            </a:extLst>
+                          </a:blip>
+                          <a:stretch>
+                            <a:fillRect/>
+                          </a:stretch>
+                        </pic:blipFill>
+                        <pic:spPr>
+                          <a:xfrm>
+                            <a:off x="0" y="0"/>
+                            <a:ext cx="3794232" cy="2627562"/>
+                          </a:xfrm>
+                          <a:prstGeom prst="rect">
+                            <a:avLst/>
+                          </a:prstGeom>
+                        </pic:spPr>
+                      </pic:pic>
+                    </a:graphicData>
+                  </a:graphic>
+                </wp:inline>
+              </w:drawing>
+            </w:r>
+          </w:p>
+        </w:tc>
+      </w:tr>
+      <w:tr>
+        <w:tc>
+          <w:tcPr>
+            <w:tcW w:w="0" w:type="auto"/>
+            <w:tcBorders>
+              <w:top w:val="single" w:sz="8" w:space="0" w:color="000000"/>
+              <w:left w:val="single" w:sz="8" w:space="0" w:color="000000"/>
+              <w:bottom w:val="single" w:sz="8" w:space="0" w:color="000000"/>
+              <w:right w:val="single" w:sz="8" w:space="0" w:color="000000"/>
+            </w:tcBorders>
+            <w:tcMar>
+              <w:top w:w="100" w:type="dxa"/>
+              <w:left w:w="100" w:type="dxa"/>
+              <w:bottom w:w="100" w:type="dxa"/>
+              <w:right w:w="100" w:type="dxa"/>
+            </w:tcMar>
+            <w:hideMark/>
+          </w:tcPr>
+          <w:p>
+            <w:pPr>
+              <w:pStyle w:val="NormalWeb"/>
+              <w:spacing w:before="0" w:beforeAutospacing="0" w:after="0" w:afterAutospacing="0"/>
+            </w:pPr>
+            <w:r>
+              <w:rPr>
+                <w:color w:val="000000"/>
+                <w:sz w:val="32"/>
+                <w:szCs w:val="32"/>
+              </w:rPr>
+              <w:t>valide n°2</w:t>
+            </w:r>
+          </w:p>
+        </w:tc>
+        <w:tc>
+          <w:tcPr>
+            <w:tcW w:w="0" w:type="auto"/>
+            <w:tcBorders>
+              <w:top w:val="single" w:sz="8" w:space="0" w:color="000000"/>
+              <w:left w:val="single" w:sz="8" w:space="0" w:color="000000"/>
+              <w:bottom w:val="single" w:sz="8" w:space="0" w:color="000000"/>
+              <w:right w:val="single" w:sz="8" w:space="0" w:color="000000"/>
+            </w:tcBorders>
+            <w:tcMar>
+              <w:top w:w="100" w:type="dxa"/>
+              <w:left w:w="100" w:type="dxa"/>
+              <w:bottom w:w="100" w:type="dxa"/>
+              <w:right w:w="100" w:type="dxa"/>
+            </w:tcMar>
+            <w:hideMark/>
+          </w:tcPr>
+          <w:p>
+            <w:pPr>
+              <w:pStyle w:val="NormalWeb"/>
+              <w:spacing w:before="0" w:beforeAutospacing="0" w:after="0" w:afterAutospacing="0"/>
+            </w:pPr>
+            <w:r>
+              <w:rPr>
+                <w:color w:val="000000"/>
+                <w:sz w:val="32"/>
+                <w:szCs w:val="32"/>
+              </w:rPr>
+              <w:t>Ouvrir la fenêtre de dialogue et modifier qu’un seul paramètre.</w:t>
+            </w:r>
+          </w:p>
+        </w:tc>
+        <w:tc>
+          <w:tcPr>
+            <w:tcW w:w="0" w:type="auto"/>
+            <w:tcBorders>
+              <w:top w:val="single" w:sz="8" w:space="0" w:color="000000"/>
+              <w:left w:val="single" w:sz="8" w:space="0" w:color="000000"/>
+              <w:bottom w:val="single" w:sz="8" w:space="0" w:color="000000"/>
+              <w:right w:val="single" w:sz="8" w:space="0" w:color="000000"/>
+            </w:tcBorders>
+            <w:tcMar>
+              <w:top w:w="100" w:type="dxa"/>
+              <w:left w:w="100" w:type="dxa"/>
+              <w:bottom w:w="100" w:type="dxa"/>
+              <w:right w:w="100" w:type="dxa"/>
+            </w:tcMar>
+            <w:hideMark/>
+          </w:tcPr>
+          <w:p>
+            <w:pPr>
+              <w:pStyle w:val="NormalWeb"/>
+              <w:spacing w:before="69" w:beforeAutospacing="0" w:after="0" w:afterAutospacing="0"/>
+            </w:pPr>
+            <w:r>
+              <w:rPr>
+                <w:noProof/>
+              </w:rPr>
+              <w:drawing>
+                <wp:inline distT="0" distB="0" distL="0" distR="0" wp14:anchorId="3AADC451" wp14:editId="5698F704">
+                  <wp:extent cx="3475347" cy="2390775"/>
+                  <wp:effectExtent l="0" t="0" r="0" b="0"/>
+                  <wp:docPr id="41" name="Image 41"/>
+                  <wp:cNvGraphicFramePr>
+                    <a:graphicFrameLocks xmlns:a="http://schemas.openxmlformats.org/drawingml/2006/main" noChangeAspect="1"/>
+                  </wp:cNvGraphicFramePr>
+                  <a:graphic xmlns:a="http://schemas.openxmlformats.org/drawingml/2006/main">
+                    <a:graphicData uri="http://schemas.openxmlformats.org/drawingml/2006/picture">
+                      <pic:pic xmlns:pic="http://schemas.openxmlformats.org/drawingml/2006/picture">
+                        <pic:nvPicPr>
+                          <pic:cNvPr id="41" name="mamaunseul.PNG"/>
+                          <pic:cNvPicPr/>
+                        </pic:nvPicPr>
+                        <pic:blipFill>
+                          <a:blip r:embed="rId34" cstate="print">
+                            <a:extLst>
+                              <a:ext uri="{28A0092B-C50C-407E-A947-70E740481C1C}">
+                                <a14:useLocalDpi xmlns:a14="http://schemas.microsoft.com/office/drawing/2010/main" val="0"/>
+                              </a:ext>
+                            </a:extLst>
+                          </a:blip>
+                          <a:stretch>
+                            <a:fillRect/>
+                          </a:stretch>
+                        </pic:blipFill>
+                        <pic:spPr>
+                          <a:xfrm>
+                            <a:off x="0" y="0"/>
+                            <a:ext cx="3483404" cy="2396318"/>
+                          </a:xfrm>
+                          <a:prstGeom prst="rect">
+                            <a:avLst/>
+                          </a:prstGeom>
+                        </pic:spPr>
+                      </pic:pic>
+                    </a:graphicData>
+                  </a:graphic>
+                </wp:inline>
+              </w:drawing>
+            </w:r>
+          </w:p>
+        </w:tc>
+      </w:tr>
+      <w:tr>
+        <w:tc>
+          <w:tcPr>
+            <w:tcW w:w="0" w:type="auto"/>
+            <w:tcBorders>
+              <w:top w:val="single" w:sz="8" w:space="0" w:color="000000"/>
+              <w:left w:val="single" w:sz="8" w:space="0" w:color="000000"/>
+              <w:bottom w:val="single" w:sz="8" w:space="0" w:color="000000"/>
+              <w:right w:val="single" w:sz="8" w:space="0" w:color="000000"/>
+            </w:tcBorders>
+            <w:tcMar>
+              <w:top w:w="100" w:type="dxa"/>
+              <w:left w:w="100" w:type="dxa"/>
+              <w:bottom w:w="100" w:type="dxa"/>
+              <w:right w:w="100" w:type="dxa"/>
+            </w:tcMar>
+            <w:hideMark/>
+          </w:tcPr>
+          <w:p>
+            <w:pPr>
+              <w:pStyle w:val="NormalWeb"/>
+              <w:spacing w:before="0" w:beforeAutospacing="0" w:after="0" w:afterAutospacing="0"/>
+            </w:pPr>
+            <w:r>
+              <w:rPr>
+                <w:color w:val="000000"/>
+                <w:sz w:val="32"/>
+                <w:szCs w:val="32"/>
+              </w:rPr>
+              <w:t>valide n°3</w:t>
+            </w:r>
+          </w:p>
+        </w:tc>
+        <w:tc>
+          <w:tcPr>
+            <w:tcW w:w="0" w:type="auto"/>
+            <w:tcBorders>
+              <w:top w:val="single" w:sz="8" w:space="0" w:color="000000"/>
+              <w:left w:val="single" w:sz="8" w:space="0" w:color="000000"/>
+              <w:bottom w:val="single" w:sz="8" w:space="0" w:color="000000"/>
+              <w:right w:val="single" w:sz="8" w:space="0" w:color="000000"/>
+            </w:tcBorders>
+            <w:tcMar>
+              <w:top w:w="100" w:type="dxa"/>
+              <w:left w:w="100" w:type="dxa"/>
+              <w:bottom w:w="100" w:type="dxa"/>
+              <w:right w:w="100" w:type="dxa"/>
+            </w:tcMar>
+            <w:hideMark/>
+          </w:tcPr>
+          <w:p>
+            <w:pPr>
+              <w:pStyle w:val="NormalWeb"/>
+              <w:spacing w:before="0" w:beforeAutospacing="0" w:after="0" w:afterAutospacing="0"/>
+            </w:pPr>
+            <w:r>
+              <w:rPr>
+                <w:color w:val="000000"/>
+                <w:sz w:val="32"/>
+                <w:szCs w:val="32"/>
+              </w:rPr>
+              <w:t>Ouvrir la fenêtre de dialogue et modifier tous les paramètres.</w:t>
+            </w:r>
+          </w:p>
+        </w:tc>
+        <w:tc>
+          <w:tcPr>
+            <w:tcW w:w="0" w:type="auto"/>
+            <w:tcBorders>
+              <w:top w:val="single" w:sz="8" w:space="0" w:color="000000"/>
+              <w:left w:val="single" w:sz="8" w:space="0" w:color="000000"/>
+              <w:bottom w:val="single" w:sz="8" w:space="0" w:color="000000"/>
+              <w:right w:val="single" w:sz="8" w:space="0" w:color="000000"/>
+            </w:tcBorders>
+            <w:tcMar>
+              <w:top w:w="100" w:type="dxa"/>
+              <w:left w:w="100" w:type="dxa"/>
+              <w:bottom w:w="100" w:type="dxa"/>
+              <w:right w:w="100" w:type="dxa"/>
+            </w:tcMar>
+            <w:hideMark/>
+          </w:tcPr>
+          <w:p>
+            <w:pPr>
+              <w:pStyle w:val="NormalWeb"/>
+              <w:spacing w:before="69" w:beforeAutospacing="0" w:after="0" w:afterAutospacing="0"/>
+            </w:pPr>
+            <w:r>
+              <w:rPr>
+                <w:noProof/>
+              </w:rPr>
+              <w:drawing>
+                <wp:inline distT="0" distB="0" distL="0" distR="0" wp14:anchorId="48E70D01" wp14:editId="6BAE842A">
+                  <wp:extent cx="3562193" cy="2461895"/>
+                  <wp:effectExtent l="0" t="0" r="635" b="0"/>
+                  <wp:docPr id="42" name="Image 42"/>
+                  <wp:cNvGraphicFramePr>
+                    <a:graphicFrameLocks xmlns:a="http://schemas.openxmlformats.org/drawingml/2006/main" noChangeAspect="1"/>
+                  </wp:cNvGraphicFramePr>
+                  <a:graphic xmlns:a="http://schemas.openxmlformats.org/drawingml/2006/main">
+                    <a:graphicData uri="http://schemas.openxmlformats.org/drawingml/2006/picture">
+                      <pic:pic xmlns:pic="http://schemas.openxmlformats.org/drawingml/2006/picture">
+                        <pic:nvPicPr>
+                          <pic:cNvPr id="42" name="mamatout.PNG"/>
+                          <pic:cNvPicPr/>
+                        </pic:nvPicPr>
+                        <pic:blipFill>
+                          <a:blip r:embed="rId35" cstate="print">
+                            <a:extLst>
+                              <a:ext uri="{28A0092B-C50C-407E-A947-70E740481C1C}">
+                                <a14:useLocalDpi xmlns:a14="http://schemas.microsoft.com/office/drawing/2010/main" val="0"/>
+                              </a:ext>
+                            </a:extLst>
+                          </a:blip>
+                          <a:stretch>
+                            <a:fillRect/>
+                          </a:stretch>
+                        </pic:blipFill>
+                        <pic:spPr>
+                          <a:xfrm>
+                            <a:off x="0" y="0"/>
+                            <a:ext cx="3570101" cy="2467360"/>
+                          </a:xfrm>
+                          <a:prstGeom prst="rect">
+                            <a:avLst/>
+                          </a:prstGeom>
+                        </pic:spPr>
+                      </pic:pic>
+                    </a:graphicData>
+                  </a:graphic>
+                </wp:inline>
+              </w:drawing>
+            </w:r>
+          </w:p>
+        </w:tc>
+      </w:tr>
+      <w:tr>
+        <w:tc>
+          <w:tcPr>
+            <w:tcW w:w="0" w:type="auto"/>
+            <w:tcBorders>
+              <w:top w:val="single" w:sz="8" w:space="0" w:color="000000"/>
+              <w:left w:val="single" w:sz="8" w:space="0" w:color="000000"/>
+              <w:bottom w:val="single" w:sz="8" w:space="0" w:color="000000"/>
+              <w:right w:val="single" w:sz="8" w:space="0" w:color="000000"/>
+            </w:tcBorders>
+            <w:tcMar>
+              <w:top w:w="100" w:type="dxa"/>
+              <w:left w:w="100" w:type="dxa"/>
+              <w:bottom w:w="100" w:type="dxa"/>
+              <w:right w:w="100" w:type="dxa"/>
+            </w:tcMar>
+            <w:hideMark/>
+          </w:tcPr>
+          <w:p>
+            <w:pPr>
+              <w:pStyle w:val="NormalWeb"/>
+              <w:spacing w:before="0" w:beforeAutospacing="0" w:after="0" w:afterAutospacing="0"/>
+            </w:pPr>
+            <w:r>
+              <w:rPr>
+                <w:color w:val="000000"/>
+                <w:sz w:val="32"/>
+                <w:szCs w:val="32"/>
+              </w:rPr>
+              <w:lastRenderedPageBreak/>
+              <w:t>valide n°4</w:t>
+            </w:r>
+          </w:p>
+        </w:tc>
+        <w:tc>
+          <w:tcPr>
+            <w:tcW w:w="0" w:type="auto"/>
+            <w:tcBorders>
+              <w:top w:val="single" w:sz="8" w:space="0" w:color="000000"/>
+              <w:left w:val="single" w:sz="8" w:space="0" w:color="000000"/>
+              <w:bottom w:val="single" w:sz="8" w:space="0" w:color="000000"/>
+              <w:right w:val="single" w:sz="8" w:space="0" w:color="000000"/>
+            </w:tcBorders>
+            <w:tcMar>
+              <w:top w:w="100" w:type="dxa"/>
+              <w:left w:w="100" w:type="dxa"/>
+              <w:bottom w:w="100" w:type="dxa"/>
+              <w:right w:w="100" w:type="dxa"/>
+            </w:tcMar>
+            <w:hideMark/>
+          </w:tcPr>
+          <w:p>
+            <w:pPr>
+              <w:pStyle w:val="NormalWeb"/>
+              <w:spacing w:before="0" w:beforeAutospacing="0" w:after="0" w:afterAutospacing="0"/>
+            </w:pPr>
+            <w:r>
+              <w:rPr>
+                <w:color w:val="000000"/>
+                <w:sz w:val="32"/>
+                <w:szCs w:val="32"/>
+              </w:rPr>
+              <w:t>Le bouton OK de la fenêtre de dialogue est bloqué tant que le champ nom est vide.</w:t>
+            </w:r>
+          </w:p>
+        </w:tc>
+        <w:tc>
+          <w:tcPr>
+            <w:tcW w:w="0" w:type="auto"/>
+            <w:tcBorders>
+              <w:top w:val="single" w:sz="8" w:space="0" w:color="000000"/>
+              <w:left w:val="single" w:sz="8" w:space="0" w:color="000000"/>
+              <w:bottom w:val="single" w:sz="8" w:space="0" w:color="000000"/>
+              <w:right w:val="single" w:sz="8" w:space="0" w:color="000000"/>
+            </w:tcBorders>
+            <w:tcMar>
+              <w:top w:w="100" w:type="dxa"/>
+              <w:left w:w="100" w:type="dxa"/>
+              <w:bottom w:w="100" w:type="dxa"/>
+              <w:right w:w="100" w:type="dxa"/>
+            </w:tcMar>
+            <w:hideMark/>
+          </w:tcPr>
+          <w:p>
+            <w:pPr>
+              <w:pStyle w:val="NormalWeb"/>
+              <w:spacing w:before="69" w:beforeAutospacing="0" w:after="0" w:afterAutospacing="0"/>
+            </w:pPr>
+            <w:r>
+              <w:rPr>
+                <w:noProof/>
+              </w:rPr>
+              <w:drawing>
+                <wp:inline distT="0" distB="0" distL="0" distR="0" wp14:anchorId="14266723" wp14:editId="6C23F63A">
+                  <wp:extent cx="3267075" cy="3079439"/>
+                  <wp:effectExtent l="0" t="0" r="0" b="6985"/>
+                  <wp:docPr id="43" name="Image 43"/>
+                  <wp:cNvGraphicFramePr>
+                    <a:graphicFrameLocks xmlns:a="http://schemas.openxmlformats.org/drawingml/2006/main" noChangeAspect="1"/>
+                  </wp:cNvGraphicFramePr>
+                  <a:graphic xmlns:a="http://schemas.openxmlformats.org/drawingml/2006/main">
+                    <a:graphicData uri="http://schemas.openxmlformats.org/drawingml/2006/picture">
+                      <pic:pic xmlns:pic="http://schemas.openxmlformats.org/drawingml/2006/picture">
+                        <pic:nvPicPr>
+                          <pic:cNvPr id="43" name="raslecul.PNG"/>
+                          <pic:cNvPicPr/>
+                        </pic:nvPicPr>
+                        <pic:blipFill>
+                          <a:blip r:embed="rId36">
+                            <a:extLst>
+                              <a:ext uri="{28A0092B-C50C-407E-A947-70E740481C1C}">
+                                <a14:useLocalDpi xmlns:a14="http://schemas.microsoft.com/office/drawing/2010/main" val="0"/>
+                              </a:ext>
+                            </a:extLst>
+                          </a:blip>
+                          <a:stretch>
+                            <a:fillRect/>
+                          </a:stretch>
+                        </pic:blipFill>
+                        <pic:spPr>
+                          <a:xfrm>
+                            <a:off x="0" y="0"/>
+                            <a:ext cx="3271923" cy="3084009"/>
+                          </a:xfrm>
+                          <a:prstGeom prst="rect">
+                            <a:avLst/>
+                          </a:prstGeom>
+                        </pic:spPr>
+                      </pic:pic>
+                    </a:graphicData>
+                  </a:graphic>
+                </wp:inline>
+              </w:drawing>
+            </w:r>
+          </w:p>
+        </w:tc>
+      </w:tr>
+    </w:tbl>
+    <w:p>
+      <w:pPr>
+        <w:pStyle w:val="NormalWeb"/>
+        <w:spacing w:before="69" w:beforeAutospacing="0" w:after="0" w:afterAutospacing="0"/>
+        <w:ind w:hanging="432"/>
+      </w:pPr>
+      <w:r>
+        <w:rPr>
+          <w:rStyle w:val="apple-tab-span"/>
+          <w:b/>
+          <w:bCs/>
+          <w:color w:val="0000FF"/>
+          <w:sz w:val="32"/>
+          <w:szCs w:val="32"/>
+        </w:rPr>
+        <w:tab/>
+      </w:r>
+    </w:p>
+    <w:p>
+      <w:pPr>
+        <w:spacing w:after="240"/>
+      </w:pPr>
+      <w:r>
+        <w:br/>
+      </w:r>
+      <w:r>
+        <w:br/>
+      </w:r>
+      <w:r>
+        <w:br/>
+      </w:r>
+      <w:r>
+        <w:br/>
+      </w:r>
+      <w:r>
+        <w:br/>
+      </w:r>
+      <w:r>
+        <w:br/>
+      </w:r>
+      <w:r>
+        <w:br/>
+      </w:r>
+      <w:r>
+        <w:br/>
+      </w:r>
+      <w:r>
+        <w:br/>
+      </w:r>
+      <w:r>
+        <w:br/>
+      </w:r>
+      <w:r>
+        <w:br/>
+      </w:r>
+      <w:r>
+        <w:br/>
+      </w:r>
+      <w:r>
+        <w:br/>
+      </w:r>
+      <w:r>
+        <w:br/>
+      </w:r>
+    </w:p>
+    <w:p>
+      <w:pPr>
         <w:widowControl/>
         <w:spacing w:before="69"/>
         <w:ind w:firstLine="720"/>
@@ -27697,7 +31335,7 @@
       </w:pPr>
     </w:p>
     <w:sectPr>
-      <w:footerReference w:type="default" r:id="rId28"/>
+      <w:footerReference w:type="default" r:id="rId37"/>
       <w:pgSz w:w="11900" w:h="16840"/>
       <w:pgMar w:top="800" w:right="900" w:bottom="1320" w:left="980" w:header="0" w:footer="1134" w:gutter="0"/>
       <w:cols w:space="720"/>
@@ -27901,7 +31539,7 @@
         <w:sz w:val="16"/>
         <w:lang w:val="fr-FR"/>
       </w:rPr>
-      <w:t>16</w:t>
+      <w:t>17</w:t>
     </w:r>
     <w:r>
       <w:rPr>
@@ -27947,7 +31585,7 @@
         <w:sz w:val="16"/>
         <w:lang w:val="fr-FR"/>
       </w:rPr>
-      <w:t>16</w:t>
+      <w:t>23</w:t>
     </w:r>
     <w:r>
       <w:rPr>
@@ -29343,6 +32981,155 @@
     </w:lvl>
   </w:abstractNum>
   <w:abstractNum w:abstractNumId="11" w15:restartNumberingAfterBreak="0">
+    <w:nsid w:val="2AC45620"/>
+    <w:multiLevelType w:val="multilevel"/>
+    <w:tmpl w:val="C40A3374"/>
+    <w:lvl w:ilvl="0">
+      <w:start w:val="1"/>
+      <w:numFmt w:val="bullet"/>
+      <w:lvlText w:val=""/>
+      <w:lvlJc w:val="left"/>
+      <w:pPr>
+        <w:tabs>
+          <w:tab w:val="num" w:pos="720"/>
+        </w:tabs>
+        <w:ind w:left="720" w:hanging="360"/>
+      </w:pPr>
+      <w:rPr>
+        <w:rFonts w:ascii="Symbol" w:hAnsi="Symbol" w:hint="default"/>
+        <w:sz w:val="20"/>
+      </w:rPr>
+    </w:lvl>
+    <w:lvl w:ilvl="1" w:tentative="1">
+      <w:start w:val="1"/>
+      <w:numFmt w:val="bullet"/>
+      <w:lvlText w:val="o"/>
+      <w:lvlJc w:val="left"/>
+      <w:pPr>
+        <w:tabs>
+          <w:tab w:val="num" w:pos="1440"/>
+        </w:tabs>
+        <w:ind w:left="1440" w:hanging="360"/>
+      </w:pPr>
+      <w:rPr>
+        <w:rFonts w:ascii="Courier New" w:hAnsi="Courier New" w:hint="default"/>
+        <w:sz w:val="20"/>
+      </w:rPr>
+    </w:lvl>
+    <w:lvl w:ilvl="2" w:tentative="1">
+      <w:start w:val="1"/>
+      <w:numFmt w:val="bullet"/>
+      <w:lvlText w:val=""/>
+      <w:lvlJc w:val="left"/>
+      <w:pPr>
+        <w:tabs>
+          <w:tab w:val="num" w:pos="2160"/>
+        </w:tabs>
+        <w:ind w:left="2160" w:hanging="360"/>
+      </w:pPr>
+      <w:rPr>
+        <w:rFonts w:ascii="Wingdings" w:hAnsi="Wingdings" w:hint="default"/>
+        <w:sz w:val="20"/>
+      </w:rPr>
+    </w:lvl>
+    <w:lvl w:ilvl="3" w:tentative="1">
+      <w:start w:val="1"/>
+      <w:numFmt w:val="bullet"/>
+      <w:lvlText w:val=""/>
+      <w:lvlJc w:val="left"/>
+      <w:pPr>
+        <w:tabs>
+          <w:tab w:val="num" w:pos="2880"/>
+        </w:tabs>
+        <w:ind w:left="2880" w:hanging="360"/>
+      </w:pPr>
+      <w:rPr>
+        <w:rFonts w:ascii="Wingdings" w:hAnsi="Wingdings" w:hint="default"/>
+        <w:sz w:val="20"/>
+      </w:rPr>
+    </w:lvl>
+    <w:lvl w:ilvl="4" w:tentative="1">
+      <w:start w:val="1"/>
+      <w:numFmt w:val="bullet"/>
+      <w:lvlText w:val=""/>
+      <w:lvlJc w:val="left"/>
+      <w:pPr>
+        <w:tabs>
+          <w:tab w:val="num" w:pos="3600"/>
+        </w:tabs>
+        <w:ind w:left="3600" w:hanging="360"/>
+      </w:pPr>
+      <w:rPr>
+        <w:rFonts w:ascii="Wingdings" w:hAnsi="Wingdings" w:hint="default"/>
+        <w:sz w:val="20"/>
+      </w:rPr>
+    </w:lvl>
+    <w:lvl w:ilvl="5" w:tentative="1">
+      <w:start w:val="1"/>
+      <w:numFmt w:val="bullet"/>
+      <w:lvlText w:val=""/>
+      <w:lvlJc w:val="left"/>
+      <w:pPr>
+        <w:tabs>
+          <w:tab w:val="num" w:pos="4320"/>
+        </w:tabs>
+        <w:ind w:left="4320" w:hanging="360"/>
+      </w:pPr>
+      <w:rPr>
+        <w:rFonts w:ascii="Wingdings" w:hAnsi="Wingdings" w:hint="default"/>
+        <w:sz w:val="20"/>
+      </w:rPr>
+    </w:lvl>
+    <w:lvl w:ilvl="6" w:tentative="1">
+      <w:start w:val="1"/>
+      <w:numFmt w:val="bullet"/>
+      <w:lvlText w:val=""/>
+      <w:lvlJc w:val="left"/>
+      <w:pPr>
+        <w:tabs>
+          <w:tab w:val="num" w:pos="5040"/>
+        </w:tabs>
+        <w:ind w:left="5040" w:hanging="360"/>
+      </w:pPr>
+      <w:rPr>
+        <w:rFonts w:ascii="Wingdings" w:hAnsi="Wingdings" w:hint="default"/>
+        <w:sz w:val="20"/>
+      </w:rPr>
+    </w:lvl>
+    <w:lvl w:ilvl="7" w:tentative="1">
+      <w:start w:val="1"/>
+      <w:numFmt w:val="bullet"/>
+      <w:lvlText w:val=""/>
+      <w:lvlJc w:val="left"/>
+      <w:pPr>
+        <w:tabs>
+          <w:tab w:val="num" w:pos="5760"/>
+        </w:tabs>
+        <w:ind w:left="5760" w:hanging="360"/>
+      </w:pPr>
+      <w:rPr>
+        <w:rFonts w:ascii="Wingdings" w:hAnsi="Wingdings" w:hint="default"/>
+        <w:sz w:val="20"/>
+      </w:rPr>
+    </w:lvl>
+    <w:lvl w:ilvl="8" w:tentative="1">
+      <w:start w:val="1"/>
+      <w:numFmt w:val="bullet"/>
+      <w:lvlText w:val=""/>
+      <w:lvlJc w:val="left"/>
+      <w:pPr>
+        <w:tabs>
+          <w:tab w:val="num" w:pos="6480"/>
+        </w:tabs>
+        <w:ind w:left="6480" w:hanging="360"/>
+      </w:pPr>
+      <w:rPr>
+        <w:rFonts w:ascii="Wingdings" w:hAnsi="Wingdings" w:hint="default"/>
+        <w:sz w:val="20"/>
+      </w:rPr>
+    </w:lvl>
+  </w:abstractNum>
+  <w:abstractNum w:abstractNumId="12" w15:restartNumberingAfterBreak="0">
     <w:nsid w:val="2E8850E3"/>
     <w:multiLevelType w:val="hybridMultilevel"/>
     <w:tmpl w:val="9EB62952"/>
@@ -29464,7 +33251,7 @@
       </w:rPr>
     </w:lvl>
   </w:abstractNum>
-  <w:abstractNum w:abstractNumId="12" w15:restartNumberingAfterBreak="0">
+  <w:abstractNum w:abstractNumId="13" w15:restartNumberingAfterBreak="0">
     <w:nsid w:val="32E537C6"/>
     <w:multiLevelType w:val="hybridMultilevel"/>
     <w:tmpl w:val="BC360566"/>
@@ -29577,7 +33364,7 @@
       </w:pPr>
     </w:lvl>
   </w:abstractNum>
-  <w:abstractNum w:abstractNumId="13" w15:restartNumberingAfterBreak="0">
+  <w:abstractNum w:abstractNumId="14" w15:restartNumberingAfterBreak="0">
     <w:nsid w:val="35065655"/>
     <w:multiLevelType w:val="hybridMultilevel"/>
     <w:tmpl w:val="265AD60E"/>
@@ -29696,7 +33483,7 @@
       </w:rPr>
     </w:lvl>
   </w:abstractNum>
-  <w:abstractNum w:abstractNumId="14" w15:restartNumberingAfterBreak="0">
+  <w:abstractNum w:abstractNumId="15" w15:restartNumberingAfterBreak="0">
     <w:nsid w:val="384F724E"/>
     <w:multiLevelType w:val="hybridMultilevel"/>
     <w:tmpl w:val="E3164F3E"/>
@@ -29812,7 +33599,7 @@
       </w:rPr>
     </w:lvl>
   </w:abstractNum>
-  <w:abstractNum w:abstractNumId="15" w15:restartNumberingAfterBreak="0">
+  <w:abstractNum w:abstractNumId="16" w15:restartNumberingAfterBreak="0">
     <w:nsid w:val="396C1538"/>
     <w:multiLevelType w:val="hybridMultilevel"/>
     <w:tmpl w:val="2080153C"/>
@@ -29898,7 +33685,7 @@
       </w:pPr>
     </w:lvl>
   </w:abstractNum>
-  <w:abstractNum w:abstractNumId="16" w15:restartNumberingAfterBreak="0">
+  <w:abstractNum w:abstractNumId="17" w15:restartNumberingAfterBreak="0">
     <w:nsid w:val="3A2A0BCF"/>
     <w:multiLevelType w:val="hybridMultilevel"/>
     <w:tmpl w:val="88E8C3D6"/>
@@ -30014,7 +33801,7 @@
       </w:rPr>
     </w:lvl>
   </w:abstractNum>
-  <w:abstractNum w:abstractNumId="17" w15:restartNumberingAfterBreak="0">
+  <w:abstractNum w:abstractNumId="18" w15:restartNumberingAfterBreak="0">
     <w:nsid w:val="422375AF"/>
     <w:multiLevelType w:val="hybridMultilevel"/>
     <w:tmpl w:val="2F2E6968"/>
@@ -30133,7 +33920,7 @@
       </w:rPr>
     </w:lvl>
   </w:abstractNum>
-  <w:abstractNum w:abstractNumId="18" w15:restartNumberingAfterBreak="0">
+  <w:abstractNum w:abstractNumId="19" w15:restartNumberingAfterBreak="0">
     <w:nsid w:val="48517E43"/>
     <w:multiLevelType w:val="hybridMultilevel"/>
     <w:tmpl w:val="59407FBE"/>
@@ -30254,7 +34041,7 @@
       </w:rPr>
     </w:lvl>
   </w:abstractNum>
-  <w:abstractNum w:abstractNumId="19" w15:restartNumberingAfterBreak="0">
+  <w:abstractNum w:abstractNumId="20" w15:restartNumberingAfterBreak="0">
     <w:nsid w:val="487F6D03"/>
     <w:multiLevelType w:val="hybridMultilevel"/>
     <w:tmpl w:val="C9BE35EE"/>
@@ -30370,7 +34157,7 @@
       </w:rPr>
     </w:lvl>
   </w:abstractNum>
-  <w:abstractNum w:abstractNumId="20" w15:restartNumberingAfterBreak="0">
+  <w:abstractNum w:abstractNumId="21" w15:restartNumberingAfterBreak="0">
     <w:nsid w:val="4C58127D"/>
     <w:multiLevelType w:val="hybridMultilevel"/>
     <w:tmpl w:val="B2B0A70E"/>
@@ -30488,7 +34275,7 @@
       </w:rPr>
     </w:lvl>
   </w:abstractNum>
-  <w:abstractNum w:abstractNumId="21" w15:restartNumberingAfterBreak="0">
+  <w:abstractNum w:abstractNumId="22" w15:restartNumberingAfterBreak="0">
     <w:nsid w:val="50046775"/>
     <w:multiLevelType w:val="multilevel"/>
     <w:tmpl w:val="040C0025"/>
@@ -30583,7 +34370,7 @@
       </w:pPr>
     </w:lvl>
   </w:abstractNum>
-  <w:abstractNum w:abstractNumId="22" w15:restartNumberingAfterBreak="0">
+  <w:abstractNum w:abstractNumId="23" w15:restartNumberingAfterBreak="0">
     <w:nsid w:val="54133137"/>
     <w:multiLevelType w:val="hybridMultilevel"/>
     <w:tmpl w:val="8AD453A0"/>
@@ -30708,7 +34495,7 @@
       </w:rPr>
     </w:lvl>
   </w:abstractNum>
-  <w:abstractNum w:abstractNumId="23" w15:restartNumberingAfterBreak="0">
+  <w:abstractNum w:abstractNumId="24" w15:restartNumberingAfterBreak="0">
     <w:nsid w:val="57577E75"/>
     <w:multiLevelType w:val="hybridMultilevel"/>
     <w:tmpl w:val="327AD994"/>
@@ -30829,7 +34616,7 @@
       </w:rPr>
     </w:lvl>
   </w:abstractNum>
-  <w:abstractNum w:abstractNumId="24" w15:restartNumberingAfterBreak="0">
+  <w:abstractNum w:abstractNumId="25" w15:restartNumberingAfterBreak="0">
     <w:nsid w:val="57870DD1"/>
     <w:multiLevelType w:val="hybridMultilevel"/>
     <w:tmpl w:val="9DFC6DF6"/>
@@ -30950,7 +34737,7 @@
       </w:rPr>
     </w:lvl>
   </w:abstractNum>
-  <w:abstractNum w:abstractNumId="25" w15:restartNumberingAfterBreak="0">
+  <w:abstractNum w:abstractNumId="26" w15:restartNumberingAfterBreak="0">
     <w:nsid w:val="64044A33"/>
     <w:multiLevelType w:val="hybridMultilevel"/>
     <w:tmpl w:val="8F76068A"/>
@@ -31071,7 +34858,7 @@
       </w:rPr>
     </w:lvl>
   </w:abstractNum>
-  <w:abstractNum w:abstractNumId="26" w15:restartNumberingAfterBreak="0">
+  <w:abstractNum w:abstractNumId="27" w15:restartNumberingAfterBreak="0">
     <w:nsid w:val="650B1FDC"/>
     <w:multiLevelType w:val="multilevel"/>
     <w:tmpl w:val="D6F61834"/>
@@ -31220,7 +35007,7 @@
       </w:rPr>
     </w:lvl>
   </w:abstractNum>
-  <w:abstractNum w:abstractNumId="27" w15:restartNumberingAfterBreak="0">
+  <w:abstractNum w:abstractNumId="28" w15:restartNumberingAfterBreak="0">
     <w:nsid w:val="67BD06B1"/>
     <w:multiLevelType w:val="hybridMultilevel"/>
     <w:tmpl w:val="2F2E6968"/>
@@ -31339,7 +35126,120 @@
       </w:rPr>
     </w:lvl>
   </w:abstractNum>
-  <w:abstractNum w:abstractNumId="28" w15:restartNumberingAfterBreak="0">
+  <w:abstractNum w:abstractNumId="29" w15:restartNumberingAfterBreak="0">
+    <w:nsid w:val="6AD259C5"/>
+    <w:multiLevelType w:val="multilevel"/>
+    <w:tmpl w:val="2DACA2DC"/>
+    <w:lvl w:ilvl="0">
+      <w:start w:val="1"/>
+      <w:numFmt w:val="decimal"/>
+      <w:lvlText w:val="%1."/>
+      <w:lvlJc w:val="left"/>
+      <w:pPr>
+        <w:tabs>
+          <w:tab w:val="num" w:pos="720"/>
+        </w:tabs>
+        <w:ind w:left="720" w:hanging="360"/>
+      </w:pPr>
+    </w:lvl>
+    <w:lvl w:ilvl="1" w:tentative="1">
+      <w:start w:val="1"/>
+      <w:numFmt w:val="decimal"/>
+      <w:lvlText w:val="%2."/>
+      <w:lvlJc w:val="left"/>
+      <w:pPr>
+        <w:tabs>
+          <w:tab w:val="num" w:pos="1440"/>
+        </w:tabs>
+        <w:ind w:left="1440" w:hanging="360"/>
+      </w:pPr>
+    </w:lvl>
+    <w:lvl w:ilvl="2" w:tentative="1">
+      <w:start w:val="1"/>
+      <w:numFmt w:val="decimal"/>
+      <w:lvlText w:val="%3."/>
+      <w:lvlJc w:val="left"/>
+      <w:pPr>
+        <w:tabs>
+          <w:tab w:val="num" w:pos="2160"/>
+        </w:tabs>
+        <w:ind w:left="2160" w:hanging="360"/>
+      </w:pPr>
+    </w:lvl>
+    <w:lvl w:ilvl="3" w:tentative="1">
+      <w:start w:val="1"/>
+      <w:numFmt w:val="decimal"/>
+      <w:lvlText w:val="%4."/>
+      <w:lvlJc w:val="left"/>
+      <w:pPr>
+        <w:tabs>
+          <w:tab w:val="num" w:pos="2880"/>
+        </w:tabs>
+        <w:ind w:left="2880" w:hanging="360"/>
+      </w:pPr>
+    </w:lvl>
+    <w:lvl w:ilvl="4" w:tentative="1">
+      <w:start w:val="1"/>
+      <w:numFmt w:val="decimal"/>
+      <w:lvlText w:val="%5."/>
+      <w:lvlJc w:val="left"/>
+      <w:pPr>
+        <w:tabs>
+          <w:tab w:val="num" w:pos="3600"/>
+        </w:tabs>
+        <w:ind w:left="3600" w:hanging="360"/>
+      </w:pPr>
+    </w:lvl>
+    <w:lvl w:ilvl="5" w:tentative="1">
+      <w:start w:val="1"/>
+      <w:numFmt w:val="decimal"/>
+      <w:lvlText w:val="%6."/>
+      <w:lvlJc w:val="left"/>
+      <w:pPr>
+        <w:tabs>
+          <w:tab w:val="num" w:pos="4320"/>
+        </w:tabs>
+        <w:ind w:left="4320" w:hanging="360"/>
+      </w:pPr>
+    </w:lvl>
+    <w:lvl w:ilvl="6" w:tentative="1">
+      <w:start w:val="1"/>
+      <w:numFmt w:val="decimal"/>
+      <w:lvlText w:val="%7."/>
+      <w:lvlJc w:val="left"/>
+      <w:pPr>
+        <w:tabs>
+          <w:tab w:val="num" w:pos="5040"/>
+        </w:tabs>
+        <w:ind w:left="5040" w:hanging="360"/>
+      </w:pPr>
+    </w:lvl>
+    <w:lvl w:ilvl="7" w:tentative="1">
+      <w:start w:val="1"/>
+      <w:numFmt w:val="decimal"/>
+      <w:lvlText w:val="%8."/>
+      <w:lvlJc w:val="left"/>
+      <w:pPr>
+        <w:tabs>
+          <w:tab w:val="num" w:pos="5760"/>
+        </w:tabs>
+        <w:ind w:left="5760" w:hanging="360"/>
+      </w:pPr>
+    </w:lvl>
+    <w:lvl w:ilvl="8" w:tentative="1">
+      <w:start w:val="1"/>
+      <w:numFmt w:val="decimal"/>
+      <w:lvlText w:val="%9."/>
+      <w:lvlJc w:val="left"/>
+      <w:pPr>
+        <w:tabs>
+          <w:tab w:val="num" w:pos="6480"/>
+        </w:tabs>
+        <w:ind w:left="6480" w:hanging="360"/>
+      </w:pPr>
+    </w:lvl>
+  </w:abstractNum>
+  <w:abstractNum w:abstractNumId="30" w15:restartNumberingAfterBreak="0">
     <w:nsid w:val="6F902660"/>
     <w:multiLevelType w:val="hybridMultilevel"/>
     <w:tmpl w:val="EEE20CF6"/>
@@ -31457,7 +35357,7 @@
       </w:rPr>
     </w:lvl>
   </w:abstractNum>
-  <w:abstractNum w:abstractNumId="29" w15:restartNumberingAfterBreak="0">
+  <w:abstractNum w:abstractNumId="31" w15:restartNumberingAfterBreak="0">
     <w:nsid w:val="723E7392"/>
     <w:multiLevelType w:val="hybridMultilevel"/>
     <w:tmpl w:val="76007E2E"/>
@@ -31570,7 +35470,7 @@
       </w:rPr>
     </w:lvl>
   </w:abstractNum>
-  <w:abstractNum w:abstractNumId="30" w15:restartNumberingAfterBreak="0">
+  <w:abstractNum w:abstractNumId="32" w15:restartNumberingAfterBreak="0">
     <w:nsid w:val="75383EB2"/>
     <w:multiLevelType w:val="hybridMultilevel"/>
     <w:tmpl w:val="F5A2E5AE"/>
@@ -31683,7 +35583,7 @@
       </w:rPr>
     </w:lvl>
   </w:abstractNum>
-  <w:abstractNum w:abstractNumId="31" w15:restartNumberingAfterBreak="0">
+  <w:abstractNum w:abstractNumId="33" w15:restartNumberingAfterBreak="0">
     <w:nsid w:val="7FB04D41"/>
     <w:multiLevelType w:val="hybridMultilevel"/>
     <w:tmpl w:val="1EEC967A"/>
@@ -31807,58 +35707,58 @@
     </w:lvl>
   </w:abstractNum>
   <w:num w:numId="1">
-    <w:abstractNumId w:val="28"/>
+    <w:abstractNumId w:val="30"/>
   </w:num>
   <w:num w:numId="2">
-    <w:abstractNumId w:val="25"/>
+    <w:abstractNumId w:val="26"/>
   </w:num>
   <w:num w:numId="3">
-    <w:abstractNumId w:val="16"/>
+    <w:abstractNumId w:val="17"/>
   </w:num>
   <w:num w:numId="4">
     <w:abstractNumId w:val="4"/>
   </w:num>
   <w:num w:numId="5">
-    <w:abstractNumId w:val="31"/>
+    <w:abstractNumId w:val="33"/>
   </w:num>
   <w:num w:numId="6">
-    <w:abstractNumId w:val="14"/>
+    <w:abstractNumId w:val="15"/>
   </w:num>
   <w:num w:numId="7">
-    <w:abstractNumId w:val="22"/>
+    <w:abstractNumId w:val="23"/>
   </w:num>
   <w:num w:numId="8">
     <w:abstractNumId w:val="3"/>
   </w:num>
   <w:num w:numId="9">
-    <w:abstractNumId w:val="23"/>
+    <w:abstractNumId w:val="24"/>
   </w:num>
   <w:num w:numId="10">
-    <w:abstractNumId w:val="20"/>
+    <w:abstractNumId w:val="21"/>
   </w:num>
   <w:num w:numId="11">
     <w:abstractNumId w:val="0"/>
   </w:num>
   <w:num w:numId="12">
-    <w:abstractNumId w:val="18"/>
+    <w:abstractNumId w:val="19"/>
   </w:num>
   <w:num w:numId="13">
-    <w:abstractNumId w:val="24"/>
+    <w:abstractNumId w:val="25"/>
   </w:num>
   <w:num w:numId="14">
     <w:abstractNumId w:val="9"/>
   </w:num>
   <w:num w:numId="15">
-    <w:abstractNumId w:val="17"/>
+    <w:abstractNumId w:val="18"/>
   </w:num>
   <w:num w:numId="16">
-    <w:abstractNumId w:val="19"/>
+    <w:abstractNumId w:val="20"/>
   </w:num>
   <w:num w:numId="17">
     <w:abstractNumId w:val="2"/>
   </w:num>
   <w:num w:numId="18">
-    <w:abstractNumId w:val="11"/>
+    <w:abstractNumId w:val="12"/>
   </w:num>
   <w:num w:numId="19">
     <w:abstractNumId w:val="1"/>
@@ -31867,34 +35767,34 @@
     <w:abstractNumId w:val="7"/>
   </w:num>
   <w:num w:numId="21">
-    <w:abstractNumId w:val="15"/>
+    <w:abstractNumId w:val="16"/>
   </w:num>
   <w:num w:numId="22">
-    <w:abstractNumId w:val="29"/>
+    <w:abstractNumId w:val="31"/>
   </w:num>
   <w:num w:numId="23">
-    <w:abstractNumId w:val="30"/>
+    <w:abstractNumId w:val="32"/>
   </w:num>
   <w:num w:numId="24">
     <w:abstractNumId w:val="10"/>
   </w:num>
   <w:num w:numId="25">
-    <w:abstractNumId w:val="13"/>
+    <w:abstractNumId w:val="14"/>
   </w:num>
   <w:num w:numId="26">
-    <w:abstractNumId w:val="21"/>
+    <w:abstractNumId w:val="22"/>
   </w:num>
   <w:num w:numId="27">
-    <w:abstractNumId w:val="21"/>
+    <w:abstractNumId w:val="22"/>
   </w:num>
   <w:num w:numId="28">
-    <w:abstractNumId w:val="21"/>
+    <w:abstractNumId w:val="22"/>
     <w:lvlOverride w:ilvl="0">
       <w:startOverride w:val="5"/>
     </w:lvlOverride>
   </w:num>
   <w:num w:numId="29">
-    <w:abstractNumId w:val="21"/>
+    <w:abstractNumId w:val="22"/>
     <w:lvlOverride w:ilvl="0">
       <w:startOverride w:val="5"/>
     </w:lvlOverride>
@@ -31906,7 +35806,7 @@
     <w:abstractNumId w:val="8"/>
   </w:num>
   <w:num w:numId="31">
-    <w:abstractNumId w:val="27"/>
+    <w:abstractNumId w:val="28"/>
   </w:num>
   <w:num w:numId="32">
     <w:abstractNumId w:val="6"/>
@@ -31919,13 +35819,26 @@
     </w:lvlOverride>
   </w:num>
   <w:num w:numId="33">
-    <w:abstractNumId w:val="26"/>
+    <w:abstractNumId w:val="27"/>
   </w:num>
   <w:num w:numId="34">
-    <w:abstractNumId w:val="12"/>
+    <w:abstractNumId w:val="13"/>
   </w:num>
   <w:num w:numId="35">
     <w:abstractNumId w:val="5"/>
+  </w:num>
+  <w:num w:numId="36">
+    <w:abstractNumId w:val="29"/>
+    <w:lvlOverride w:ilvl="0">
+      <w:lvl w:ilvl="0">
+        <w:numFmt w:val="lowerLetter"/>
+        <w:lvlText w:val="%1."/>
+        <w:lvlJc w:val="left"/>
+      </w:lvl>
+    </w:lvlOverride>
+  </w:num>
+  <w:num w:numId="37">
+    <w:abstractNumId w:val="11"/>
   </w:num>
 </w:numbering>
 </file>
@@ -32797,7 +36710,6 @@
     <w:name w:val="Normal (Web)"/>
     <w:basedOn w:val="Normal"/>
     <w:uiPriority w:val="99"/>
-    <w:semiHidden/>
     <w:unhideWhenUsed/>
     <w:rsid w:val="00942046"/>
     <w:pPr>
@@ -33103,6 +37015,12 @@
 </file>
 
 <file path=customXml/item1.xml><?xml version="1.0" encoding="utf-8"?>
+<p:properties xmlns:p="http://schemas.microsoft.com/office/2006/metadata/properties" xmlns:xsi="http://www.w3.org/2001/XMLSchema-instance" xmlns:pc="http://schemas.microsoft.com/office/infopath/2007/PartnerControls">
+  <documentManagement/>
+</p:properties>
+</file>
+
+<file path=customXml/item2.xml><?xml version="1.0" encoding="utf-8"?>
 <ct:contentTypeSchema xmlns:ct="http://schemas.microsoft.com/office/2006/metadata/contentType" xmlns:ma="http://schemas.microsoft.com/office/2006/metadata/properties/metaAttributes" ct:_="" ma:_="" ma:contentTypeName="Document" ma:contentTypeID="0x01010002D73D50A4EDEC4F9B6BACB825AD14AF" ma:contentTypeVersion="13" ma:contentTypeDescription="Crée un document." ma:contentTypeScope="" ma:versionID="06b7bc7152be63c06ae879c4dc7e7bef">
   <xsd:schema xmlns:xsd="http://www.w3.org/2001/XMLSchema" xmlns:xs="http://www.w3.org/2001/XMLSchema" xmlns:p="http://schemas.microsoft.com/office/2006/metadata/properties" xmlns:ns3="8ef5ee94-fe7d-43de-8014-3e654ec3397f" xmlns:ns4="587b335f-5a9f-40bd-ae52-e26805ec3ebf" targetNamespace="http://schemas.microsoft.com/office/2006/metadata/properties" ma:root="true" ma:fieldsID="6b57190054174335a34d60101c4f0ebc" ns3:_="" ns4:_="">
     <xsd:import namespace="8ef5ee94-fe7d-43de-8014-3e654ec3397f"/>
@@ -33325,12 +37243,6 @@
 </ct:contentTypeSchema>
 </file>
 
-<file path=customXml/item2.xml><?xml version="1.0" encoding="utf-8"?>
-<p:properties xmlns:p="http://schemas.microsoft.com/office/2006/metadata/properties" xmlns:xsi="http://www.w3.org/2001/XMLSchema-instance" xmlns:pc="http://schemas.microsoft.com/office/infopath/2007/PartnerControls">
-  <documentManagement/>
-</p:properties>
-</file>
-
 <file path=customXml/item3.xml><?xml version="1.0" encoding="utf-8"?>
 <?mso-contentType ?>
 <FormTemplates xmlns="http://schemas.microsoft.com/sharepoint/v3/contenttype/forms">
@@ -33345,6 +37257,23 @@
 </file>
 
 <file path=customXml/itemProps1.xml><?xml version="1.0" encoding="utf-8"?>
+<ds:datastoreItem xmlns:ds="http://schemas.openxmlformats.org/officeDocument/2006/customXml" ds:itemID="{609BE703-A0D3-4E14-85F5-148AF4614C53}">
+  <ds:schemaRefs>
+    <ds:schemaRef ds:uri="587b335f-5a9f-40bd-ae52-e26805ec3ebf"/>
+    <ds:schemaRef ds:uri="http://schemas.microsoft.com/office/2006/documentManagement/types"/>
+    <ds:schemaRef ds:uri="http://schemas.microsoft.com/office/2006/metadata/properties"/>
+    <ds:schemaRef ds:uri="http://purl.org/dc/elements/1.1/"/>
+    <ds:schemaRef ds:uri="http://purl.org/dc/dcmitype/"/>
+    <ds:schemaRef ds:uri="http://schemas.microsoft.com/office/infopath/2007/PartnerControls"/>
+    <ds:schemaRef ds:uri="http://purl.org/dc/terms/"/>
+    <ds:schemaRef ds:uri="http://schemas.openxmlformats.org/package/2006/metadata/core-properties"/>
+    <ds:schemaRef ds:uri="8ef5ee94-fe7d-43de-8014-3e654ec3397f"/>
+    <ds:schemaRef ds:uri="http://www.w3.org/XML/1998/namespace"/>
+  </ds:schemaRefs>
+</ds:datastoreItem>
+</file>
+
+<file path=customXml/itemProps2.xml><?xml version="1.0" encoding="utf-8"?>
 <ds:datastoreItem xmlns:ds="http://schemas.openxmlformats.org/officeDocument/2006/customXml" ds:itemID="{6D168706-C78E-491C-B44E-DB5660E75999}">
   <ds:schemaRefs>
     <ds:schemaRef ds:uri="http://schemas.microsoft.com/office/2006/metadata/contentType"/>
@@ -33363,23 +37292,6 @@
 </ds:datastoreItem>
 </file>
 
-<file path=customXml/itemProps2.xml><?xml version="1.0" encoding="utf-8"?>
-<ds:datastoreItem xmlns:ds="http://schemas.openxmlformats.org/officeDocument/2006/customXml" ds:itemID="{609BE703-A0D3-4E14-85F5-148AF4614C53}">
-  <ds:schemaRefs>
-    <ds:schemaRef ds:uri="587b335f-5a9f-40bd-ae52-e26805ec3ebf"/>
-    <ds:schemaRef ds:uri="http://schemas.microsoft.com/office/2006/documentManagement/types"/>
-    <ds:schemaRef ds:uri="http://schemas.microsoft.com/office/2006/metadata/properties"/>
-    <ds:schemaRef ds:uri="http://purl.org/dc/elements/1.1/"/>
-    <ds:schemaRef ds:uri="http://purl.org/dc/dcmitype/"/>
-    <ds:schemaRef ds:uri="http://schemas.microsoft.com/office/infopath/2007/PartnerControls"/>
-    <ds:schemaRef ds:uri="http://purl.org/dc/terms/"/>
-    <ds:schemaRef ds:uri="http://schemas.openxmlformats.org/package/2006/metadata/core-properties"/>
-    <ds:schemaRef ds:uri="8ef5ee94-fe7d-43de-8014-3e654ec3397f"/>
-    <ds:schemaRef ds:uri="http://www.w3.org/XML/1998/namespace"/>
-  </ds:schemaRefs>
-</ds:datastoreItem>
-</file>
-
 <file path=customXml/itemProps3.xml><?xml version="1.0" encoding="utf-8"?>
 <ds:datastoreItem xmlns:ds="http://schemas.openxmlformats.org/officeDocument/2006/customXml" ds:itemID="{D7D2B5DA-34A4-4FDF-978B-0A667D81D26D}">
   <ds:schemaRefs>
@@ -33389,7 +37301,7 @@
 </file>
 
 <file path=customXml/itemProps4.xml><?xml version="1.0" encoding="utf-8"?>
-<ds:datastoreItem xmlns:ds="http://schemas.openxmlformats.org/officeDocument/2006/customXml" ds:itemID="{8DACE74A-CC9B-4A90-8456-68B820DBAC7B}">
+<ds:datastoreItem xmlns:ds="http://schemas.openxmlformats.org/officeDocument/2006/customXml" ds:itemID="{7F4AD5C3-A203-4AE2-A921-0576FD2BE214}">
   <ds:schemaRefs>
     <ds:schemaRef ds:uri="http://schemas.openxmlformats.org/officeDocument/2006/bibliography"/>
   </ds:schemaRefs>

</xml_diff>